<commit_message>
Schema relazionale per DB
</commit_message>
<xml_diff>
--- a/Semilavorati/sdd/Database_TechHeaven.docx
+++ b/Semilavorati/sdd/Database_TechHeaven.docx
@@ -3387,8 +3387,6 @@
               </w:rPr>
               <w:t xml:space="preserve"> team</w:t>
             </w:r>
-            <w:bookmarkStart w:id="8" w:name="_GoBack"/>
-            <w:bookmarkEnd w:id="8"/>
           </w:p>
         </w:tc>
       </w:tr>
@@ -3434,7 +3432,7 @@
           <w:color w:val="FF0000"/>
         </w:rPr>
       </w:pPr>
-      <w:bookmarkStart w:id="9" w:name="_Toc157774938"/>
+      <w:bookmarkStart w:id="8" w:name="_Toc157774938"/>
       <w:r>
         <w:rPr>
           <w:rFonts w:asciiTheme="minorHAnsi" w:hAnsiTheme="minorHAnsi"/>
@@ -3452,7 +3450,7 @@
         </w:rPr>
         <w:t>Raccolta delle specifiche della realtà di interesse</w:t>
       </w:r>
-      <w:bookmarkEnd w:id="9"/>
+      <w:bookmarkEnd w:id="8"/>
     </w:p>
     <w:p>
       <w:pPr>
@@ -3466,7 +3464,7 @@
           <w:szCs w:val="28"/>
         </w:rPr>
       </w:pPr>
-      <w:bookmarkStart w:id="10" w:name="_Toc157774939"/>
+      <w:bookmarkStart w:id="9" w:name="_Toc157774939"/>
       <w:r>
         <w:rPr>
           <w:rFonts w:asciiTheme="minorHAnsi" w:hAnsiTheme="minorHAnsi"/>
@@ -3487,7 +3485,7 @@
         </w:rPr>
         <w:t>Descrizione</w:t>
       </w:r>
-      <w:bookmarkEnd w:id="10"/>
+      <w:bookmarkEnd w:id="9"/>
     </w:p>
     <w:p>
       <w:pPr>
@@ -4137,7 +4135,7 @@
           <w:szCs w:val="28"/>
         </w:rPr>
       </w:pPr>
-      <w:bookmarkStart w:id="11" w:name="_Toc157774940"/>
+      <w:bookmarkStart w:id="10" w:name="_Toc157774940"/>
       <w:r>
         <w:rPr>
           <w:rFonts w:asciiTheme="minorHAnsi" w:hAnsiTheme="minorHAnsi"/>
@@ -4168,7 +4166,7 @@
         </w:rPr>
         <w:t>Specifiche della realtà di interesse</w:t>
       </w:r>
-      <w:bookmarkEnd w:id="11"/>
+      <w:bookmarkEnd w:id="10"/>
     </w:p>
     <w:p>
       <w:pPr>
@@ -8288,7 +8286,7 @@
           <w:lang w:val="it-IT"/>
         </w:rPr>
       </w:pPr>
-      <w:bookmarkStart w:id="12" w:name="_Toc157774941"/>
+      <w:bookmarkStart w:id="11" w:name="_Toc157774941"/>
     </w:p>
     <w:p>
       <w:pPr>
@@ -8313,7 +8311,7 @@
         <w:lastRenderedPageBreak/>
         <w:t>1.3 Glossario dei termini</w:t>
       </w:r>
-      <w:bookmarkEnd w:id="12"/>
+      <w:bookmarkEnd w:id="11"/>
     </w:p>
     <w:p>
       <w:pPr>
@@ -8494,25 +8492,7 @@
                 <w:szCs w:val="26"/>
                 <w:lang w:val="it-IT"/>
               </w:rPr>
-              <w:t xml:space="preserve">Le informazioni che il cliente inserisce in fase di registrazione al sistema: nome, cognome, sesso, telefono, </w:t>
-            </w:r>
-            <w:r>
-              <w:rPr>
-                <w:rFonts w:asciiTheme="minorHAnsi" w:hAnsiTheme="minorHAnsi"/>
-                <w:sz w:val="26"/>
-                <w:szCs w:val="26"/>
-                <w:lang w:val="it-IT"/>
-              </w:rPr>
-              <w:t>email</w:t>
-            </w:r>
-            <w:r>
-              <w:rPr>
-                <w:rFonts w:asciiTheme="minorHAnsi" w:hAnsiTheme="minorHAnsi"/>
-                <w:sz w:val="26"/>
-                <w:szCs w:val="26"/>
-                <w:lang w:val="it-IT"/>
-              </w:rPr>
-              <w:t>, indirizzo. Tali informazioni possono essere modificate anche dopo la registrazione del cliente.</w:t>
+              <w:t>Le informazioni che il cliente inserisce in fase di registrazione al sistema: nome, cognome, sesso, telefono, email, indirizzo. Tali informazioni possono essere modificate anche dopo la registrazione del cliente.</w:t>
             </w:r>
           </w:p>
         </w:tc>
@@ -8673,7 +8653,7 @@
           <w:color w:val="FF0000"/>
         </w:rPr>
       </w:pPr>
-      <w:bookmarkStart w:id="13" w:name="_Toc157774942"/>
+      <w:bookmarkStart w:id="12" w:name="_Toc157774942"/>
       <w:r>
         <w:rPr>
           <w:rFonts w:asciiTheme="minorHAnsi" w:hAnsiTheme="minorHAnsi"/>
@@ -8682,7 +8662,7 @@
         </w:rPr>
         <w:t>2. Progettazione della base di dati</w:t>
       </w:r>
-      <w:bookmarkEnd w:id="13"/>
+      <w:bookmarkEnd w:id="12"/>
     </w:p>
     <w:p>
       <w:pPr>
@@ -8696,7 +8676,7 @@
           <w:szCs w:val="28"/>
         </w:rPr>
       </w:pPr>
-      <w:bookmarkStart w:id="14" w:name="_Toc157774943"/>
+      <w:bookmarkStart w:id="13" w:name="_Toc157774943"/>
       <w:r>
         <w:rPr>
           <w:rFonts w:asciiTheme="minorHAnsi" w:hAnsiTheme="minorHAnsi"/>
@@ -8727,7 +8707,7 @@
         </w:rPr>
         <w:t>chema EER</w:t>
       </w:r>
-      <w:bookmarkEnd w:id="14"/>
+      <w:bookmarkEnd w:id="13"/>
     </w:p>
     <w:p>
       <w:pPr>
@@ -8790,7 +8770,43 @@
           <w:sz w:val="26"/>
           <w:szCs w:val="26"/>
         </w:rPr>
-        <w:t xml:space="preserve"> base di dati relativa alla realtà di </w:t>
+        <w:t xml:space="preserve"> base di dati relativa </w:t>
+      </w:r>
+      <w:proofErr w:type="spellStart"/>
+      <w:r>
+        <w:rPr>
+          <w:rFonts w:asciiTheme="minorHAnsi" w:hAnsiTheme="minorHAnsi"/>
+          <w:sz w:val="26"/>
+          <w:szCs w:val="26"/>
+        </w:rPr>
+        <w:t>alla</w:t>
+      </w:r>
+      <w:proofErr w:type="spellEnd"/>
+      <w:r>
+        <w:rPr>
+          <w:rFonts w:asciiTheme="minorHAnsi" w:hAnsiTheme="minorHAnsi"/>
+          <w:sz w:val="26"/>
+          <w:szCs w:val="26"/>
+        </w:rPr>
+        <w:t xml:space="preserve"> </w:t>
+      </w:r>
+      <w:proofErr w:type="spellStart"/>
+      <w:r>
+        <w:rPr>
+          <w:rFonts w:asciiTheme="minorHAnsi" w:hAnsiTheme="minorHAnsi"/>
+          <w:sz w:val="26"/>
+          <w:szCs w:val="26"/>
+        </w:rPr>
+        <w:t>realtà</w:t>
+      </w:r>
+      <w:proofErr w:type="spellEnd"/>
+      <w:r>
+        <w:rPr>
+          <w:rFonts w:asciiTheme="minorHAnsi" w:hAnsiTheme="minorHAnsi"/>
+          <w:sz w:val="26"/>
+          <w:szCs w:val="26"/>
+        </w:rPr>
+        <w:t xml:space="preserve"> di </w:t>
       </w:r>
       <w:proofErr w:type="spellStart"/>
       <w:r>
@@ -18589,15 +18605,7 @@
           <w:sz w:val="26"/>
           <w:szCs w:val="26"/>
         </w:rPr>
-        <w:t xml:space="preserve"> di 24h</w:t>
-      </w:r>
-      <w:r>
-        <w:rPr>
-          <w:rFonts w:asciiTheme="minorHAnsi" w:hAnsiTheme="minorHAnsi" w:cs="Times New Roman"/>
-          <w:sz w:val="26"/>
-          <w:szCs w:val="26"/>
-        </w:rPr>
-        <w:t>.</w:t>
+        <w:t xml:space="preserve"> di 24h.</w:t>
       </w:r>
     </w:p>
     <w:p>
@@ -18735,15 +18743,7 @@
           <w:sz w:val="28"/>
           <w:szCs w:val="28"/>
         </w:rPr>
-        <w:t>ha</w:t>
-      </w:r>
-      <w:r>
-        <w:rPr>
-          <w:rFonts w:ascii="Times New Roman" w:hAnsi="Times New Roman" w:cs="Times New Roman"/>
-          <w:sz w:val="28"/>
-          <w:szCs w:val="28"/>
-        </w:rPr>
-        <w:t>nno</w:t>
+        <w:t>hanno</w:t>
       </w:r>
       <w:proofErr w:type="spellEnd"/>
       <w:r>
@@ -19710,16 +19710,7 @@
           <w:sz w:val="28"/>
           <w:szCs w:val="28"/>
         </w:rPr>
-        <w:t>E</w:t>
-      </w:r>
-      <w:r>
-        <w:rPr>
-          <w:rFonts w:ascii="Times New Roman" w:hAnsi="Times New Roman" w:cs="Times New Roman"/>
-          <w:i/>
-          <w:sz w:val="28"/>
-          <w:szCs w:val="28"/>
-        </w:rPr>
-        <w:t>mail</w:t>
+        <w:t>Email</w:t>
       </w:r>
       <w:r>
         <w:rPr>
@@ -19727,15 +19718,7 @@
           <w:sz w:val="28"/>
           <w:szCs w:val="28"/>
         </w:rPr>
-        <w:t xml:space="preserve"> </w:t>
-      </w:r>
-      <w:r>
-        <w:rPr>
-          <w:rFonts w:ascii="Times New Roman" w:hAnsi="Times New Roman" w:cs="Times New Roman"/>
-          <w:sz w:val="28"/>
-          <w:szCs w:val="28"/>
-        </w:rPr>
-        <w:t xml:space="preserve">e </w:t>
+        <w:t xml:space="preserve"> e </w:t>
       </w:r>
       <w:proofErr w:type="spellStart"/>
       <w:r>
@@ -20500,7 +20483,7 @@
           <w:szCs w:val="28"/>
         </w:rPr>
       </w:pPr>
-      <w:bookmarkStart w:id="15" w:name="_Toc157774944"/>
+      <w:bookmarkStart w:id="14" w:name="_Toc157774944"/>
       <w:r>
         <w:rPr>
           <w:rFonts w:asciiTheme="minorHAnsi" w:hAnsiTheme="minorHAnsi"/>
@@ -20511,7 +20494,7 @@
         </w:rPr>
         <w:t>2.2 Definizione delle procedure per la gestione della base di dati</w:t>
       </w:r>
-      <w:bookmarkEnd w:id="15"/>
+      <w:bookmarkEnd w:id="14"/>
     </w:p>
     <w:p>
       <w:pPr>
@@ -24138,7 +24121,7 @@
           <w:szCs w:val="28"/>
         </w:rPr>
       </w:pPr>
-      <w:bookmarkStart w:id="16" w:name="_Toc157774945"/>
+      <w:bookmarkStart w:id="15" w:name="_Toc157774945"/>
       <w:r>
         <w:rPr>
           <w:rFonts w:asciiTheme="minorHAnsi" w:hAnsiTheme="minorHAnsi"/>
@@ -24159,7 +24142,7 @@
         </w:rPr>
         <w:t>la base di dati</w:t>
       </w:r>
-      <w:bookmarkEnd w:id="16"/>
+      <w:bookmarkEnd w:id="15"/>
       <w:r>
         <w:rPr>
           <w:rFonts w:asciiTheme="minorHAnsi" w:hAnsiTheme="minorHAnsi"/>
@@ -24394,7 +24377,7 @@
           <w:szCs w:val="26"/>
           <w:lang w:val="it-IT"/>
         </w:rPr>
-        <w:t xml:space="preserve">La generalizzazione </w:t>
+        <w:t xml:space="preserve">L’attributo multi-valore </w:t>
       </w:r>
       <w:r>
         <w:rPr>
@@ -24405,7 +24388,7 @@
           <w:szCs w:val="26"/>
           <w:lang w:val="it-IT"/>
         </w:rPr>
-        <w:t>Utente</w:t>
+        <w:t>Immagini</w:t>
       </w:r>
       <w:r>
         <w:rPr>
@@ -24415,39 +24398,7 @@
           <w:szCs w:val="26"/>
           <w:lang w:val="it-IT"/>
         </w:rPr>
-        <w:t xml:space="preserve">, essendo totale e </w:t>
-      </w:r>
-      <w:proofErr w:type="spellStart"/>
-      <w:r>
-        <w:rPr>
-          <w:rFonts w:asciiTheme="minorHAnsi" w:hAnsiTheme="minorHAnsi"/>
-          <w:color w:val="000000" w:themeColor="text1"/>
-          <w:sz w:val="26"/>
-          <w:szCs w:val="26"/>
-          <w:lang w:val="it-IT"/>
-        </w:rPr>
-        <w:t>overlap</w:t>
-      </w:r>
-      <w:proofErr w:type="spellEnd"/>
-      <w:r>
-        <w:rPr>
-          <w:rFonts w:asciiTheme="minorHAnsi" w:hAnsiTheme="minorHAnsi"/>
-          <w:color w:val="000000" w:themeColor="text1"/>
-          <w:sz w:val="26"/>
-          <w:szCs w:val="26"/>
-          <w:lang w:val="it-IT"/>
-        </w:rPr>
-        <w:t>, per garantire che ogni utente registrato al sistema abbia almeno un ruolo associato (si ricorda che un dipendente del negozio può anche effettuare acquisti online come cliente)</w:t>
-      </w:r>
-      <w:r>
-        <w:rPr>
-          <w:rFonts w:asciiTheme="minorHAnsi" w:hAnsiTheme="minorHAnsi"/>
-          <w:color w:val="000000" w:themeColor="text1"/>
-          <w:sz w:val="26"/>
-          <w:szCs w:val="26"/>
-          <w:lang w:val="it-IT"/>
-        </w:rPr>
-        <w:t xml:space="preserve">, si è pensato di accorpare le entità figlie nella classe padre, prevedendo una relazione identificante tra </w:t>
+        <w:t xml:space="preserve"> in Prodotto diventerà un’entità </w:t>
       </w:r>
       <w:r>
         <w:rPr>
@@ -24458,7 +24409,7 @@
           <w:szCs w:val="26"/>
           <w:lang w:val="it-IT"/>
         </w:rPr>
-        <w:t>Utente</w:t>
+        <w:t>Immagine di dettaglio</w:t>
       </w:r>
       <w:r>
         <w:rPr>
@@ -24468,7 +24419,7 @@
           <w:szCs w:val="26"/>
           <w:lang w:val="it-IT"/>
         </w:rPr>
-        <w:t xml:space="preserve"> e </w:t>
+        <w:t xml:space="preserve">, alla quale </w:t>
       </w:r>
       <w:r>
         <w:rPr>
@@ -24479,7 +24430,7 @@
           <w:szCs w:val="26"/>
           <w:lang w:val="it-IT"/>
         </w:rPr>
-        <w:t>Ruolo</w:t>
+        <w:t>Prodotto</w:t>
       </w:r>
       <w:r>
         <w:rPr>
@@ -24489,30 +24440,7 @@
           <w:szCs w:val="26"/>
           <w:lang w:val="it-IT"/>
         </w:rPr>
-        <w:t>.</w:t>
-      </w:r>
-    </w:p>
-    <w:p>
-      <w:pPr>
-        <w:pStyle w:val="Paragrafoelenco"/>
-        <w:jc w:val="both"/>
-        <w:rPr>
-          <w:rFonts w:asciiTheme="minorHAnsi" w:hAnsiTheme="minorHAnsi"/>
-          <w:color w:val="000000" w:themeColor="text1"/>
-          <w:sz w:val="26"/>
-          <w:szCs w:val="26"/>
-          <w:lang w:val="it-IT"/>
-        </w:rPr>
-      </w:pPr>
-      <w:r>
-        <w:rPr>
-          <w:rFonts w:asciiTheme="minorHAnsi" w:hAnsiTheme="minorHAnsi"/>
-          <w:color w:val="000000" w:themeColor="text1"/>
-          <w:sz w:val="26"/>
-          <w:szCs w:val="26"/>
-          <w:lang w:val="it-IT"/>
-        </w:rPr>
-        <w:t xml:space="preserve">L’entità debole </w:t>
+        <w:t xml:space="preserve"> sarà in relazione mediante l’associazione </w:t>
       </w:r>
       <w:r>
         <w:rPr>
@@ -24523,7 +24451,7 @@
           <w:szCs w:val="26"/>
           <w:lang w:val="it-IT"/>
         </w:rPr>
-        <w:t>Ruolo</w:t>
+        <w:t>Galleria</w:t>
       </w:r>
       <w:r>
         <w:rPr>
@@ -24533,7 +24461,7 @@
           <w:szCs w:val="26"/>
           <w:lang w:val="it-IT"/>
         </w:rPr>
-        <w:t xml:space="preserve"> terrà traccia dei ruoli che un utente può possedere (da 1 a N, visto che ogni utente ha almeno il ruolo di Cliente).</w:t>
+        <w:t>.</w:t>
       </w:r>
     </w:p>
     <w:p>
@@ -24571,7 +24499,7 @@
           <w:szCs w:val="26"/>
           <w:lang w:val="it-IT"/>
         </w:rPr>
-        <w:t>Pagamento</w:t>
+        <w:t>Utente</w:t>
       </w:r>
       <w:r>
         <w:rPr>
@@ -24581,7 +24509,39 @@
           <w:szCs w:val="26"/>
           <w:lang w:val="it-IT"/>
         </w:rPr>
-        <w:t xml:space="preserve"> verrà eliminata mediante l’aggiunta di associazioni tra l’entità padre </w:t>
+        <w:t xml:space="preserve">, essendo totale e </w:t>
+      </w:r>
+      <w:proofErr w:type="spellStart"/>
+      <w:r>
+        <w:rPr>
+          <w:rFonts w:asciiTheme="minorHAnsi" w:hAnsiTheme="minorHAnsi"/>
+          <w:color w:val="000000" w:themeColor="text1"/>
+          <w:sz w:val="26"/>
+          <w:szCs w:val="26"/>
+          <w:lang w:val="it-IT"/>
+        </w:rPr>
+        <w:t>overlap</w:t>
+      </w:r>
+      <w:proofErr w:type="spellEnd"/>
+      <w:r>
+        <w:rPr>
+          <w:rFonts w:asciiTheme="minorHAnsi" w:hAnsiTheme="minorHAnsi"/>
+          <w:color w:val="000000" w:themeColor="text1"/>
+          <w:sz w:val="26"/>
+          <w:szCs w:val="26"/>
+          <w:lang w:val="it-IT"/>
+        </w:rPr>
+        <w:t>, per garantire che ogni utente registrato al sistema abbia almeno un ruolo associato (si ricorda che un dipendente del negozio può anche effettuare acquisti online come cliente)</w:t>
+      </w:r>
+      <w:r>
+        <w:rPr>
+          <w:rFonts w:asciiTheme="minorHAnsi" w:hAnsiTheme="minorHAnsi"/>
+          <w:color w:val="000000" w:themeColor="text1"/>
+          <w:sz w:val="26"/>
+          <w:szCs w:val="26"/>
+          <w:lang w:val="it-IT"/>
+        </w:rPr>
+        <w:t xml:space="preserve">, si è pensato di accorpare le entità figlie nella classe padre, prevedendo una relazione identificante tra </w:t>
       </w:r>
       <w:r>
         <w:rPr>
@@ -24592,7 +24552,7 @@
           <w:szCs w:val="26"/>
           <w:lang w:val="it-IT"/>
         </w:rPr>
-        <w:t>Pagamento</w:t>
+        <w:t>Utente</w:t>
       </w:r>
       <w:r>
         <w:rPr>
@@ -24602,7 +24562,7 @@
           <w:szCs w:val="26"/>
           <w:lang w:val="it-IT"/>
         </w:rPr>
-        <w:t xml:space="preserve"> e le entità deboli figlie </w:t>
+        <w:t xml:space="preserve"> e </w:t>
       </w:r>
       <w:r>
         <w:rPr>
@@ -24613,7 +24573,7 @@
           <w:szCs w:val="26"/>
           <w:lang w:val="it-IT"/>
         </w:rPr>
-        <w:t>Contrassegno</w:t>
+        <w:t>Ruolo</w:t>
       </w:r>
       <w:r>
         <w:rPr>
@@ -24623,9 +24583,31 @@
           <w:szCs w:val="26"/>
           <w:lang w:val="it-IT"/>
         </w:rPr>
-        <w:t xml:space="preserve">, </w:t>
-      </w:r>
-      <w:proofErr w:type="spellStart"/>
+        <w:t>.</w:t>
+      </w:r>
+    </w:p>
+    <w:p>
+      <w:pPr>
+        <w:pStyle w:val="Paragrafoelenco"/>
+        <w:jc w:val="both"/>
+        <w:rPr>
+          <w:rFonts w:asciiTheme="minorHAnsi" w:hAnsiTheme="minorHAnsi"/>
+          <w:color w:val="000000" w:themeColor="text1"/>
+          <w:sz w:val="26"/>
+          <w:szCs w:val="26"/>
+          <w:lang w:val="it-IT"/>
+        </w:rPr>
+      </w:pPr>
+      <w:r>
+        <w:rPr>
+          <w:rFonts w:asciiTheme="minorHAnsi" w:hAnsiTheme="minorHAnsi"/>
+          <w:color w:val="000000" w:themeColor="text1"/>
+          <w:sz w:val="26"/>
+          <w:szCs w:val="26"/>
+          <w:lang w:val="it-IT"/>
+        </w:rPr>
+        <w:t xml:space="preserve">L’entità debole </w:t>
+      </w:r>
       <w:r>
         <w:rPr>
           <w:rFonts w:asciiTheme="minorHAnsi" w:hAnsiTheme="minorHAnsi"/>
@@ -24635,9 +24617,8 @@
           <w:szCs w:val="26"/>
           <w:lang w:val="it-IT"/>
         </w:rPr>
-        <w:t>Paypal</w:t>
-      </w:r>
-      <w:proofErr w:type="spellEnd"/>
+        <w:t>Ruolo</w:t>
+      </w:r>
       <w:r>
         <w:rPr>
           <w:rFonts w:asciiTheme="minorHAnsi" w:hAnsiTheme="minorHAnsi"/>
@@ -24646,7 +24627,34 @@
           <w:szCs w:val="26"/>
           <w:lang w:val="it-IT"/>
         </w:rPr>
-        <w:t xml:space="preserve">, </w:t>
+        <w:t xml:space="preserve"> terrà traccia dei ruoli che un utente può possedere (da 1 a N, visto che ogni utente ha almeno il ruolo di Cliente).</w:t>
+      </w:r>
+    </w:p>
+    <w:p>
+      <w:pPr>
+        <w:pStyle w:val="Paragrafoelenco"/>
+        <w:numPr>
+          <w:ilvl w:val="0"/>
+          <w:numId w:val="25"/>
+        </w:numPr>
+        <w:jc w:val="both"/>
+        <w:rPr>
+          <w:rFonts w:asciiTheme="minorHAnsi" w:hAnsiTheme="minorHAnsi"/>
+          <w:color w:val="000000" w:themeColor="text1"/>
+          <w:sz w:val="26"/>
+          <w:szCs w:val="26"/>
+          <w:lang w:val="it-IT"/>
+        </w:rPr>
+      </w:pPr>
+      <w:r>
+        <w:rPr>
+          <w:rFonts w:asciiTheme="minorHAnsi" w:hAnsiTheme="minorHAnsi"/>
+          <w:color w:val="000000" w:themeColor="text1"/>
+          <w:sz w:val="26"/>
+          <w:szCs w:val="26"/>
+          <w:lang w:val="it-IT"/>
+        </w:rPr>
+        <w:t xml:space="preserve">La generalizzazione </w:t>
       </w:r>
       <w:r>
         <w:rPr>
@@ -24657,6 +24665,92 @@
           <w:szCs w:val="26"/>
           <w:lang w:val="it-IT"/>
         </w:rPr>
+        <w:t>Pagamento</w:t>
+      </w:r>
+      <w:r>
+        <w:rPr>
+          <w:rFonts w:asciiTheme="minorHAnsi" w:hAnsiTheme="minorHAnsi"/>
+          <w:color w:val="000000" w:themeColor="text1"/>
+          <w:sz w:val="26"/>
+          <w:szCs w:val="26"/>
+          <w:lang w:val="it-IT"/>
+        </w:rPr>
+        <w:t xml:space="preserve"> verrà eliminata mediante l’aggiunta di associazioni tra l’entità padre </w:t>
+      </w:r>
+      <w:r>
+        <w:rPr>
+          <w:rFonts w:asciiTheme="minorHAnsi" w:hAnsiTheme="minorHAnsi"/>
+          <w:i/>
+          <w:color w:val="000000" w:themeColor="text1"/>
+          <w:sz w:val="26"/>
+          <w:szCs w:val="26"/>
+          <w:lang w:val="it-IT"/>
+        </w:rPr>
+        <w:t>Pagamento</w:t>
+      </w:r>
+      <w:r>
+        <w:rPr>
+          <w:rFonts w:asciiTheme="minorHAnsi" w:hAnsiTheme="minorHAnsi"/>
+          <w:color w:val="000000" w:themeColor="text1"/>
+          <w:sz w:val="26"/>
+          <w:szCs w:val="26"/>
+          <w:lang w:val="it-IT"/>
+        </w:rPr>
+        <w:t xml:space="preserve"> e le entità deboli figlie </w:t>
+      </w:r>
+      <w:r>
+        <w:rPr>
+          <w:rFonts w:asciiTheme="minorHAnsi" w:hAnsiTheme="minorHAnsi"/>
+          <w:i/>
+          <w:color w:val="000000" w:themeColor="text1"/>
+          <w:sz w:val="26"/>
+          <w:szCs w:val="26"/>
+          <w:lang w:val="it-IT"/>
+        </w:rPr>
+        <w:t>Contrassegno</w:t>
+      </w:r>
+      <w:r>
+        <w:rPr>
+          <w:rFonts w:asciiTheme="minorHAnsi" w:hAnsiTheme="minorHAnsi"/>
+          <w:color w:val="000000" w:themeColor="text1"/>
+          <w:sz w:val="26"/>
+          <w:szCs w:val="26"/>
+          <w:lang w:val="it-IT"/>
+        </w:rPr>
+        <w:t xml:space="preserve">, </w:t>
+      </w:r>
+      <w:proofErr w:type="spellStart"/>
+      <w:r>
+        <w:rPr>
+          <w:rFonts w:asciiTheme="minorHAnsi" w:hAnsiTheme="minorHAnsi"/>
+          <w:i/>
+          <w:color w:val="000000" w:themeColor="text1"/>
+          <w:sz w:val="26"/>
+          <w:szCs w:val="26"/>
+          <w:lang w:val="it-IT"/>
+        </w:rPr>
+        <w:t>Paypal</w:t>
+      </w:r>
+      <w:proofErr w:type="spellEnd"/>
+      <w:r>
+        <w:rPr>
+          <w:rFonts w:asciiTheme="minorHAnsi" w:hAnsiTheme="minorHAnsi"/>
+          <w:color w:val="000000" w:themeColor="text1"/>
+          <w:sz w:val="26"/>
+          <w:szCs w:val="26"/>
+          <w:lang w:val="it-IT"/>
+        </w:rPr>
+        <w:t xml:space="preserve">, </w:t>
+      </w:r>
+      <w:r>
+        <w:rPr>
+          <w:rFonts w:asciiTheme="minorHAnsi" w:hAnsiTheme="minorHAnsi"/>
+          <w:i/>
+          <w:color w:val="000000" w:themeColor="text1"/>
+          <w:sz w:val="26"/>
+          <w:szCs w:val="26"/>
+          <w:lang w:val="it-IT"/>
+        </w:rPr>
         <w:t>Carta di credito</w:t>
       </w:r>
       <w:r>
@@ -24782,10 +24876,9 @@
           <w:szCs w:val="26"/>
           <w:lang w:val="it-IT"/>
         </w:rPr>
-        <w:lastRenderedPageBreak/>
         <w:drawing>
           <wp:inline distT="0" distB="0" distL="0" distR="0">
-            <wp:extent cx="5943600" cy="3722370"/>
+            <wp:extent cx="6385900" cy="3676650"/>
             <wp:effectExtent l="0" t="0" r="0" b="0"/>
             <wp:docPr id="5" name="Immagine 5"/>
             <wp:cNvGraphicFramePr>
@@ -24813,7 +24906,7 @@
                   <pic:spPr>
                     <a:xfrm>
                       <a:off x="0" y="0"/>
-                      <a:ext cx="5943600" cy="3722370"/>
+                      <a:ext cx="6391909" cy="3680110"/>
                     </a:xfrm>
                     <a:prstGeom prst="rect">
                       <a:avLst/>
@@ -24997,6 +25090,56 @@
         </w:rPr>
         <w:t xml:space="preserve"> può assumere i valori {Cliente, Gestore ordini, Gestore catalogo}.</w:t>
       </w:r>
+    </w:p>
+    <w:p>
+      <w:pPr>
+        <w:pStyle w:val="Paragrafoelenco"/>
+        <w:numPr>
+          <w:ilvl w:val="0"/>
+          <w:numId w:val="25"/>
+        </w:numPr>
+        <w:jc w:val="both"/>
+        <w:rPr>
+          <w:rFonts w:asciiTheme="minorHAnsi" w:hAnsiTheme="minorHAnsi"/>
+          <w:color w:val="000000" w:themeColor="text1"/>
+          <w:sz w:val="26"/>
+          <w:szCs w:val="26"/>
+          <w:lang w:val="it-IT"/>
+        </w:rPr>
+      </w:pPr>
+      <w:r>
+        <w:rPr>
+          <w:rFonts w:asciiTheme="minorHAnsi" w:hAnsiTheme="minorHAnsi"/>
+          <w:color w:val="000000" w:themeColor="text1"/>
+          <w:sz w:val="26"/>
+          <w:szCs w:val="26"/>
+          <w:lang w:val="it-IT"/>
+        </w:rPr>
+        <w:t xml:space="preserve">L’attributo </w:t>
+      </w:r>
+      <w:r>
+        <w:rPr>
+          <w:rFonts w:asciiTheme="minorHAnsi" w:hAnsiTheme="minorHAnsi"/>
+          <w:i/>
+          <w:color w:val="000000" w:themeColor="text1"/>
+          <w:sz w:val="26"/>
+          <w:szCs w:val="26"/>
+          <w:lang w:val="it-IT"/>
+        </w:rPr>
+        <w:t>Contenuto</w:t>
+      </w:r>
+      <w:r>
+        <w:rPr>
+          <w:rFonts w:asciiTheme="minorHAnsi" w:hAnsiTheme="minorHAnsi"/>
+          <w:color w:val="000000" w:themeColor="text1"/>
+          <w:sz w:val="26"/>
+          <w:szCs w:val="26"/>
+          <w:lang w:val="it-IT"/>
+        </w:rPr>
+        <w:t xml:space="preserve"> si riferisce alla sequenza di byte che costituiscono l’immagine.</w:t>
+      </w:r>
+      <w:bookmarkStart w:id="16" w:name="_GoBack"/>
+      <w:bookmarkEnd w:id="16"/>
     </w:p>
     <w:p>
       <w:pPr>
@@ -25339,7 +25482,7 @@
       <w:rPr>
         <w:noProof/>
       </w:rPr>
-      <w:t>4</w:t>
+      <w:t>18</w:t>
     </w:r>
     <w:r>
       <w:fldChar w:fldCharType="end"/>
@@ -28984,6 +29127,7 @@
   <w:style w:type="character" w:default="1" w:styleId="Carpredefinitoparagrafo">
     <w:name w:val="Default Paragraph Font"/>
     <w:uiPriority w:val="1"/>
+    <w:semiHidden/>
     <w:unhideWhenUsed/>
   </w:style>
   <w:style w:type="table" w:default="1" w:styleId="Tabellanormale">
@@ -29970,7 +30114,7 @@
 </file>
 
 <file path=customXml/itemProps1.xml><?xml version="1.0" encoding="utf-8"?>
-<ds:datastoreItem xmlns:ds="http://schemas.openxmlformats.org/officeDocument/2006/customXml" ds:itemID="{9FD07950-71A0-4A0A-A4F9-A09B550AEB12}">
+<ds:datastoreItem xmlns:ds="http://schemas.openxmlformats.org/officeDocument/2006/customXml" ds:itemID="{AC6AEC96-D4CA-466C-891D-7F52F813F8B0}">
   <ds:schemaRefs>
     <ds:schemaRef ds:uri="http://schemas.openxmlformats.org/officeDocument/2006/bibliography"/>
   </ds:schemaRefs>

</xml_diff>

<commit_message>
Schema relazionale del DB
</commit_message>
<xml_diff>
--- a/Semilavorati/sdd/Database_TechHeaven.docx
+++ b/Semilavorati/sdd/Database_TechHeaven.docx
@@ -8754,6 +8754,7 @@
         </w:rPr>
         <w:t xml:space="preserve"> concettuale </w:t>
       </w:r>
+      <w:proofErr w:type="spellStart"/>
       <w:proofErr w:type="gramStart"/>
       <w:r>
         <w:rPr>
@@ -8763,6 +8764,7 @@
         </w:rPr>
         <w:t>della</w:t>
       </w:r>
+      <w:proofErr w:type="spellEnd"/>
       <w:proofErr w:type="gramEnd"/>
       <w:r>
         <w:rPr>
@@ -8770,7 +8772,43 @@
           <w:sz w:val="26"/>
           <w:szCs w:val="26"/>
         </w:rPr>
-        <w:t xml:space="preserve"> base di dati relativa </w:t>
+        <w:t xml:space="preserve"> base di </w:t>
+      </w:r>
+      <w:proofErr w:type="spellStart"/>
+      <w:r>
+        <w:rPr>
+          <w:rFonts w:asciiTheme="minorHAnsi" w:hAnsiTheme="minorHAnsi"/>
+          <w:sz w:val="26"/>
+          <w:szCs w:val="26"/>
+        </w:rPr>
+        <w:t>dati</w:t>
+      </w:r>
+      <w:proofErr w:type="spellEnd"/>
+      <w:r>
+        <w:rPr>
+          <w:rFonts w:asciiTheme="minorHAnsi" w:hAnsiTheme="minorHAnsi"/>
+          <w:sz w:val="26"/>
+          <w:szCs w:val="26"/>
+        </w:rPr>
+        <w:t xml:space="preserve"> </w:t>
+      </w:r>
+      <w:proofErr w:type="spellStart"/>
+      <w:r>
+        <w:rPr>
+          <w:rFonts w:asciiTheme="minorHAnsi" w:hAnsiTheme="minorHAnsi"/>
+          <w:sz w:val="26"/>
+          <w:szCs w:val="26"/>
+        </w:rPr>
+        <w:t>relativa</w:t>
+      </w:r>
+      <w:proofErr w:type="spellEnd"/>
+      <w:r>
+        <w:rPr>
+          <w:rFonts w:asciiTheme="minorHAnsi" w:hAnsiTheme="minorHAnsi"/>
+          <w:sz w:val="26"/>
+          <w:szCs w:val="26"/>
+        </w:rPr>
+        <w:t xml:space="preserve"> </w:t>
       </w:r>
       <w:proofErr w:type="spellStart"/>
       <w:r>
@@ -8955,8 +8993,8 @@
         <w:lastRenderedPageBreak/>
         <w:drawing>
           <wp:inline distT="0" distB="0" distL="0" distR="0">
-            <wp:extent cx="6334987" cy="4174534"/>
-            <wp:effectExtent l="0" t="0" r="8890" b="0"/>
+            <wp:extent cx="6634612" cy="4371975"/>
+            <wp:effectExtent l="0" t="0" r="0" b="0"/>
             <wp:docPr id="4" name="Immagine 4"/>
             <wp:cNvGraphicFramePr>
               <a:graphicFrameLocks xmlns:a="http://schemas.openxmlformats.org/drawingml/2006/main" noChangeAspect="1"/>
@@ -8983,7 +9021,7 @@
                   <pic:spPr>
                     <a:xfrm>
                       <a:off x="0" y="0"/>
-                      <a:ext cx="6334987" cy="4174534"/>
+                      <a:ext cx="6641723" cy="4376661"/>
                     </a:xfrm>
                     <a:prstGeom prst="rect">
                       <a:avLst/>
@@ -9228,10 +9266,10 @@
         <w:tblLook w:val="04A0" w:firstRow="1" w:lastRow="0" w:firstColumn="1" w:lastColumn="0" w:noHBand="0" w:noVBand="1"/>
       </w:tblPr>
       <w:tblGrid>
-        <w:gridCol w:w="2390"/>
-        <w:gridCol w:w="2283"/>
-        <w:gridCol w:w="2499"/>
-        <w:gridCol w:w="2330"/>
+        <w:gridCol w:w="2507"/>
+        <w:gridCol w:w="2393"/>
+        <w:gridCol w:w="2621"/>
+        <w:gridCol w:w="1981"/>
       </w:tblGrid>
       <w:tr>
         <w:trPr>
@@ -9946,6 +9984,7 @@
                 <w:sz w:val="26"/>
                 <w:szCs w:val="26"/>
               </w:rPr>
+              <w:lastRenderedPageBreak/>
               <w:t>evasione</w:t>
             </w:r>
             <w:proofErr w:type="spellEnd"/>
@@ -9986,7 +10025,6 @@
                 <w:sz w:val="26"/>
                 <w:szCs w:val="26"/>
               </w:rPr>
-              <w:lastRenderedPageBreak/>
               <w:t>ordini</w:t>
             </w:r>
             <w:proofErr w:type="spellEnd"/>
@@ -10524,7 +10562,6 @@
                 <w:color w:val="000000" w:themeColor="text1"/>
                 <w:sz w:val="26"/>
                 <w:szCs w:val="26"/>
-                <w:highlight w:val="cyan"/>
               </w:rPr>
               <w:t>Indirizzo</w:t>
             </w:r>
@@ -10814,25 +10851,6 @@
                 <w:szCs w:val="26"/>
               </w:rPr>
               <w:t>IDIndirizzo</w:t>
-            </w:r>
-            <w:r>
-              <w:rPr>
-                <w:rFonts w:asciiTheme="minorHAnsi" w:hAnsiTheme="minorHAnsi"/>
-                <w:color w:val="000000" w:themeColor="text1"/>
-                <w:sz w:val="26"/>
-                <w:szCs w:val="26"/>
-              </w:rPr>
-              <w:t>+</w:t>
-            </w:r>
-            <w:r>
-              <w:rPr>
-                <w:rFonts w:asciiTheme="minorHAnsi" w:hAnsiTheme="minorHAnsi"/>
-                <w:color w:val="000000" w:themeColor="text1"/>
-                <w:sz w:val="26"/>
-                <w:szCs w:val="26"/>
-                <w:highlight w:val="darkGray"/>
-              </w:rPr>
-              <w:t>username</w:t>
             </w:r>
             <w:proofErr w:type="spellEnd"/>
           </w:p>
@@ -13666,7 +13684,6 @@
                 <w:sz w:val="26"/>
                 <w:szCs w:val="26"/>
               </w:rPr>
-              <w:lastRenderedPageBreak/>
               <w:t>ordini</w:t>
             </w:r>
             <w:proofErr w:type="spellEnd"/>
@@ -13771,7 +13788,6 @@
                 <w:sz w:val="26"/>
                 <w:szCs w:val="26"/>
               </w:rPr>
-              <w:lastRenderedPageBreak/>
               <w:t>CodiceRichiesta</w:t>
             </w:r>
             <w:proofErr w:type="spellEnd"/>
@@ -13826,7 +13842,6 @@
                 <w:sz w:val="26"/>
                 <w:szCs w:val="26"/>
               </w:rPr>
-              <w:lastRenderedPageBreak/>
               <w:t>Fornitore</w:t>
             </w:r>
             <w:proofErr w:type="spellEnd"/>
@@ -13882,7 +13897,6 @@
                 <w:sz w:val="26"/>
                 <w:szCs w:val="26"/>
               </w:rPr>
-              <w:lastRenderedPageBreak/>
               <w:t>CodiceRichiesta</w:t>
             </w:r>
             <w:proofErr w:type="spellEnd"/>
@@ -13916,6 +13930,7 @@
           <w:sz w:val="26"/>
           <w:szCs w:val="26"/>
         </w:rPr>
+        <w:lastRenderedPageBreak/>
         <w:t>L’attributo</w:t>
       </w:r>
       <w:proofErr w:type="spellEnd"/>
@@ -14903,7 +14918,6 @@
                 <w:color w:val="000000" w:themeColor="text1"/>
                 <w:sz w:val="26"/>
                 <w:szCs w:val="26"/>
-                <w:highlight w:val="darkGray"/>
               </w:rPr>
               <w:t>Possiede_Indirizzo</w:t>
             </w:r>
@@ -15131,7 +15145,16 @@
                 <w:sz w:val="26"/>
                 <w:szCs w:val="26"/>
               </w:rPr>
-              <w:t xml:space="preserve"> (1:1)</w:t>
+              <w:t xml:space="preserve"> (1:N</w:t>
+            </w:r>
+            <w:r>
+              <w:rPr>
+                <w:rFonts w:asciiTheme="minorHAnsi" w:hAnsiTheme="minorHAnsi" w:cs="Times New Roman"/>
+                <w:color w:val="000000" w:themeColor="text1"/>
+                <w:sz w:val="26"/>
+                <w:szCs w:val="26"/>
+              </w:rPr>
+              <w:t>)</w:t>
             </w:r>
           </w:p>
         </w:tc>
@@ -15580,7 +15603,6 @@
                 <w:sz w:val="26"/>
                 <w:szCs w:val="26"/>
               </w:rPr>
-              <w:lastRenderedPageBreak/>
               <w:t>Account</w:t>
             </w:r>
           </w:p>
@@ -16022,6 +16044,7 @@
                 <w:sz w:val="26"/>
                 <w:szCs w:val="26"/>
               </w:rPr>
+              <w:lastRenderedPageBreak/>
               <w:t>C</w:t>
             </w:r>
             <w:r>
@@ -17252,7 +17275,6 @@
                 <w:sz w:val="26"/>
                 <w:szCs w:val="26"/>
               </w:rPr>
-              <w:lastRenderedPageBreak/>
               <w:t>Allegato</w:t>
             </w:r>
             <w:proofErr w:type="spellEnd"/>
@@ -17807,7 +17829,17 @@
                 <w:sz w:val="26"/>
                 <w:szCs w:val="26"/>
               </w:rPr>
-              <w:t xml:space="preserve"> non </w:t>
+              <w:t xml:space="preserve"> </w:t>
+            </w:r>
+            <w:r>
+              <w:rPr>
+                <w:rFonts w:asciiTheme="minorHAnsi" w:hAnsiTheme="minorHAnsi" w:cs="Times New Roman"/>
+                <w:color w:val="000000" w:themeColor="text1"/>
+                <w:sz w:val="26"/>
+                <w:szCs w:val="26"/>
+              </w:rPr>
+              <w:lastRenderedPageBreak/>
+              <w:t xml:space="preserve">non </w:t>
             </w:r>
             <w:proofErr w:type="spellStart"/>
             <w:r>
@@ -17870,6 +17902,7 @@
                 <w:sz w:val="26"/>
                 <w:szCs w:val="26"/>
               </w:rPr>
+              <w:lastRenderedPageBreak/>
               <w:t>Prodotto</w:t>
             </w:r>
             <w:proofErr w:type="spellEnd"/>
@@ -21408,7 +21441,6 @@
                 <w:sz w:val="26"/>
                 <w:szCs w:val="26"/>
               </w:rPr>
-              <w:lastRenderedPageBreak/>
               <w:t>3</w:t>
             </w:r>
           </w:p>
@@ -22328,6 +22360,7 @@
                 <w:sz w:val="26"/>
                 <w:szCs w:val="26"/>
               </w:rPr>
+              <w:lastRenderedPageBreak/>
               <w:t>10</w:t>
             </w:r>
           </w:p>
@@ -23980,7 +24013,6 @@
                 <w:sz w:val="26"/>
                 <w:szCs w:val="26"/>
               </w:rPr>
-              <w:lastRenderedPageBreak/>
               <w:t>21</w:t>
             </w:r>
           </w:p>
@@ -24227,6 +24259,7 @@
           <w:szCs w:val="26"/>
           <w:lang w:val="it-IT"/>
         </w:rPr>
+        <w:lastRenderedPageBreak/>
         <w:t xml:space="preserve">Come si evince dal contesto appena descritto, </w:t>
       </w:r>
       <w:r>
@@ -24876,10 +24909,11 @@
           <w:szCs w:val="26"/>
           <w:lang w:val="it-IT"/>
         </w:rPr>
+        <w:lastRenderedPageBreak/>
         <w:drawing>
           <wp:inline distT="0" distB="0" distL="0" distR="0">
-            <wp:extent cx="6385900" cy="3676650"/>
-            <wp:effectExtent l="0" t="0" r="0" b="0"/>
+            <wp:extent cx="6391907" cy="3680109"/>
+            <wp:effectExtent l="0" t="0" r="9525" b="0"/>
             <wp:docPr id="5" name="Immagine 5"/>
             <wp:cNvGraphicFramePr>
               <a:graphicFrameLocks xmlns:a="http://schemas.openxmlformats.org/drawingml/2006/main" noChangeAspect="1"/>
@@ -24906,7 +24940,7 @@
                   <pic:spPr>
                     <a:xfrm>
                       <a:off x="0" y="0"/>
-                      <a:ext cx="6391909" cy="3680110"/>
+                      <a:ext cx="6391907" cy="3680109"/>
                     </a:xfrm>
                     <a:prstGeom prst="rect">
                       <a:avLst/>
@@ -25138,8 +25172,344 @@
         </w:rPr>
         <w:t xml:space="preserve"> si riferisce alla sequenza di byte che costituiscono l’immagine.</w:t>
       </w:r>
+    </w:p>
+    <w:p>
+      <w:pPr>
+        <w:jc w:val="both"/>
+        <w:rPr>
+          <w:rFonts w:asciiTheme="minorHAnsi" w:hAnsiTheme="minorHAnsi"/>
+          <w:color w:val="000000" w:themeColor="text1"/>
+          <w:sz w:val="26"/>
+          <w:szCs w:val="26"/>
+          <w:lang w:val="it-IT"/>
+        </w:rPr>
+      </w:pPr>
+    </w:p>
+    <w:p>
+      <w:pPr>
+        <w:jc w:val="both"/>
+        <w:rPr>
+          <w:rFonts w:asciiTheme="minorHAnsi" w:hAnsiTheme="minorHAnsi"/>
+          <w:color w:val="000000" w:themeColor="text1"/>
+          <w:sz w:val="26"/>
+          <w:szCs w:val="26"/>
+          <w:lang w:val="it-IT"/>
+        </w:rPr>
+      </w:pPr>
+      <w:r>
+        <w:rPr>
+          <w:rFonts w:asciiTheme="minorHAnsi" w:hAnsiTheme="minorHAnsi"/>
+          <w:color w:val="000000" w:themeColor="text1"/>
+          <w:sz w:val="26"/>
+          <w:szCs w:val="26"/>
+          <w:lang w:val="it-IT"/>
+        </w:rPr>
+        <w:t xml:space="preserve">Si procede al </w:t>
+      </w:r>
+      <w:proofErr w:type="spellStart"/>
+      <w:r>
+        <w:rPr>
+          <w:rFonts w:asciiTheme="minorHAnsi" w:hAnsiTheme="minorHAnsi"/>
+          <w:color w:val="000000" w:themeColor="text1"/>
+          <w:sz w:val="26"/>
+          <w:szCs w:val="26"/>
+          <w:lang w:val="it-IT"/>
+        </w:rPr>
+        <w:t>mapping</w:t>
+      </w:r>
+      <w:proofErr w:type="spellEnd"/>
+      <w:r>
+        <w:rPr>
+          <w:rFonts w:asciiTheme="minorHAnsi" w:hAnsiTheme="minorHAnsi"/>
+          <w:color w:val="000000" w:themeColor="text1"/>
+          <w:sz w:val="26"/>
+          <w:szCs w:val="26"/>
+          <w:lang w:val="it-IT"/>
+        </w:rPr>
+        <w:t xml:space="preserve"> dello schema EER ristrutturato, ottenendo il seguente schema relazionale:</w:t>
+      </w:r>
+    </w:p>
+    <w:p>
+      <w:pPr>
+        <w:jc w:val="both"/>
+        <w:rPr>
+          <w:rFonts w:asciiTheme="minorHAnsi" w:hAnsiTheme="minorHAnsi"/>
+          <w:color w:val="000000" w:themeColor="text1"/>
+          <w:sz w:val="26"/>
+          <w:szCs w:val="26"/>
+          <w:lang w:val="it-IT"/>
+        </w:rPr>
+      </w:pPr>
+      <w:r>
+        <w:rPr>
+          <w:rFonts w:asciiTheme="minorHAnsi" w:hAnsiTheme="minorHAnsi"/>
+          <w:noProof/>
+          <w:color w:val="000000" w:themeColor="text1"/>
+          <w:sz w:val="26"/>
+          <w:szCs w:val="26"/>
+          <w:lang w:val="it-IT"/>
+        </w:rPr>
+        <w:lastRenderedPageBreak/>
+        <w:drawing>
+          <wp:inline distT="0" distB="0" distL="0" distR="0">
+            <wp:extent cx="5943600" cy="3342640"/>
+            <wp:effectExtent l="0" t="0" r="0" b="0"/>
+            <wp:docPr id="6" name="Immagine 6"/>
+            <wp:cNvGraphicFramePr>
+              <a:graphicFrameLocks xmlns:a="http://schemas.openxmlformats.org/drawingml/2006/main" noChangeAspect="1"/>
+            </wp:cNvGraphicFramePr>
+            <a:graphic xmlns:a="http://schemas.openxmlformats.org/drawingml/2006/main">
+              <a:graphicData uri="http://schemas.openxmlformats.org/drawingml/2006/picture">
+                <pic:pic xmlns:pic="http://schemas.openxmlformats.org/drawingml/2006/picture">
+                  <pic:nvPicPr>
+                    <pic:cNvPr id="6" name="schema_relazionale.PNG"/>
+                    <pic:cNvPicPr/>
+                  </pic:nvPicPr>
+                  <pic:blipFill>
+                    <a:blip r:embed="rId16">
+                      <a:extLst>
+                        <a:ext uri="{28A0092B-C50C-407E-A947-70E740481C1C}">
+                          <a14:useLocalDpi xmlns:a14="http://schemas.microsoft.com/office/drawing/2010/main" val="0"/>
+                        </a:ext>
+                      </a:extLst>
+                    </a:blip>
+                    <a:stretch>
+                      <a:fillRect/>
+                    </a:stretch>
+                  </pic:blipFill>
+                  <pic:spPr>
+                    <a:xfrm>
+                      <a:off x="0" y="0"/>
+                      <a:ext cx="5943600" cy="3342640"/>
+                    </a:xfrm>
+                    <a:prstGeom prst="rect">
+                      <a:avLst/>
+                    </a:prstGeom>
+                  </pic:spPr>
+                </pic:pic>
+              </a:graphicData>
+            </a:graphic>
+          </wp:inline>
+        </w:drawing>
+      </w:r>
+      <w:r>
+        <w:rPr>
+          <w:rFonts w:asciiTheme="minorHAnsi" w:hAnsiTheme="minorHAnsi"/>
+          <w:color w:val="000000" w:themeColor="text1"/>
+          <w:sz w:val="26"/>
+          <w:szCs w:val="26"/>
+          <w:lang w:val="it-IT"/>
+        </w:rPr>
+        <w:t xml:space="preserve"> </w:t>
+      </w:r>
+    </w:p>
+    <w:p>
+      <w:pPr>
+        <w:jc w:val="both"/>
+        <w:rPr>
+          <w:rFonts w:asciiTheme="minorHAnsi" w:hAnsiTheme="minorHAnsi"/>
+          <w:color w:val="000000" w:themeColor="text1"/>
+          <w:sz w:val="26"/>
+          <w:szCs w:val="26"/>
+          <w:lang w:val="it-IT"/>
+        </w:rPr>
+      </w:pPr>
+    </w:p>
+    <w:p>
+      <w:pPr>
+        <w:jc w:val="both"/>
+        <w:rPr>
+          <w:rFonts w:asciiTheme="minorHAnsi" w:hAnsiTheme="minorHAnsi"/>
+          <w:color w:val="000000" w:themeColor="text1"/>
+          <w:sz w:val="26"/>
+          <w:szCs w:val="26"/>
+          <w:lang w:val="it-IT"/>
+        </w:rPr>
+      </w:pPr>
+      <w:r>
+        <w:rPr>
+          <w:rFonts w:asciiTheme="minorHAnsi" w:hAnsiTheme="minorHAnsi"/>
+          <w:color w:val="000000" w:themeColor="text1"/>
+          <w:sz w:val="26"/>
+          <w:szCs w:val="26"/>
+          <w:lang w:val="it-IT"/>
+        </w:rPr>
+        <w:t>La base di dati si presenta già normalizzata.</w:t>
+      </w:r>
+    </w:p>
+    <w:p>
+      <w:pPr>
+        <w:jc w:val="both"/>
+        <w:rPr>
+          <w:rFonts w:asciiTheme="minorHAnsi" w:hAnsiTheme="minorHAnsi"/>
+          <w:color w:val="000000" w:themeColor="text1"/>
+          <w:sz w:val="26"/>
+          <w:szCs w:val="26"/>
+          <w:lang w:val="it-IT"/>
+        </w:rPr>
+      </w:pPr>
+      <w:r>
+        <w:rPr>
+          <w:rFonts w:asciiTheme="minorHAnsi" w:hAnsiTheme="minorHAnsi"/>
+          <w:color w:val="000000" w:themeColor="text1"/>
+          <w:sz w:val="26"/>
+          <w:szCs w:val="26"/>
+          <w:lang w:val="it-IT"/>
+        </w:rPr>
+        <w:t>Essa, infatti, è in prima forma normale in quanto tutti gli attributi sono atomici dopo la ristrutturazione (</w:t>
+      </w:r>
+      <w:r>
+        <w:rPr>
+          <w:rFonts w:asciiTheme="minorHAnsi" w:hAnsiTheme="minorHAnsi"/>
+          <w:color w:val="000000" w:themeColor="text1"/>
+          <w:sz w:val="26"/>
+          <w:szCs w:val="26"/>
+          <w:lang w:val="it-IT"/>
+        </w:rPr>
+        <w:t>è stato eliminato</w:t>
+      </w:r>
+      <w:r>
+        <w:rPr>
+          <w:rFonts w:asciiTheme="minorHAnsi" w:hAnsiTheme="minorHAnsi"/>
+          <w:color w:val="000000" w:themeColor="text1"/>
+          <w:sz w:val="26"/>
+          <w:szCs w:val="26"/>
+          <w:lang w:val="it-IT"/>
+        </w:rPr>
+        <w:t xml:space="preserve"> </w:t>
+      </w:r>
+      <w:proofErr w:type="gramStart"/>
+      <w:r>
+        <w:rPr>
+          <w:rFonts w:asciiTheme="minorHAnsi" w:hAnsiTheme="minorHAnsi"/>
+          <w:color w:val="000000" w:themeColor="text1"/>
+          <w:sz w:val="26"/>
+          <w:szCs w:val="26"/>
+          <w:lang w:val="it-IT"/>
+        </w:rPr>
+        <w:t>l’ attributo</w:t>
+      </w:r>
+      <w:proofErr w:type="gramEnd"/>
+      <w:r>
+        <w:rPr>
+          <w:rFonts w:asciiTheme="minorHAnsi" w:hAnsiTheme="minorHAnsi"/>
+          <w:color w:val="000000" w:themeColor="text1"/>
+          <w:sz w:val="26"/>
+          <w:szCs w:val="26"/>
+          <w:lang w:val="it-IT"/>
+        </w:rPr>
+        <w:t xml:space="preserve"> multi-valore</w:t>
+      </w:r>
+      <w:r>
+        <w:rPr>
+          <w:rFonts w:asciiTheme="minorHAnsi" w:hAnsiTheme="minorHAnsi"/>
+          <w:color w:val="000000" w:themeColor="text1"/>
+          <w:sz w:val="26"/>
+          <w:szCs w:val="26"/>
+          <w:lang w:val="it-IT"/>
+        </w:rPr>
+        <w:t xml:space="preserve"> </w:t>
+      </w:r>
+      <w:r>
+        <w:rPr>
+          <w:rFonts w:asciiTheme="minorHAnsi" w:hAnsiTheme="minorHAnsi"/>
+          <w:i/>
+          <w:color w:val="000000" w:themeColor="text1"/>
+          <w:sz w:val="26"/>
+          <w:szCs w:val="26"/>
+          <w:lang w:val="it-IT"/>
+        </w:rPr>
+        <w:t>Immagini</w:t>
+      </w:r>
+      <w:r>
+        <w:rPr>
+          <w:rFonts w:asciiTheme="minorHAnsi" w:hAnsiTheme="minorHAnsi"/>
+          <w:color w:val="000000" w:themeColor="text1"/>
+          <w:sz w:val="26"/>
+          <w:szCs w:val="26"/>
+          <w:lang w:val="it-IT"/>
+        </w:rPr>
+        <w:t xml:space="preserve"> in </w:t>
+      </w:r>
+      <w:r>
+        <w:rPr>
+          <w:rFonts w:asciiTheme="minorHAnsi" w:hAnsiTheme="minorHAnsi"/>
+          <w:i/>
+          <w:color w:val="000000" w:themeColor="text1"/>
+          <w:sz w:val="26"/>
+          <w:szCs w:val="26"/>
+          <w:lang w:val="it-IT"/>
+        </w:rPr>
+        <w:t>Prodotto</w:t>
+      </w:r>
       <w:bookmarkStart w:id="16" w:name="_GoBack"/>
       <w:bookmarkEnd w:id="16"/>
+      <w:r>
+        <w:rPr>
+          <w:rFonts w:asciiTheme="minorHAnsi" w:hAnsiTheme="minorHAnsi"/>
+          <w:color w:val="000000" w:themeColor="text1"/>
+          <w:sz w:val="26"/>
+          <w:szCs w:val="26"/>
+          <w:lang w:val="it-IT"/>
+        </w:rPr>
+        <w:t xml:space="preserve">). </w:t>
+      </w:r>
+    </w:p>
+    <w:p>
+      <w:pPr>
+        <w:jc w:val="both"/>
+        <w:rPr>
+          <w:rFonts w:asciiTheme="minorHAnsi" w:hAnsiTheme="minorHAnsi"/>
+          <w:color w:val="000000" w:themeColor="text1"/>
+          <w:sz w:val="26"/>
+          <w:szCs w:val="26"/>
+          <w:lang w:val="it-IT"/>
+        </w:rPr>
+      </w:pPr>
+      <w:r>
+        <w:rPr>
+          <w:rFonts w:asciiTheme="minorHAnsi" w:hAnsiTheme="minorHAnsi"/>
+          <w:color w:val="000000" w:themeColor="text1"/>
+          <w:sz w:val="26"/>
+          <w:szCs w:val="26"/>
+          <w:lang w:val="it-IT"/>
+        </w:rPr>
+        <w:t>Il database rispetta, poi, la seconda forma normale perché, oltre ad essere già in 1NF, quando è presente una chiave primaria composta da più attributi tutte le dipendenze funzionali che la riguardano sono piene e non parziali.</w:t>
+      </w:r>
+    </w:p>
+    <w:p>
+      <w:pPr>
+        <w:jc w:val="both"/>
+        <w:rPr>
+          <w:rFonts w:asciiTheme="minorHAnsi" w:hAnsiTheme="minorHAnsi"/>
+          <w:color w:val="000000" w:themeColor="text1"/>
+          <w:sz w:val="26"/>
+          <w:szCs w:val="26"/>
+          <w:lang w:val="it-IT"/>
+        </w:rPr>
+      </w:pPr>
+      <w:r>
+        <w:rPr>
+          <w:rFonts w:asciiTheme="minorHAnsi" w:hAnsiTheme="minorHAnsi"/>
+          <w:color w:val="000000" w:themeColor="text1"/>
+          <w:sz w:val="26"/>
+          <w:szCs w:val="26"/>
+          <w:lang w:val="it-IT"/>
+        </w:rPr>
+        <w:t>È, inoltre, in terza forma normale perché, oltre ad essere già in 2NF, in tutte le tabelle non sono presenti dipendenze transitive fra attributi non chiave e la chiave primaria.</w:t>
+      </w:r>
+    </w:p>
+    <w:p>
+      <w:pPr>
+        <w:jc w:val="both"/>
+        <w:rPr>
+          <w:rFonts w:asciiTheme="minorHAnsi" w:hAnsiTheme="minorHAnsi"/>
+          <w:color w:val="000000" w:themeColor="text1"/>
+          <w:sz w:val="26"/>
+          <w:szCs w:val="26"/>
+          <w:lang w:val="it-IT"/>
+        </w:rPr>
+      </w:pPr>
     </w:p>
     <w:p>
       <w:pPr>
@@ -25313,7 +25683,7 @@
         </w:rPr>
         <w:t xml:space="preserve">: </w:t>
       </w:r>
-      <w:hyperlink r:id="rId16" w:history="1">
+      <w:hyperlink r:id="rId17" w:history="1">
         <w:r>
           <w:rPr>
             <w:rStyle w:val="Collegamentoipertestuale"/>
@@ -25399,6 +25769,7 @@
           <w:szCs w:val="26"/>
           <w:lang w:val="it-IT"/>
         </w:rPr>
+        <w:lastRenderedPageBreak/>
         <w:t>RAD</w:t>
       </w:r>
     </w:p>
@@ -25482,7 +25853,7 @@
       <w:rPr>
         <w:noProof/>
       </w:rPr>
-      <w:t>18</w:t>
+      <w:t>20</w:t>
     </w:r>
     <w:r>
       <w:fldChar w:fldCharType="end"/>
@@ -29127,7 +29498,6 @@
   <w:style w:type="character" w:default="1" w:styleId="Carpredefinitoparagrafo">
     <w:name w:val="Default Paragraph Font"/>
     <w:uiPriority w:val="1"/>
-    <w:semiHidden/>
     <w:unhideWhenUsed/>
   </w:style>
   <w:style w:type="table" w:default="1" w:styleId="Tabellanormale">
@@ -30114,7 +30484,7 @@
 </file>
 
 <file path=customXml/itemProps1.xml><?xml version="1.0" encoding="utf-8"?>
-<ds:datastoreItem xmlns:ds="http://schemas.openxmlformats.org/officeDocument/2006/customXml" ds:itemID="{AC6AEC96-D4CA-466C-891D-7F52F813F8B0}">
+<ds:datastoreItem xmlns:ds="http://schemas.openxmlformats.org/officeDocument/2006/customXml" ds:itemID="{A945ACE8-378C-4EB6-85B6-D69F8B115B46}">
   <ds:schemaRefs>
     <ds:schemaRef ds:uri="http://schemas.openxmlformats.org/officeDocument/2006/bibliography"/>
   </ds:schemaRefs>

</xml_diff>

<commit_message>
Creazione DB in MySQL e glossario dei dati
</commit_message>
<xml_diff>
--- a/Semilavorati/sdd/Database_TechHeaven.docx
+++ b/Semilavorati/sdd/Database_TechHeaven.docx
@@ -1,6 +1,6 @@
 
 <file path=word/document.xml><?xml version="1.0" encoding="utf-8"?>
-<w:document xmlns:wpc="http://schemas.microsoft.com/office/word/2010/wordprocessingCanvas" xmlns:cx="http://schemas.microsoft.com/office/drawing/2014/chartex" xmlns:cx1="http://schemas.microsoft.com/office/drawing/2015/9/8/chartex" xmlns:mc="http://schemas.openxmlformats.org/markup-compatibility/2006" xmlns:o="urn:schemas-microsoft-com:office:office" xmlns:r="http://schemas.openxmlformats.org/officeDocument/2006/relationships" xmlns:m="http://schemas.openxmlformats.org/officeDocument/2006/math" xmlns:v="urn:schemas-microsoft-com:vml" xmlns:wp14="http://schemas.microsoft.com/office/word/2010/wordprocessingDrawing" xmlns:wp="http://schemas.openxmlformats.org/drawingml/2006/wordprocessingDrawing" xmlns:w10="urn:schemas-microsoft-com:office:word" xmlns:w="http://schemas.openxmlformats.org/wordprocessingml/2006/main" xmlns:w14="http://schemas.microsoft.com/office/word/2010/wordml" xmlns:w15="http://schemas.microsoft.com/office/word/2012/wordml" xmlns:w16se="http://schemas.microsoft.com/office/word/2015/wordml/symex" xmlns:wpg="http://schemas.microsoft.com/office/word/2010/wordprocessingGroup" xmlns:wpi="http://schemas.microsoft.com/office/word/2010/wordprocessingInk" xmlns:wne="http://schemas.microsoft.com/office/word/2006/wordml" xmlns:wps="http://schemas.microsoft.com/office/word/2010/wordprocessingShape" mc:Ignorable="w14 w15 w16se wp14">
+<w:document xmlns:wpc="http://schemas.microsoft.com/office/word/2010/wordprocessingCanvas" xmlns:mc="http://schemas.openxmlformats.org/markup-compatibility/2006" xmlns:o="urn:schemas-microsoft-com:office:office" xmlns:r="http://schemas.openxmlformats.org/officeDocument/2006/relationships" xmlns:m="http://schemas.openxmlformats.org/officeDocument/2006/math" xmlns:v="urn:schemas-microsoft-com:vml" xmlns:wp14="http://schemas.microsoft.com/office/word/2010/wordprocessingDrawing" xmlns:wp="http://schemas.openxmlformats.org/drawingml/2006/wordprocessingDrawing" xmlns:w10="urn:schemas-microsoft-com:office:word" xmlns:w="http://schemas.openxmlformats.org/wordprocessingml/2006/main" xmlns:w14="http://schemas.microsoft.com/office/word/2010/wordml" xmlns:w15="http://schemas.microsoft.com/office/word/2012/wordml" xmlns:wpg="http://schemas.microsoft.com/office/word/2010/wordprocessingGroup" xmlns:wpi="http://schemas.microsoft.com/office/word/2010/wordprocessingInk" xmlns:wne="http://schemas.microsoft.com/office/word/2006/wordml" xmlns:wps="http://schemas.microsoft.com/office/word/2010/wordprocessingShape" mc:Ignorable="w14 w15 wp14">
   <w:body>
     <w:p>
       <w:pPr>
@@ -331,7 +331,7 @@
           <w:r>
             <w:fldChar w:fldCharType="separate"/>
           </w:r>
-          <w:hyperlink w:anchor="_Toc157774934" w:history="1">
+          <w:hyperlink w:anchor="_Toc158280987" w:history="1">
             <w:r>
               <w:rPr>
                 <w:rStyle w:val="Collegamentoipertestuale"/>
@@ -360,7 +360,7 @@
                 <w:noProof/>
                 <w:webHidden/>
               </w:rPr>
-              <w:instrText xml:space="preserve"> PAGEREF _Toc157774934 \h </w:instrText>
+              <w:instrText xml:space="preserve"> PAGEREF _Toc158280987 \h </w:instrText>
             </w:r>
             <w:r>
               <w:rPr>
@@ -402,7 +402,7 @@
               <w:noProof/>
             </w:rPr>
           </w:pPr>
-          <w:hyperlink w:anchor="_Toc157774935" w:history="1">
+          <w:hyperlink w:anchor="_Toc158280988" w:history="1">
             <w:r>
               <w:rPr>
                 <w:rStyle w:val="Collegamentoipertestuale"/>
@@ -431,7 +431,7 @@
                 <w:noProof/>
                 <w:webHidden/>
               </w:rPr>
-              <w:instrText xml:space="preserve"> PAGEREF _Toc157774935 \h </w:instrText>
+              <w:instrText xml:space="preserve"> PAGEREF _Toc158280988 \h </w:instrText>
             </w:r>
             <w:r>
               <w:rPr>
@@ -473,7 +473,7 @@
               <w:noProof/>
             </w:rPr>
           </w:pPr>
-          <w:hyperlink w:anchor="_Toc157774936" w:history="1">
+          <w:hyperlink w:anchor="_Toc158280989" w:history="1">
             <w:r>
               <w:rPr>
                 <w:rStyle w:val="Collegamentoipertestuale"/>
@@ -502,7 +502,7 @@
                 <w:noProof/>
                 <w:webHidden/>
               </w:rPr>
-              <w:instrText xml:space="preserve"> PAGEREF _Toc157774936 \h </w:instrText>
+              <w:instrText xml:space="preserve"> PAGEREF _Toc158280989 \h </w:instrText>
             </w:r>
             <w:r>
               <w:rPr>
@@ -544,7 +544,7 @@
               <w:noProof/>
             </w:rPr>
           </w:pPr>
-          <w:hyperlink w:anchor="_Toc157774937" w:history="1">
+          <w:hyperlink w:anchor="_Toc158280990" w:history="1">
             <w:r>
               <w:rPr>
                 <w:rStyle w:val="Collegamentoipertestuale"/>
@@ -573,7 +573,7 @@
                 <w:noProof/>
                 <w:webHidden/>
               </w:rPr>
-              <w:instrText xml:space="preserve"> PAGEREF _Toc157774937 \h </w:instrText>
+              <w:instrText xml:space="preserve"> PAGEREF _Toc158280990 \h </w:instrText>
             </w:r>
             <w:r>
               <w:rPr>
@@ -615,7 +615,7 @@
               <w:noProof/>
             </w:rPr>
           </w:pPr>
-          <w:hyperlink w:anchor="_Toc157774938" w:history="1">
+          <w:hyperlink w:anchor="_Toc158280991" w:history="1">
             <w:r>
               <w:rPr>
                 <w:rStyle w:val="Collegamentoipertestuale"/>
@@ -643,7 +643,7 @@
                 <w:noProof/>
                 <w:webHidden/>
               </w:rPr>
-              <w:instrText xml:space="preserve"> PAGEREF _Toc157774938 \h </w:instrText>
+              <w:instrText xml:space="preserve"> PAGEREF _Toc158280991 \h </w:instrText>
             </w:r>
             <w:r>
               <w:rPr>
@@ -685,7 +685,7 @@
               <w:noProof/>
             </w:rPr>
           </w:pPr>
-          <w:hyperlink w:anchor="_Toc157774939" w:history="1">
+          <w:hyperlink w:anchor="_Toc158280992" w:history="1">
             <w:r>
               <w:rPr>
                 <w:rStyle w:val="Collegamentoipertestuale"/>
@@ -713,7 +713,7 @@
                 <w:noProof/>
                 <w:webHidden/>
               </w:rPr>
-              <w:instrText xml:space="preserve"> PAGEREF _Toc157774939 \h </w:instrText>
+              <w:instrText xml:space="preserve"> PAGEREF _Toc158280992 \h </w:instrText>
             </w:r>
             <w:r>
               <w:rPr>
@@ -755,7 +755,7 @@
               <w:noProof/>
             </w:rPr>
           </w:pPr>
-          <w:hyperlink w:anchor="_Toc157774940" w:history="1">
+          <w:hyperlink w:anchor="_Toc158280993" w:history="1">
             <w:r>
               <w:rPr>
                 <w:rStyle w:val="Collegamentoipertestuale"/>
@@ -783,7 +783,7 @@
                 <w:noProof/>
                 <w:webHidden/>
               </w:rPr>
-              <w:instrText xml:space="preserve"> PAGEREF _Toc157774940 \h </w:instrText>
+              <w:instrText xml:space="preserve"> PAGEREF _Toc158280993 \h </w:instrText>
             </w:r>
             <w:r>
               <w:rPr>
@@ -825,7 +825,7 @@
               <w:noProof/>
             </w:rPr>
           </w:pPr>
-          <w:hyperlink w:anchor="_Toc157774941" w:history="1">
+          <w:hyperlink w:anchor="_Toc158280994" w:history="1">
             <w:r>
               <w:rPr>
                 <w:rStyle w:val="Collegamentoipertestuale"/>
@@ -853,7 +853,7 @@
                 <w:noProof/>
                 <w:webHidden/>
               </w:rPr>
-              <w:instrText xml:space="preserve"> PAGEREF _Toc157774941 \h </w:instrText>
+              <w:instrText xml:space="preserve"> PAGEREF _Toc158280994 \h </w:instrText>
             </w:r>
             <w:r>
               <w:rPr>
@@ -873,7 +873,7 @@
                 <w:noProof/>
                 <w:webHidden/>
               </w:rPr>
-              <w:t>7</w:t>
+              <w:t>8</w:t>
             </w:r>
             <w:r>
               <w:rPr>
@@ -895,7 +895,7 @@
               <w:noProof/>
             </w:rPr>
           </w:pPr>
-          <w:hyperlink w:anchor="_Toc157774942" w:history="1">
+          <w:hyperlink w:anchor="_Toc158280995" w:history="1">
             <w:r>
               <w:rPr>
                 <w:rStyle w:val="Collegamentoipertestuale"/>
@@ -923,7 +923,7 @@
                 <w:noProof/>
                 <w:webHidden/>
               </w:rPr>
-              <w:instrText xml:space="preserve"> PAGEREF _Toc157774942 \h </w:instrText>
+              <w:instrText xml:space="preserve"> PAGEREF _Toc158280995 \h </w:instrText>
             </w:r>
             <w:r>
               <w:rPr>
@@ -965,7 +965,7 @@
               <w:noProof/>
             </w:rPr>
           </w:pPr>
-          <w:hyperlink w:anchor="_Toc157774943" w:history="1">
+          <w:hyperlink w:anchor="_Toc158280996" w:history="1">
             <w:r>
               <w:rPr>
                 <w:rStyle w:val="Collegamentoipertestuale"/>
@@ -993,7 +993,7 @@
                 <w:noProof/>
                 <w:webHidden/>
               </w:rPr>
-              <w:instrText xml:space="preserve"> PAGEREF _Toc157774943 \h </w:instrText>
+              <w:instrText xml:space="preserve"> PAGEREF _Toc158280996 \h </w:instrText>
             </w:r>
             <w:r>
               <w:rPr>
@@ -1035,7 +1035,7 @@
               <w:noProof/>
             </w:rPr>
           </w:pPr>
-          <w:hyperlink w:anchor="_Toc157774944" w:history="1">
+          <w:hyperlink w:anchor="_Toc158280997" w:history="1">
             <w:r>
               <w:rPr>
                 <w:rStyle w:val="Collegamentoipertestuale"/>
@@ -1063,7 +1063,7 @@
                 <w:noProof/>
                 <w:webHidden/>
               </w:rPr>
-              <w:instrText xml:space="preserve"> PAGEREF _Toc157774944 \h </w:instrText>
+              <w:instrText xml:space="preserve"> PAGEREF _Toc158280997 \h </w:instrText>
             </w:r>
             <w:r>
               <w:rPr>
@@ -1083,7 +1083,7 @@
                 <w:noProof/>
                 <w:webHidden/>
               </w:rPr>
-              <w:t>9</w:t>
+              <w:t>15</w:t>
             </w:r>
             <w:r>
               <w:rPr>
@@ -1105,14 +1105,14 @@
               <w:noProof/>
             </w:rPr>
           </w:pPr>
-          <w:hyperlink w:anchor="_Toc157774945" w:history="1">
+          <w:hyperlink w:anchor="_Toc158280998" w:history="1">
             <w:r>
               <w:rPr>
                 <w:rStyle w:val="Collegamentoipertestuale"/>
                 <w:b/>
                 <w:noProof/>
               </w:rPr>
-              <w:t>2.3 Progettazione logica del database</w:t>
+              <w:t>2.3 Progettazione logica della base di dati: schema EER ristrutturato e schema relazionale</w:t>
             </w:r>
             <w:r>
               <w:rPr>
@@ -1133,7 +1133,7 @@
                 <w:noProof/>
                 <w:webHidden/>
               </w:rPr>
-              <w:instrText xml:space="preserve"> PAGEREF _Toc157774945 \h </w:instrText>
+              <w:instrText xml:space="preserve"> PAGEREF _Toc158280998 \h </w:instrText>
             </w:r>
             <w:r>
               <w:rPr>
@@ -1153,7 +1153,7 @@
                 <w:noProof/>
                 <w:webHidden/>
               </w:rPr>
-              <w:t>9</w:t>
+              <w:t>16</w:t>
             </w:r>
             <w:r>
               <w:rPr>
@@ -1175,14 +1175,14 @@
               <w:noProof/>
             </w:rPr>
           </w:pPr>
-          <w:hyperlink w:anchor="_Toc157774946" w:history="1">
+          <w:hyperlink w:anchor="_Toc158280999" w:history="1">
             <w:r>
               <w:rPr>
                 <w:rStyle w:val="Collegamentoipertestuale"/>
                 <w:b/>
                 <w:noProof/>
               </w:rPr>
-              <w:t>Riferimenti</w:t>
+              <w:t>3. Realizzazione della base di dati</w:t>
             </w:r>
             <w:r>
               <w:rPr>
@@ -1203,7 +1203,7 @@
                 <w:noProof/>
                 <w:webHidden/>
               </w:rPr>
-              <w:instrText xml:space="preserve"> PAGEREF _Toc157774946 \h </w:instrText>
+              <w:instrText xml:space="preserve"> PAGEREF _Toc158280999 \h </w:instrText>
             </w:r>
             <w:r>
               <w:rPr>
@@ -1223,7 +1223,217 @@
                 <w:noProof/>
                 <w:webHidden/>
               </w:rPr>
-              <w:t>9</w:t>
+              <w:t>19</w:t>
+            </w:r>
+            <w:r>
+              <w:rPr>
+                <w:noProof/>
+                <w:webHidden/>
+              </w:rPr>
+              <w:fldChar w:fldCharType="end"/>
+            </w:r>
+          </w:hyperlink>
+        </w:p>
+        <w:p>
+          <w:pPr>
+            <w:pStyle w:val="Sommario2"/>
+            <w:tabs>
+              <w:tab w:val="right" w:leader="dot" w:pos="9350"/>
+            </w:tabs>
+            <w:rPr>
+              <w:rFonts w:cstheme="minorBidi"/>
+              <w:noProof/>
+            </w:rPr>
+          </w:pPr>
+          <w:hyperlink w:anchor="_Toc158281000" w:history="1">
+            <w:r>
+              <w:rPr>
+                <w:rStyle w:val="Collegamentoipertestuale"/>
+                <w:b/>
+                <w:noProof/>
+              </w:rPr>
+              <w:t>3.1 Creazione del database con DBMS MySQL</w:t>
+            </w:r>
+            <w:r>
+              <w:rPr>
+                <w:noProof/>
+                <w:webHidden/>
+              </w:rPr>
+              <w:tab/>
+            </w:r>
+            <w:r>
+              <w:rPr>
+                <w:noProof/>
+                <w:webHidden/>
+              </w:rPr>
+              <w:fldChar w:fldCharType="begin"/>
+            </w:r>
+            <w:r>
+              <w:rPr>
+                <w:noProof/>
+                <w:webHidden/>
+              </w:rPr>
+              <w:instrText xml:space="preserve"> PAGEREF _Toc158281000 \h </w:instrText>
+            </w:r>
+            <w:r>
+              <w:rPr>
+                <w:noProof/>
+                <w:webHidden/>
+              </w:rPr>
+            </w:r>
+            <w:r>
+              <w:rPr>
+                <w:noProof/>
+                <w:webHidden/>
+              </w:rPr>
+              <w:fldChar w:fldCharType="separate"/>
+            </w:r>
+            <w:r>
+              <w:rPr>
+                <w:noProof/>
+                <w:webHidden/>
+              </w:rPr>
+              <w:t>19</w:t>
+            </w:r>
+            <w:r>
+              <w:rPr>
+                <w:noProof/>
+                <w:webHidden/>
+              </w:rPr>
+              <w:fldChar w:fldCharType="end"/>
+            </w:r>
+          </w:hyperlink>
+        </w:p>
+        <w:p>
+          <w:pPr>
+            <w:pStyle w:val="Sommario2"/>
+            <w:tabs>
+              <w:tab w:val="right" w:leader="dot" w:pos="9350"/>
+            </w:tabs>
+            <w:rPr>
+              <w:rFonts w:cstheme="minorBidi"/>
+              <w:noProof/>
+            </w:rPr>
+          </w:pPr>
+          <w:hyperlink w:anchor="_Toc158281001" w:history="1">
+            <w:r>
+              <w:rPr>
+                <w:rStyle w:val="Collegamentoipertestuale"/>
+                <w:b/>
+                <w:noProof/>
+              </w:rPr>
+              <w:t>3.2 Realizzazione Query SQL</w:t>
+            </w:r>
+            <w:r>
+              <w:rPr>
+                <w:noProof/>
+                <w:webHidden/>
+              </w:rPr>
+              <w:tab/>
+            </w:r>
+            <w:r>
+              <w:rPr>
+                <w:noProof/>
+                <w:webHidden/>
+              </w:rPr>
+              <w:fldChar w:fldCharType="begin"/>
+            </w:r>
+            <w:r>
+              <w:rPr>
+                <w:noProof/>
+                <w:webHidden/>
+              </w:rPr>
+              <w:instrText xml:space="preserve"> PAGEREF _Toc158281001 \h </w:instrText>
+            </w:r>
+            <w:r>
+              <w:rPr>
+                <w:noProof/>
+                <w:webHidden/>
+              </w:rPr>
+            </w:r>
+            <w:r>
+              <w:rPr>
+                <w:noProof/>
+                <w:webHidden/>
+              </w:rPr>
+              <w:fldChar w:fldCharType="separate"/>
+            </w:r>
+            <w:r>
+              <w:rPr>
+                <w:noProof/>
+                <w:webHidden/>
+              </w:rPr>
+              <w:t>19</w:t>
+            </w:r>
+            <w:r>
+              <w:rPr>
+                <w:noProof/>
+                <w:webHidden/>
+              </w:rPr>
+              <w:fldChar w:fldCharType="end"/>
+            </w:r>
+          </w:hyperlink>
+        </w:p>
+        <w:p>
+          <w:pPr>
+            <w:pStyle w:val="Sommario1"/>
+            <w:tabs>
+              <w:tab w:val="right" w:leader="dot" w:pos="9350"/>
+            </w:tabs>
+            <w:rPr>
+              <w:rFonts w:cstheme="minorBidi"/>
+              <w:noProof/>
+            </w:rPr>
+          </w:pPr>
+          <w:hyperlink w:anchor="_Toc158281002" w:history="1">
+            <w:r>
+              <w:rPr>
+                <w:rStyle w:val="Collegamentoipertestuale"/>
+                <w:b/>
+                <w:noProof/>
+              </w:rPr>
+              <w:t>Riferimenti</w:t>
+            </w:r>
+            <w:r>
+              <w:rPr>
+                <w:noProof/>
+                <w:webHidden/>
+              </w:rPr>
+              <w:tab/>
+            </w:r>
+            <w:r>
+              <w:rPr>
+                <w:noProof/>
+                <w:webHidden/>
+              </w:rPr>
+              <w:fldChar w:fldCharType="begin"/>
+            </w:r>
+            <w:r>
+              <w:rPr>
+                <w:noProof/>
+                <w:webHidden/>
+              </w:rPr>
+              <w:instrText xml:space="preserve"> PAGEREF _Toc158281002 \h </w:instrText>
+            </w:r>
+            <w:r>
+              <w:rPr>
+                <w:noProof/>
+                <w:webHidden/>
+              </w:rPr>
+            </w:r>
+            <w:r>
+              <w:rPr>
+                <w:noProof/>
+                <w:webHidden/>
+              </w:rPr>
+              <w:fldChar w:fldCharType="separate"/>
+            </w:r>
+            <w:r>
+              <w:rPr>
+                <w:noProof/>
+                <w:webHidden/>
+              </w:rPr>
+              <w:t>19</w:t>
             </w:r>
             <w:r>
               <w:rPr>
@@ -1255,7 +1465,7 @@
           <w:highlight w:val="white"/>
         </w:rPr>
       </w:pPr>
-      <w:bookmarkStart w:id="4" w:name="_Toc157774934"/>
+      <w:bookmarkStart w:id="4" w:name="_Toc158280987"/>
       <w:r>
         <w:rPr>
           <w:b/>
@@ -1286,7 +1496,7 @@
           <w:szCs w:val="30"/>
         </w:rPr>
       </w:pPr>
-      <w:bookmarkStart w:id="5" w:name="_Toc157774935"/>
+      <w:bookmarkStart w:id="5" w:name="_Toc158280988"/>
       <w:r>
         <w:rPr>
           <w:rFonts w:eastAsia="Inter Medium"/>
@@ -1524,7 +1734,7 @@
           <w:color w:val="000000" w:themeColor="text1"/>
         </w:rPr>
       </w:pPr>
-      <w:bookmarkStart w:id="6" w:name="_Toc157774936"/>
+      <w:bookmarkStart w:id="6" w:name="_Toc158280989"/>
       <w:r>
         <w:rPr>
           <w:rFonts w:eastAsia="Inter Medium"/>
@@ -1941,6 +2151,7 @@
                 <w:sz w:val="26"/>
                 <w:szCs w:val="26"/>
               </w:rPr>
+              <w:lastRenderedPageBreak/>
               <w:t>Sabatino</w:t>
             </w:r>
             <w:proofErr w:type="spellEnd"/>
@@ -1981,6 +2192,7 @@
                 <w:sz w:val="26"/>
                 <w:szCs w:val="26"/>
               </w:rPr>
+              <w:lastRenderedPageBreak/>
               <w:t>0512115114</w:t>
             </w:r>
           </w:p>
@@ -2078,7 +2290,7 @@
           <w:color w:val="000000" w:themeColor="text1"/>
         </w:rPr>
       </w:pPr>
-      <w:bookmarkStart w:id="7" w:name="_Toc157774937"/>
+      <w:bookmarkStart w:id="7" w:name="_Toc158280990"/>
       <w:proofErr w:type="spellStart"/>
       <w:r>
         <w:rPr>
@@ -2086,7 +2298,6 @@
           <w:b/>
           <w:color w:val="000000" w:themeColor="text1"/>
         </w:rPr>
-        <w:lastRenderedPageBreak/>
         <w:t>Revision</w:t>
       </w:r>
       <w:proofErr w:type="spellEnd"/>
@@ -3390,6 +3601,254 @@
           </w:p>
         </w:tc>
       </w:tr>
+      <w:tr>
+        <w:tc>
+          <w:tcPr>
+            <w:tcW w:w="1875" w:type="dxa"/>
+            <w:shd w:val="clear" w:color="auto" w:fill="F2F2F2" w:themeFill="background1" w:themeFillShade="F2"/>
+            <w:tcMar>
+              <w:top w:w="100" w:type="dxa"/>
+              <w:left w:w="100" w:type="dxa"/>
+              <w:bottom w:w="100" w:type="dxa"/>
+              <w:right w:w="100" w:type="dxa"/>
+            </w:tcMar>
+          </w:tcPr>
+          <w:p>
+            <w:pPr>
+              <w:widowControl w:val="0"/>
+              <w:pBdr>
+                <w:top w:val="nil"/>
+                <w:left w:val="nil"/>
+                <w:bottom w:val="nil"/>
+                <w:right w:val="nil"/>
+                <w:between w:val="nil"/>
+              </w:pBdr>
+              <w:spacing w:line="240" w:lineRule="auto"/>
+              <w:jc w:val="both"/>
+              <w:rPr>
+                <w:rFonts w:asciiTheme="minorHAnsi" w:eastAsia="Inter Medium" w:hAnsiTheme="minorHAnsi"/>
+                <w:sz w:val="26"/>
+                <w:szCs w:val="26"/>
+              </w:rPr>
+            </w:pPr>
+            <w:r>
+              <w:rPr>
+                <w:rFonts w:asciiTheme="minorHAnsi" w:eastAsia="Inter Medium" w:hAnsiTheme="minorHAnsi"/>
+                <w:sz w:val="26"/>
+                <w:szCs w:val="26"/>
+              </w:rPr>
+              <w:t>08/02/2024</w:t>
+            </w:r>
+          </w:p>
+        </w:tc>
+        <w:tc>
+          <w:tcPr>
+            <w:tcW w:w="3195" w:type="dxa"/>
+            <w:shd w:val="clear" w:color="auto" w:fill="F2F2F2" w:themeFill="background1" w:themeFillShade="F2"/>
+            <w:tcMar>
+              <w:top w:w="100" w:type="dxa"/>
+              <w:left w:w="100" w:type="dxa"/>
+              <w:bottom w:w="100" w:type="dxa"/>
+              <w:right w:w="100" w:type="dxa"/>
+            </w:tcMar>
+          </w:tcPr>
+          <w:p>
+            <w:pPr>
+              <w:widowControl w:val="0"/>
+              <w:pBdr>
+                <w:top w:val="nil"/>
+                <w:left w:val="nil"/>
+                <w:bottom w:val="nil"/>
+                <w:right w:val="nil"/>
+                <w:between w:val="nil"/>
+              </w:pBdr>
+              <w:spacing w:line="240" w:lineRule="auto"/>
+              <w:jc w:val="both"/>
+              <w:rPr>
+                <w:rFonts w:asciiTheme="minorHAnsi" w:eastAsia="Inter Medium" w:hAnsiTheme="minorHAnsi"/>
+                <w:sz w:val="26"/>
+                <w:szCs w:val="26"/>
+              </w:rPr>
+            </w:pPr>
+            <w:r>
+              <w:rPr>
+                <w:rFonts w:asciiTheme="minorHAnsi" w:eastAsia="Inter Medium" w:hAnsiTheme="minorHAnsi"/>
+                <w:sz w:val="26"/>
+                <w:szCs w:val="26"/>
+              </w:rPr>
+              <w:t>0.4</w:t>
+            </w:r>
+          </w:p>
+        </w:tc>
+        <w:tc>
+          <w:tcPr>
+            <w:tcW w:w="2460" w:type="dxa"/>
+            <w:shd w:val="clear" w:color="auto" w:fill="F2F2F2" w:themeFill="background1" w:themeFillShade="F2"/>
+            <w:tcMar>
+              <w:top w:w="100" w:type="dxa"/>
+              <w:left w:w="100" w:type="dxa"/>
+              <w:bottom w:w="100" w:type="dxa"/>
+              <w:right w:w="100" w:type="dxa"/>
+            </w:tcMar>
+          </w:tcPr>
+          <w:p>
+            <w:pPr>
+              <w:widowControl w:val="0"/>
+              <w:pBdr>
+                <w:top w:val="nil"/>
+                <w:left w:val="nil"/>
+                <w:bottom w:val="nil"/>
+                <w:right w:val="nil"/>
+                <w:between w:val="nil"/>
+              </w:pBdr>
+              <w:spacing w:line="240" w:lineRule="auto"/>
+              <w:jc w:val="both"/>
+              <w:rPr>
+                <w:rFonts w:asciiTheme="minorHAnsi" w:eastAsia="Inter Medium" w:hAnsiTheme="minorHAnsi"/>
+                <w:sz w:val="26"/>
+                <w:szCs w:val="26"/>
+              </w:rPr>
+            </w:pPr>
+            <w:r>
+              <w:rPr>
+                <w:rFonts w:asciiTheme="minorHAnsi" w:eastAsia="Inter Medium" w:hAnsiTheme="minorHAnsi"/>
+                <w:sz w:val="26"/>
+                <w:szCs w:val="26"/>
+              </w:rPr>
+              <w:t xml:space="preserve">Schema </w:t>
+            </w:r>
+            <w:proofErr w:type="spellStart"/>
+            <w:r>
+              <w:rPr>
+                <w:rFonts w:asciiTheme="minorHAnsi" w:eastAsia="Inter Medium" w:hAnsiTheme="minorHAnsi"/>
+                <w:sz w:val="26"/>
+                <w:szCs w:val="26"/>
+              </w:rPr>
+              <w:t>relazionale</w:t>
+            </w:r>
+            <w:proofErr w:type="spellEnd"/>
+            <w:r>
+              <w:rPr>
+                <w:rFonts w:asciiTheme="minorHAnsi" w:eastAsia="Inter Medium" w:hAnsiTheme="minorHAnsi"/>
+                <w:sz w:val="26"/>
+                <w:szCs w:val="26"/>
+              </w:rPr>
+              <w:t xml:space="preserve"> e </w:t>
+            </w:r>
+            <w:proofErr w:type="spellStart"/>
+            <w:r>
+              <w:rPr>
+                <w:rFonts w:asciiTheme="minorHAnsi" w:eastAsia="Inter Medium" w:hAnsiTheme="minorHAnsi"/>
+                <w:sz w:val="26"/>
+                <w:szCs w:val="26"/>
+              </w:rPr>
+              <w:t>listato</w:t>
+            </w:r>
+            <w:proofErr w:type="spellEnd"/>
+            <w:r>
+              <w:rPr>
+                <w:rFonts w:asciiTheme="minorHAnsi" w:eastAsia="Inter Medium" w:hAnsiTheme="minorHAnsi"/>
+                <w:sz w:val="26"/>
+                <w:szCs w:val="26"/>
+              </w:rPr>
+              <w:t xml:space="preserve"> </w:t>
+            </w:r>
+            <w:proofErr w:type="spellStart"/>
+            <w:r>
+              <w:rPr>
+                <w:rFonts w:asciiTheme="minorHAnsi" w:eastAsia="Inter Medium" w:hAnsiTheme="minorHAnsi"/>
+                <w:sz w:val="26"/>
+                <w:szCs w:val="26"/>
+              </w:rPr>
+              <w:t>delle</w:t>
+            </w:r>
+            <w:proofErr w:type="spellEnd"/>
+            <w:r>
+              <w:rPr>
+                <w:rFonts w:asciiTheme="minorHAnsi" w:eastAsia="Inter Medium" w:hAnsiTheme="minorHAnsi"/>
+                <w:sz w:val="26"/>
+                <w:szCs w:val="26"/>
+              </w:rPr>
+              <w:t xml:space="preserve"> </w:t>
+            </w:r>
+            <w:proofErr w:type="spellStart"/>
+            <w:r>
+              <w:rPr>
+                <w:rFonts w:asciiTheme="minorHAnsi" w:eastAsia="Inter Medium" w:hAnsiTheme="minorHAnsi"/>
+                <w:sz w:val="26"/>
+                <w:szCs w:val="26"/>
+              </w:rPr>
+              <w:t>istruzioni</w:t>
+            </w:r>
+            <w:proofErr w:type="spellEnd"/>
+            <w:r>
+              <w:rPr>
+                <w:rFonts w:asciiTheme="minorHAnsi" w:eastAsia="Inter Medium" w:hAnsiTheme="minorHAnsi"/>
+                <w:sz w:val="26"/>
+                <w:szCs w:val="26"/>
+              </w:rPr>
+              <w:t xml:space="preserve"> SQL per </w:t>
+            </w:r>
+            <w:proofErr w:type="spellStart"/>
+            <w:r>
+              <w:rPr>
+                <w:rFonts w:asciiTheme="minorHAnsi" w:eastAsia="Inter Medium" w:hAnsiTheme="minorHAnsi"/>
+                <w:sz w:val="26"/>
+                <w:szCs w:val="26"/>
+              </w:rPr>
+              <w:t>creare</w:t>
+            </w:r>
+            <w:proofErr w:type="spellEnd"/>
+            <w:r>
+              <w:rPr>
+                <w:rFonts w:asciiTheme="minorHAnsi" w:eastAsia="Inter Medium" w:hAnsiTheme="minorHAnsi"/>
+                <w:sz w:val="26"/>
+                <w:szCs w:val="26"/>
+              </w:rPr>
+              <w:t xml:space="preserve"> un database con DBMS MySQL</w:t>
+            </w:r>
+          </w:p>
+        </w:tc>
+        <w:tc>
+          <w:tcPr>
+            <w:tcW w:w="1830" w:type="dxa"/>
+            <w:shd w:val="clear" w:color="auto" w:fill="F2F2F2" w:themeFill="background1" w:themeFillShade="F2"/>
+            <w:tcMar>
+              <w:top w:w="100" w:type="dxa"/>
+              <w:left w:w="100" w:type="dxa"/>
+              <w:bottom w:w="100" w:type="dxa"/>
+              <w:right w:w="100" w:type="dxa"/>
+            </w:tcMar>
+          </w:tcPr>
+          <w:p>
+            <w:pPr>
+              <w:widowControl w:val="0"/>
+              <w:pBdr>
+                <w:top w:val="nil"/>
+                <w:left w:val="nil"/>
+                <w:bottom w:val="nil"/>
+                <w:right w:val="nil"/>
+                <w:between w:val="nil"/>
+              </w:pBdr>
+              <w:spacing w:line="240" w:lineRule="auto"/>
+              <w:jc w:val="both"/>
+              <w:rPr>
+                <w:rFonts w:asciiTheme="minorHAnsi" w:eastAsia="Inter Medium" w:hAnsiTheme="minorHAnsi"/>
+                <w:sz w:val="26"/>
+                <w:szCs w:val="26"/>
+              </w:rPr>
+            </w:pPr>
+            <w:r>
+              <w:rPr>
+                <w:rFonts w:asciiTheme="minorHAnsi" w:eastAsia="Inter Medium" w:hAnsiTheme="minorHAnsi"/>
+                <w:sz w:val="26"/>
+                <w:szCs w:val="26"/>
+              </w:rPr>
+              <w:t>Dorotea Serrelli</w:t>
+            </w:r>
+          </w:p>
+        </w:tc>
+      </w:tr>
     </w:tbl>
     <w:p>
       <w:pPr>
@@ -3432,7 +3891,7 @@
           <w:color w:val="FF0000"/>
         </w:rPr>
       </w:pPr>
-      <w:bookmarkStart w:id="8" w:name="_Toc157774938"/>
+      <w:bookmarkStart w:id="8" w:name="_Toc158280991"/>
       <w:r>
         <w:rPr>
           <w:rFonts w:asciiTheme="minorHAnsi" w:hAnsiTheme="minorHAnsi"/>
@@ -3464,7 +3923,7 @@
           <w:szCs w:val="28"/>
         </w:rPr>
       </w:pPr>
-      <w:bookmarkStart w:id="9" w:name="_Toc157774939"/>
+      <w:bookmarkStart w:id="9" w:name="_Toc158280992"/>
       <w:r>
         <w:rPr>
           <w:rFonts w:asciiTheme="minorHAnsi" w:hAnsiTheme="minorHAnsi"/>
@@ -4135,7 +4594,7 @@
           <w:szCs w:val="28"/>
         </w:rPr>
       </w:pPr>
-      <w:bookmarkStart w:id="10" w:name="_Toc157774940"/>
+      <w:bookmarkStart w:id="10" w:name="_Toc158280993"/>
       <w:r>
         <w:rPr>
           <w:rFonts w:asciiTheme="minorHAnsi" w:hAnsiTheme="minorHAnsi"/>
@@ -5509,7 +5968,25 @@
           <w:szCs w:val="26"/>
           <w:lang w:val="it-IT"/>
         </w:rPr>
-        <w:t>: via, civico (può essere composto da numeri oppure da numeri ed una lettera nel caso dei condomini), città, CAP, provincia (composta dalle sue iniziali).</w:t>
+        <w:t>: via, civico (può essere composto da numeri oppure da numeri ed una lettera nel caso dei condomini), città, CAP</w:t>
+      </w:r>
+      <w:r>
+        <w:rPr>
+          <w:rFonts w:asciiTheme="minorHAnsi" w:hAnsiTheme="minorHAnsi"/>
+          <w:sz w:val="26"/>
+          <w:szCs w:val="26"/>
+          <w:lang w:val="it-IT"/>
+        </w:rPr>
+        <w:t>, provincia (composta da due lettere</w:t>
+      </w:r>
+      <w:r>
+        <w:rPr>
+          <w:rFonts w:asciiTheme="minorHAnsi" w:hAnsiTheme="minorHAnsi"/>
+          <w:sz w:val="26"/>
+          <w:szCs w:val="26"/>
+          <w:lang w:val="it-IT"/>
+        </w:rPr>
+        <w:t>).</w:t>
       </w:r>
     </w:p>
     <w:p>
@@ -5702,13 +6179,23 @@
         </w:rPr>
         <w:t xml:space="preserve">Descrizione di presentazione: è </w:t>
       </w:r>
-      <w:r>
-        <w:rPr>
-          <w:rFonts w:asciiTheme="minorHAnsi" w:hAnsiTheme="minorHAnsi"/>
-          <w:sz w:val="26"/>
-          <w:szCs w:val="26"/>
-        </w:rPr>
-        <w:t xml:space="preserve">breve </w:t>
+      <w:proofErr w:type="spellStart"/>
+      <w:r>
+        <w:rPr>
+          <w:rFonts w:asciiTheme="minorHAnsi" w:hAnsiTheme="minorHAnsi"/>
+          <w:sz w:val="26"/>
+          <w:szCs w:val="26"/>
+        </w:rPr>
+        <w:t>breve</w:t>
+      </w:r>
+      <w:proofErr w:type="spellEnd"/>
+      <w:r>
+        <w:rPr>
+          <w:rFonts w:asciiTheme="minorHAnsi" w:hAnsiTheme="minorHAnsi"/>
+          <w:sz w:val="26"/>
+          <w:szCs w:val="26"/>
+        </w:rPr>
+        <w:t xml:space="preserve"> </w:t>
       </w:r>
       <w:proofErr w:type="spellStart"/>
       <w:r>
@@ -6682,14 +7169,25 @@
           <w:lang w:val="it-IT"/>
         </w:rPr>
       </w:pPr>
-      <w:r>
-        <w:rPr>
-          <w:rFonts w:asciiTheme="minorHAnsi" w:hAnsiTheme="minorHAnsi"/>
-          <w:sz w:val="26"/>
-          <w:szCs w:val="26"/>
-          <w:lang w:val="it-IT"/>
-        </w:rPr>
-        <w:t xml:space="preserve">la </w:t>
+      <w:proofErr w:type="gramStart"/>
+      <w:r>
+        <w:rPr>
+          <w:rFonts w:asciiTheme="minorHAnsi" w:hAnsiTheme="minorHAnsi"/>
+          <w:sz w:val="26"/>
+          <w:szCs w:val="26"/>
+          <w:lang w:val="it-IT"/>
+        </w:rPr>
+        <w:t>la</w:t>
+      </w:r>
+      <w:proofErr w:type="gramEnd"/>
+      <w:r>
+        <w:rPr>
+          <w:rFonts w:asciiTheme="minorHAnsi" w:hAnsiTheme="minorHAnsi"/>
+          <w:sz w:val="26"/>
+          <w:szCs w:val="26"/>
+          <w:lang w:val="it-IT"/>
+        </w:rPr>
+        <w:t xml:space="preserve"> </w:t>
       </w:r>
       <w:proofErr w:type="spellStart"/>
       <w:r>
@@ -6727,17 +7225,7 @@
           <w:szCs w:val="26"/>
           <w:lang w:val="it-IT"/>
         </w:rPr>
-        <w:t xml:space="preserve">può contenere i </w:t>
-      </w:r>
-      <w:proofErr w:type="gramStart"/>
-      <w:r>
-        <w:rPr>
-          <w:rFonts w:asciiTheme="minorHAnsi" w:hAnsiTheme="minorHAnsi"/>
-          <w:sz w:val="26"/>
-          <w:szCs w:val="26"/>
-          <w:lang w:val="it-IT"/>
-        </w:rPr>
-        <w:t xml:space="preserve">prodotti </w:t>
+        <w:t xml:space="preserve">può contenere i prodotti </w:t>
       </w:r>
       <w:r>
         <w:rPr>
@@ -6755,17 +7243,7 @@
           <w:szCs w:val="26"/>
           <w:lang w:val="it-IT"/>
         </w:rPr>
-        <w:t>non</w:t>
-      </w:r>
-      <w:proofErr w:type="gramEnd"/>
-      <w:r>
-        <w:rPr>
-          <w:rFonts w:asciiTheme="minorHAnsi" w:hAnsiTheme="minorHAnsi"/>
-          <w:sz w:val="26"/>
-          <w:szCs w:val="26"/>
-          <w:lang w:val="it-IT"/>
-        </w:rPr>
-        <w:t xml:space="preserve"> più pr</w:t>
+        <w:t>non più pr</w:t>
       </w:r>
       <w:r>
         <w:rPr>
@@ -8286,7 +8764,6 @@
           <w:lang w:val="it-IT"/>
         </w:rPr>
       </w:pPr>
-      <w:bookmarkStart w:id="11" w:name="_Toc157774941"/>
     </w:p>
     <w:p>
       <w:pPr>
@@ -8300,6 +8777,7 @@
           <w:szCs w:val="28"/>
         </w:rPr>
       </w:pPr>
+      <w:bookmarkStart w:id="11" w:name="_Toc158280994"/>
       <w:r>
         <w:rPr>
           <w:rFonts w:asciiTheme="minorHAnsi" w:hAnsiTheme="minorHAnsi"/>
@@ -8653,7 +9131,7 @@
           <w:color w:val="FF0000"/>
         </w:rPr>
       </w:pPr>
-      <w:bookmarkStart w:id="12" w:name="_Toc157774942"/>
+      <w:bookmarkStart w:id="12" w:name="_Toc158280995"/>
       <w:r>
         <w:rPr>
           <w:rFonts w:asciiTheme="minorHAnsi" w:hAnsiTheme="minorHAnsi"/>
@@ -8676,7 +9154,7 @@
           <w:szCs w:val="28"/>
         </w:rPr>
       </w:pPr>
-      <w:bookmarkStart w:id="13" w:name="_Toc157774943"/>
+      <w:bookmarkStart w:id="13" w:name="_Toc158280996"/>
       <w:r>
         <w:rPr>
           <w:rFonts w:asciiTheme="minorHAnsi" w:hAnsiTheme="minorHAnsi"/>
@@ -8752,7 +9230,25 @@
           <w:sz w:val="26"/>
           <w:szCs w:val="26"/>
         </w:rPr>
-        <w:t xml:space="preserve"> concettuale </w:t>
+        <w:t xml:space="preserve"> </w:t>
+      </w:r>
+      <w:proofErr w:type="spellStart"/>
+      <w:r>
+        <w:rPr>
+          <w:rFonts w:asciiTheme="minorHAnsi" w:hAnsiTheme="minorHAnsi"/>
+          <w:sz w:val="26"/>
+          <w:szCs w:val="26"/>
+        </w:rPr>
+        <w:t>concettuale</w:t>
+      </w:r>
+      <w:proofErr w:type="spellEnd"/>
+      <w:r>
+        <w:rPr>
+          <w:rFonts w:asciiTheme="minorHAnsi" w:hAnsiTheme="minorHAnsi"/>
+          <w:sz w:val="26"/>
+          <w:szCs w:val="26"/>
+        </w:rPr>
+        <w:t xml:space="preserve"> </w:t>
       </w:r>
       <w:proofErr w:type="spellStart"/>
       <w:proofErr w:type="gramStart"/>
@@ -11500,13 +11996,23 @@
                 <w:szCs w:val="26"/>
               </w:rPr>
             </w:pPr>
-            <w:r>
-              <w:rPr>
-                <w:rFonts w:asciiTheme="minorHAnsi" w:hAnsiTheme="minorHAnsi"/>
-                <w:sz w:val="26"/>
-                <w:szCs w:val="26"/>
-              </w:rPr>
-              <w:t xml:space="preserve">Bene </w:t>
+            <w:proofErr w:type="spellStart"/>
+            <w:r>
+              <w:rPr>
+                <w:rFonts w:asciiTheme="minorHAnsi" w:hAnsiTheme="minorHAnsi"/>
+                <w:sz w:val="26"/>
+                <w:szCs w:val="26"/>
+              </w:rPr>
+              <w:t>Bene</w:t>
+            </w:r>
+            <w:proofErr w:type="spellEnd"/>
+            <w:r>
+              <w:rPr>
+                <w:rFonts w:asciiTheme="minorHAnsi" w:hAnsiTheme="minorHAnsi"/>
+                <w:sz w:val="26"/>
+                <w:szCs w:val="26"/>
+              </w:rPr>
+              <w:t xml:space="preserve"> </w:t>
             </w:r>
             <w:proofErr w:type="spellStart"/>
             <w:r>
@@ -12935,6 +13441,7 @@
                 <w:highlight w:val="green"/>
               </w:rPr>
             </w:pPr>
+            <w:proofErr w:type="spellStart"/>
             <w:r>
               <w:rPr>
                 <w:rFonts w:asciiTheme="minorHAnsi" w:hAnsiTheme="minorHAnsi"/>
@@ -12943,7 +13450,18 @@
                 <w:szCs w:val="26"/>
                 <w:highlight w:val="green"/>
               </w:rPr>
-              <w:t xml:space="preserve">Carta di </w:t>
+              <w:t>Carta</w:t>
+            </w:r>
+            <w:proofErr w:type="spellEnd"/>
+            <w:r>
+              <w:rPr>
+                <w:rFonts w:asciiTheme="minorHAnsi" w:hAnsiTheme="minorHAnsi"/>
+                <w:color w:val="000000" w:themeColor="text1"/>
+                <w:sz w:val="26"/>
+                <w:szCs w:val="26"/>
+                <w:highlight w:val="green"/>
+              </w:rPr>
+              <w:t xml:space="preserve"> di </w:t>
             </w:r>
             <w:proofErr w:type="spellStart"/>
             <w:r>
@@ -18929,7 +19447,25 @@
           <w:sz w:val="28"/>
           <w:szCs w:val="28"/>
         </w:rPr>
-        <w:t xml:space="preserve"> gg/mm/</w:t>
+        <w:t xml:space="preserve"> </w:t>
+      </w:r>
+      <w:proofErr w:type="spellStart"/>
+      <w:r>
+        <w:rPr>
+          <w:rFonts w:ascii="Times New Roman" w:hAnsi="Times New Roman" w:cs="Times New Roman"/>
+          <w:sz w:val="28"/>
+          <w:szCs w:val="28"/>
+        </w:rPr>
+        <w:t>gg</w:t>
+      </w:r>
+      <w:proofErr w:type="spellEnd"/>
+      <w:r>
+        <w:rPr>
+          <w:rFonts w:ascii="Times New Roman" w:hAnsi="Times New Roman" w:cs="Times New Roman"/>
+          <w:sz w:val="28"/>
+          <w:szCs w:val="28"/>
+        </w:rPr>
+        <w:t>/mm/</w:t>
       </w:r>
       <w:proofErr w:type="spellStart"/>
       <w:r>
@@ -19263,25 +19799,7 @@
           <w:sz w:val="28"/>
           <w:szCs w:val="28"/>
         </w:rPr>
-        <w:t>Gli</w:t>
-      </w:r>
-      <w:proofErr w:type="spellEnd"/>
-      <w:r>
-        <w:rPr>
-          <w:rFonts w:ascii="Times New Roman" w:hAnsi="Times New Roman" w:cs="Times New Roman"/>
-          <w:sz w:val="28"/>
-          <w:szCs w:val="28"/>
-        </w:rPr>
-        <w:t xml:space="preserve"> </w:t>
-      </w:r>
-      <w:proofErr w:type="spellStart"/>
-      <w:r>
-        <w:rPr>
-          <w:rFonts w:ascii="Times New Roman" w:hAnsi="Times New Roman" w:cs="Times New Roman"/>
-          <w:sz w:val="28"/>
-          <w:szCs w:val="28"/>
-        </w:rPr>
-        <w:t>attributi</w:t>
+        <w:t>L’attributo</w:t>
       </w:r>
       <w:proofErr w:type="spellEnd"/>
       <w:r>
@@ -19300,18 +19818,9 @@
           <w:sz w:val="28"/>
           <w:szCs w:val="28"/>
         </w:rPr>
-        <w:t>TopDescrizione</w:t>
-      </w:r>
-      <w:proofErr w:type="spellEnd"/>
-      <w:r>
-        <w:rPr>
-          <w:rFonts w:ascii="Times New Roman" w:hAnsi="Times New Roman" w:cs="Times New Roman"/>
-          <w:sz w:val="28"/>
-          <w:szCs w:val="28"/>
-        </w:rPr>
-        <w:t xml:space="preserve">, </w:t>
-      </w:r>
-      <w:proofErr w:type="spellStart"/>
+        <w:t>Provincia</w:t>
+      </w:r>
+      <w:proofErr w:type="spellEnd"/>
       <w:r>
         <w:rPr>
           <w:rFonts w:ascii="Times New Roman" w:hAnsi="Times New Roman" w:cs="Times New Roman"/>
@@ -19319,162 +19828,61 @@
           <w:sz w:val="28"/>
           <w:szCs w:val="28"/>
         </w:rPr>
-        <w:t>Dettagli</w:t>
-      </w:r>
-      <w:proofErr w:type="spellEnd"/>
+        <w:t xml:space="preserve"> </w:t>
+      </w:r>
+      <w:proofErr w:type="spellStart"/>
       <w:r>
         <w:rPr>
           <w:rFonts w:ascii="Times New Roman" w:hAnsi="Times New Roman" w:cs="Times New Roman"/>
           <w:sz w:val="28"/>
           <w:szCs w:val="28"/>
         </w:rPr>
-        <w:t xml:space="preserve">, </w:t>
-      </w:r>
-      <w:proofErr w:type="spellStart"/>
-      <w:r>
-        <w:rPr>
-          <w:rFonts w:ascii="Times New Roman" w:hAnsi="Times New Roman" w:cs="Times New Roman"/>
-          <w:i/>
-          <w:sz w:val="28"/>
-          <w:szCs w:val="28"/>
-        </w:rPr>
-        <w:t>Descrizione</w:t>
-      </w:r>
-      <w:proofErr w:type="spellEnd"/>
-      <w:r>
-        <w:rPr>
-          <w:rFonts w:ascii="Times New Roman" w:hAnsi="Times New Roman" w:cs="Times New Roman"/>
-          <w:i/>
-          <w:sz w:val="28"/>
-          <w:szCs w:val="28"/>
-        </w:rPr>
-        <w:t xml:space="preserve"> </w:t>
-      </w:r>
-      <w:proofErr w:type="spellStart"/>
+        <w:t>contiene</w:t>
+      </w:r>
+      <w:proofErr w:type="spellEnd"/>
       <w:r>
         <w:rPr>
           <w:rFonts w:ascii="Times New Roman" w:hAnsi="Times New Roman" w:cs="Times New Roman"/>
           <w:sz w:val="28"/>
           <w:szCs w:val="28"/>
         </w:rPr>
-        <w:t>devono</w:t>
-      </w:r>
-      <w:proofErr w:type="spellEnd"/>
+        <w:t xml:space="preserve"> solo due </w:t>
+      </w:r>
+      <w:proofErr w:type="spellStart"/>
       <w:r>
         <w:rPr>
           <w:rFonts w:ascii="Times New Roman" w:hAnsi="Times New Roman" w:cs="Times New Roman"/>
           <w:sz w:val="28"/>
           <w:szCs w:val="28"/>
         </w:rPr>
-        <w:t xml:space="preserve"> </w:t>
-      </w:r>
-      <w:proofErr w:type="spellStart"/>
+        <w:t>lettere</w:t>
+      </w:r>
+      <w:proofErr w:type="spellEnd"/>
       <w:r>
         <w:rPr>
           <w:rFonts w:ascii="Times New Roman" w:hAnsi="Times New Roman" w:cs="Times New Roman"/>
           <w:sz w:val="28"/>
           <w:szCs w:val="28"/>
         </w:rPr>
-        <w:t>avere</w:t>
-      </w:r>
-      <w:proofErr w:type="spellEnd"/>
+        <w:t xml:space="preserve"> (</w:t>
+      </w:r>
+      <w:proofErr w:type="spellStart"/>
       <w:r>
         <w:rPr>
           <w:rFonts w:ascii="Times New Roman" w:hAnsi="Times New Roman" w:cs="Times New Roman"/>
           <w:sz w:val="28"/>
           <w:szCs w:val="28"/>
         </w:rPr>
-        <w:t xml:space="preserve"> </w:t>
-      </w:r>
-      <w:proofErr w:type="gramStart"/>
+        <w:t>es</w:t>
+      </w:r>
+      <w:proofErr w:type="spellEnd"/>
       <w:r>
         <w:rPr>
           <w:rFonts w:ascii="Times New Roman" w:hAnsi="Times New Roman" w:cs="Times New Roman"/>
           <w:sz w:val="28"/>
           <w:szCs w:val="28"/>
         </w:rPr>
-        <w:t>un</w:t>
-      </w:r>
-      <w:proofErr w:type="gramEnd"/>
-      <w:r>
-        <w:rPr>
-          <w:rFonts w:ascii="Times New Roman" w:hAnsi="Times New Roman" w:cs="Times New Roman"/>
-          <w:sz w:val="28"/>
-          <w:szCs w:val="28"/>
-        </w:rPr>
-        <w:t xml:space="preserve"> </w:t>
-      </w:r>
-      <w:proofErr w:type="spellStart"/>
-      <w:r>
-        <w:rPr>
-          <w:rFonts w:ascii="Times New Roman" w:hAnsi="Times New Roman" w:cs="Times New Roman"/>
-          <w:sz w:val="28"/>
-          <w:szCs w:val="28"/>
-        </w:rPr>
-        <w:t>numero</w:t>
-      </w:r>
-      <w:proofErr w:type="spellEnd"/>
-      <w:r>
-        <w:rPr>
-          <w:rFonts w:ascii="Times New Roman" w:hAnsi="Times New Roman" w:cs="Times New Roman"/>
-          <w:sz w:val="28"/>
-          <w:szCs w:val="28"/>
-        </w:rPr>
-        <w:t xml:space="preserve"> di </w:t>
-      </w:r>
-      <w:proofErr w:type="spellStart"/>
-      <w:r>
-        <w:rPr>
-          <w:rFonts w:ascii="Times New Roman" w:hAnsi="Times New Roman" w:cs="Times New Roman"/>
-          <w:sz w:val="28"/>
-          <w:szCs w:val="28"/>
-        </w:rPr>
-        <w:t>caratteri</w:t>
-      </w:r>
-      <w:proofErr w:type="spellEnd"/>
-      <w:r>
-        <w:rPr>
-          <w:rFonts w:ascii="Times New Roman" w:hAnsi="Times New Roman" w:cs="Times New Roman"/>
-          <w:sz w:val="28"/>
-          <w:szCs w:val="28"/>
-        </w:rPr>
-        <w:t xml:space="preserve"> </w:t>
-      </w:r>
-      <w:proofErr w:type="spellStart"/>
-      <w:r>
-        <w:rPr>
-          <w:rFonts w:ascii="Times New Roman" w:hAnsi="Times New Roman" w:cs="Times New Roman"/>
-          <w:sz w:val="28"/>
-          <w:szCs w:val="28"/>
-        </w:rPr>
-        <w:t>minore</w:t>
-      </w:r>
-      <w:proofErr w:type="spellEnd"/>
-      <w:r>
-        <w:rPr>
-          <w:rFonts w:ascii="Times New Roman" w:hAnsi="Times New Roman" w:cs="Times New Roman"/>
-          <w:sz w:val="28"/>
-          <w:szCs w:val="28"/>
-        </w:rPr>
-        <w:t xml:space="preserve"> o </w:t>
-      </w:r>
-      <w:proofErr w:type="spellStart"/>
-      <w:r>
-        <w:rPr>
-          <w:rFonts w:ascii="Times New Roman" w:hAnsi="Times New Roman" w:cs="Times New Roman"/>
-          <w:sz w:val="28"/>
-          <w:szCs w:val="28"/>
-        </w:rPr>
-        <w:t>uguale</w:t>
-      </w:r>
-      <w:proofErr w:type="spellEnd"/>
-      <w:r>
-        <w:rPr>
-          <w:rFonts w:ascii="Times New Roman" w:hAnsi="Times New Roman" w:cs="Times New Roman"/>
-          <w:sz w:val="28"/>
-          <w:szCs w:val="28"/>
-        </w:rPr>
-        <w:t xml:space="preserve"> a 200.</w:t>
+        <w:t>. Roma = RM, Salerno = SA)</w:t>
       </w:r>
     </w:p>
     <w:p>
@@ -19501,22 +19909,32 @@
           <w:szCs w:val="28"/>
         </w:rPr>
       </w:pPr>
+      <w:proofErr w:type="spellStart"/>
       <w:r>
         <w:rPr>
           <w:rFonts w:ascii="Times New Roman" w:hAnsi="Times New Roman" w:cs="Times New Roman"/>
           <w:sz w:val="28"/>
           <w:szCs w:val="28"/>
         </w:rPr>
-        <w:t xml:space="preserve">L’ </w:t>
-      </w:r>
-      <w:proofErr w:type="spellStart"/>
+        <w:t>Gli</w:t>
+      </w:r>
+      <w:proofErr w:type="spellEnd"/>
       <w:r>
         <w:rPr>
           <w:rFonts w:ascii="Times New Roman" w:hAnsi="Times New Roman" w:cs="Times New Roman"/>
           <w:sz w:val="28"/>
           <w:szCs w:val="28"/>
         </w:rPr>
-        <w:t>attributo</w:t>
+        <w:t xml:space="preserve"> </w:t>
+      </w:r>
+      <w:proofErr w:type="spellStart"/>
+      <w:r>
+        <w:rPr>
+          <w:rFonts w:ascii="Times New Roman" w:hAnsi="Times New Roman" w:cs="Times New Roman"/>
+          <w:sz w:val="28"/>
+          <w:szCs w:val="28"/>
+        </w:rPr>
+        <w:t>attributi</w:t>
       </w:r>
       <w:proofErr w:type="spellEnd"/>
       <w:r>
@@ -19535,7 +19953,7 @@
           <w:sz w:val="28"/>
           <w:szCs w:val="28"/>
         </w:rPr>
-        <w:t>Telefono</w:t>
+        <w:t>TopDescrizione</w:t>
       </w:r>
       <w:proofErr w:type="spellEnd"/>
       <w:r>
@@ -19544,99 +19962,356 @@
           <w:sz w:val="28"/>
           <w:szCs w:val="28"/>
         </w:rPr>
-        <w:t xml:space="preserve"> ha </w:t>
-      </w:r>
-      <w:proofErr w:type="spellStart"/>
-      <w:proofErr w:type="gramStart"/>
+        <w:t xml:space="preserve">, </w:t>
+      </w:r>
+      <w:proofErr w:type="spellStart"/>
+      <w:r>
+        <w:rPr>
+          <w:rFonts w:ascii="Times New Roman" w:hAnsi="Times New Roman" w:cs="Times New Roman"/>
+          <w:i/>
+          <w:sz w:val="28"/>
+          <w:szCs w:val="28"/>
+        </w:rPr>
+        <w:t>Dettagli</w:t>
+      </w:r>
+      <w:proofErr w:type="spellEnd"/>
       <w:r>
         <w:rPr>
           <w:rFonts w:ascii="Times New Roman" w:hAnsi="Times New Roman" w:cs="Times New Roman"/>
           <w:sz w:val="28"/>
           <w:szCs w:val="28"/>
         </w:rPr>
-        <w:t>il</w:t>
-      </w:r>
-      <w:proofErr w:type="spellEnd"/>
-      <w:proofErr w:type="gramEnd"/>
+        <w:t xml:space="preserve">, </w:t>
+      </w:r>
+      <w:proofErr w:type="spellStart"/>
+      <w:r>
+        <w:rPr>
+          <w:rFonts w:ascii="Times New Roman" w:hAnsi="Times New Roman" w:cs="Times New Roman"/>
+          <w:i/>
+          <w:sz w:val="28"/>
+          <w:szCs w:val="28"/>
+        </w:rPr>
+        <w:t>Descrizione</w:t>
+      </w:r>
+      <w:proofErr w:type="spellEnd"/>
+      <w:r>
+        <w:rPr>
+          <w:rFonts w:ascii="Times New Roman" w:hAnsi="Times New Roman" w:cs="Times New Roman"/>
+          <w:i/>
+          <w:sz w:val="28"/>
+          <w:szCs w:val="28"/>
+        </w:rPr>
+        <w:t xml:space="preserve"> </w:t>
+      </w:r>
+      <w:proofErr w:type="spellStart"/>
       <w:r>
         <w:rPr>
           <w:rFonts w:ascii="Times New Roman" w:hAnsi="Times New Roman" w:cs="Times New Roman"/>
           <w:sz w:val="28"/>
           <w:szCs w:val="28"/>
         </w:rPr>
-        <w:t xml:space="preserve"> </w:t>
-      </w:r>
-      <w:proofErr w:type="spellStart"/>
+        <w:t>devono</w:t>
+      </w:r>
+      <w:proofErr w:type="spellEnd"/>
       <w:r>
         <w:rPr>
           <w:rFonts w:ascii="Times New Roman" w:hAnsi="Times New Roman" w:cs="Times New Roman"/>
           <w:sz w:val="28"/>
           <w:szCs w:val="28"/>
         </w:rPr>
-        <w:t>seguente</w:t>
-      </w:r>
-      <w:proofErr w:type="spellEnd"/>
+        <w:t xml:space="preserve"> </w:t>
+      </w:r>
+      <w:proofErr w:type="spellStart"/>
       <w:r>
         <w:rPr>
           <w:rFonts w:ascii="Times New Roman" w:hAnsi="Times New Roman" w:cs="Times New Roman"/>
           <w:sz w:val="28"/>
           <w:szCs w:val="28"/>
         </w:rPr>
-        <w:t xml:space="preserve"> </w:t>
-      </w:r>
-      <w:proofErr w:type="spellStart"/>
+        <w:t>avere</w:t>
+      </w:r>
+      <w:proofErr w:type="spellEnd"/>
       <w:r>
         <w:rPr>
           <w:rFonts w:ascii="Times New Roman" w:hAnsi="Times New Roman" w:cs="Times New Roman"/>
           <w:sz w:val="28"/>
           <w:szCs w:val="28"/>
         </w:rPr>
-        <w:t>dominio</w:t>
-      </w:r>
-      <w:proofErr w:type="spellEnd"/>
+        <w:t xml:space="preserve"> </w:t>
+      </w:r>
+      <w:proofErr w:type="gramStart"/>
       <w:r>
         <w:rPr>
           <w:rFonts w:ascii="Times New Roman" w:hAnsi="Times New Roman" w:cs="Times New Roman"/>
           <w:sz w:val="28"/>
           <w:szCs w:val="28"/>
         </w:rPr>
-        <w:t xml:space="preserve"> di </w:t>
-      </w:r>
-      <w:proofErr w:type="spellStart"/>
+        <w:t>un</w:t>
+      </w:r>
+      <w:proofErr w:type="gramEnd"/>
       <w:r>
         <w:rPr>
           <w:rFonts w:ascii="Times New Roman" w:hAnsi="Times New Roman" w:cs="Times New Roman"/>
           <w:sz w:val="28"/>
           <w:szCs w:val="28"/>
         </w:rPr>
-        <w:t>valori</w:t>
-      </w:r>
-      <w:proofErr w:type="spellEnd"/>
+        <w:t xml:space="preserve"> </w:t>
+      </w:r>
+      <w:proofErr w:type="spellStart"/>
       <w:r>
         <w:rPr>
           <w:rFonts w:ascii="Times New Roman" w:hAnsi="Times New Roman" w:cs="Times New Roman"/>
           <w:sz w:val="28"/>
           <w:szCs w:val="28"/>
         </w:rPr>
-        <w:t xml:space="preserve">: +39 xxx </w:t>
-      </w:r>
-      <w:proofErr w:type="spellStart"/>
+        <w:t>numero</w:t>
+      </w:r>
+      <w:proofErr w:type="spellEnd"/>
       <w:r>
         <w:rPr>
           <w:rFonts w:ascii="Times New Roman" w:hAnsi="Times New Roman" w:cs="Times New Roman"/>
           <w:sz w:val="28"/>
           <w:szCs w:val="28"/>
         </w:rPr>
-        <w:t>xxx</w:t>
-      </w:r>
-      <w:proofErr w:type="spellEnd"/>
+        <w:t xml:space="preserve"> di </w:t>
+      </w:r>
+      <w:proofErr w:type="spellStart"/>
       <w:r>
         <w:rPr>
           <w:rFonts w:ascii="Times New Roman" w:hAnsi="Times New Roman" w:cs="Times New Roman"/>
           <w:sz w:val="28"/>
           <w:szCs w:val="28"/>
         </w:rPr>
+        <w:t>caratteri</w:t>
+      </w:r>
+      <w:proofErr w:type="spellEnd"/>
+      <w:r>
+        <w:rPr>
+          <w:rFonts w:ascii="Times New Roman" w:hAnsi="Times New Roman" w:cs="Times New Roman"/>
+          <w:sz w:val="28"/>
+          <w:szCs w:val="28"/>
+        </w:rPr>
         <w:t xml:space="preserve"> </w:t>
+      </w:r>
+      <w:proofErr w:type="spellStart"/>
+      <w:r>
+        <w:rPr>
+          <w:rFonts w:ascii="Times New Roman" w:hAnsi="Times New Roman" w:cs="Times New Roman"/>
+          <w:sz w:val="28"/>
+          <w:szCs w:val="28"/>
+        </w:rPr>
+        <w:t>minore</w:t>
+      </w:r>
+      <w:proofErr w:type="spellEnd"/>
+      <w:r>
+        <w:rPr>
+          <w:rFonts w:ascii="Times New Roman" w:hAnsi="Times New Roman" w:cs="Times New Roman"/>
+          <w:sz w:val="28"/>
+          <w:szCs w:val="28"/>
+        </w:rPr>
+        <w:t xml:space="preserve"> o </w:t>
+      </w:r>
+      <w:proofErr w:type="spellStart"/>
+      <w:r>
+        <w:rPr>
+          <w:rFonts w:ascii="Times New Roman" w:hAnsi="Times New Roman" w:cs="Times New Roman"/>
+          <w:sz w:val="28"/>
+          <w:szCs w:val="28"/>
+        </w:rPr>
+        <w:t>uguale</w:t>
+      </w:r>
+      <w:proofErr w:type="spellEnd"/>
+      <w:r>
+        <w:rPr>
+          <w:rFonts w:ascii="Times New Roman" w:hAnsi="Times New Roman" w:cs="Times New Roman"/>
+          <w:sz w:val="28"/>
+          <w:szCs w:val="28"/>
+        </w:rPr>
+        <w:t xml:space="preserve"> a 200.</w:t>
+      </w:r>
+    </w:p>
+    <w:p>
+      <w:pPr>
+        <w:pStyle w:val="Paragrafoelenco"/>
+        <w:rPr>
+          <w:rFonts w:ascii="Times New Roman" w:hAnsi="Times New Roman" w:cs="Times New Roman"/>
+          <w:sz w:val="28"/>
+          <w:szCs w:val="28"/>
+        </w:rPr>
+      </w:pPr>
+    </w:p>
+    <w:p>
+      <w:pPr>
+        <w:pStyle w:val="Paragrafoelenco"/>
+        <w:numPr>
+          <w:ilvl w:val="0"/>
+          <w:numId w:val="23"/>
+        </w:numPr>
+        <w:spacing w:after="200"/>
+        <w:rPr>
+          <w:rFonts w:ascii="Times New Roman" w:hAnsi="Times New Roman" w:cs="Times New Roman"/>
+          <w:sz w:val="28"/>
+          <w:szCs w:val="28"/>
+        </w:rPr>
+      </w:pPr>
+      <w:r>
+        <w:rPr>
+          <w:rFonts w:ascii="Times New Roman" w:hAnsi="Times New Roman" w:cs="Times New Roman"/>
+          <w:sz w:val="28"/>
+          <w:szCs w:val="28"/>
+        </w:rPr>
+        <w:t xml:space="preserve">L’ </w:t>
+      </w:r>
+      <w:proofErr w:type="spellStart"/>
+      <w:r>
+        <w:rPr>
+          <w:rFonts w:ascii="Times New Roman" w:hAnsi="Times New Roman" w:cs="Times New Roman"/>
+          <w:sz w:val="28"/>
+          <w:szCs w:val="28"/>
+        </w:rPr>
+        <w:t>attributo</w:t>
+      </w:r>
+      <w:proofErr w:type="spellEnd"/>
+      <w:r>
+        <w:rPr>
+          <w:rFonts w:ascii="Times New Roman" w:hAnsi="Times New Roman" w:cs="Times New Roman"/>
+          <w:sz w:val="28"/>
+          <w:szCs w:val="28"/>
+        </w:rPr>
+        <w:t xml:space="preserve"> </w:t>
+      </w:r>
+      <w:proofErr w:type="spellStart"/>
+      <w:r>
+        <w:rPr>
+          <w:rFonts w:ascii="Times New Roman" w:hAnsi="Times New Roman" w:cs="Times New Roman"/>
+          <w:i/>
+          <w:sz w:val="28"/>
+          <w:szCs w:val="28"/>
+        </w:rPr>
+        <w:t>Telefono</w:t>
+      </w:r>
+      <w:proofErr w:type="spellEnd"/>
+      <w:r>
+        <w:rPr>
+          <w:rFonts w:ascii="Times New Roman" w:hAnsi="Times New Roman" w:cs="Times New Roman"/>
+          <w:sz w:val="28"/>
+          <w:szCs w:val="28"/>
+        </w:rPr>
+        <w:t xml:space="preserve"> ha </w:t>
+      </w:r>
+      <w:proofErr w:type="spellStart"/>
+      <w:proofErr w:type="gramStart"/>
+      <w:r>
+        <w:rPr>
+          <w:rFonts w:ascii="Times New Roman" w:hAnsi="Times New Roman" w:cs="Times New Roman"/>
+          <w:sz w:val="28"/>
+          <w:szCs w:val="28"/>
+        </w:rPr>
+        <w:t>il</w:t>
+      </w:r>
+      <w:proofErr w:type="spellEnd"/>
+      <w:proofErr w:type="gramEnd"/>
+      <w:r>
+        <w:rPr>
+          <w:rFonts w:ascii="Times New Roman" w:hAnsi="Times New Roman" w:cs="Times New Roman"/>
+          <w:sz w:val="28"/>
+          <w:szCs w:val="28"/>
+        </w:rPr>
+        <w:t xml:space="preserve"> </w:t>
+      </w:r>
+      <w:proofErr w:type="spellStart"/>
+      <w:r>
+        <w:rPr>
+          <w:rFonts w:ascii="Times New Roman" w:hAnsi="Times New Roman" w:cs="Times New Roman"/>
+          <w:sz w:val="28"/>
+          <w:szCs w:val="28"/>
+        </w:rPr>
+        <w:t>segu</w:t>
+      </w:r>
+      <w:r>
+        <w:rPr>
+          <w:rFonts w:ascii="Times New Roman" w:hAnsi="Times New Roman" w:cs="Times New Roman"/>
+          <w:sz w:val="28"/>
+          <w:szCs w:val="28"/>
+        </w:rPr>
+        <w:t>ente</w:t>
+      </w:r>
+      <w:proofErr w:type="spellEnd"/>
+      <w:r>
+        <w:rPr>
+          <w:rFonts w:ascii="Times New Roman" w:hAnsi="Times New Roman" w:cs="Times New Roman"/>
+          <w:sz w:val="28"/>
+          <w:szCs w:val="28"/>
+        </w:rPr>
+        <w:t xml:space="preserve"> </w:t>
+      </w:r>
+      <w:proofErr w:type="spellStart"/>
+      <w:r>
+        <w:rPr>
+          <w:rFonts w:ascii="Times New Roman" w:hAnsi="Times New Roman" w:cs="Times New Roman"/>
+          <w:sz w:val="28"/>
+          <w:szCs w:val="28"/>
+        </w:rPr>
+        <w:t>dominio</w:t>
+      </w:r>
+      <w:proofErr w:type="spellEnd"/>
+      <w:r>
+        <w:rPr>
+          <w:rFonts w:ascii="Times New Roman" w:hAnsi="Times New Roman" w:cs="Times New Roman"/>
+          <w:sz w:val="28"/>
+          <w:szCs w:val="28"/>
+        </w:rPr>
+        <w:t xml:space="preserve"> di </w:t>
+      </w:r>
+      <w:proofErr w:type="spellStart"/>
+      <w:r>
+        <w:rPr>
+          <w:rFonts w:ascii="Times New Roman" w:hAnsi="Times New Roman" w:cs="Times New Roman"/>
+          <w:sz w:val="28"/>
+          <w:szCs w:val="28"/>
+        </w:rPr>
+        <w:t>valori</w:t>
+      </w:r>
+      <w:proofErr w:type="spellEnd"/>
+      <w:r>
+        <w:rPr>
+          <w:rFonts w:ascii="Times New Roman" w:hAnsi="Times New Roman" w:cs="Times New Roman"/>
+          <w:sz w:val="28"/>
+          <w:szCs w:val="28"/>
+        </w:rPr>
+        <w:t xml:space="preserve">: </w:t>
+      </w:r>
+      <w:r>
+        <w:rPr>
+          <w:rFonts w:ascii="Times New Roman" w:hAnsi="Times New Roman" w:cs="Times New Roman"/>
+          <w:sz w:val="28"/>
+          <w:szCs w:val="28"/>
+        </w:rPr>
+        <w:t>(</w:t>
+      </w:r>
+      <w:r>
+        <w:rPr>
+          <w:rFonts w:ascii="Times New Roman" w:hAnsi="Times New Roman" w:cs="Times New Roman"/>
+          <w:sz w:val="28"/>
+          <w:szCs w:val="28"/>
+        </w:rPr>
+        <w:t>+39</w:t>
+      </w:r>
+      <w:r>
+        <w:rPr>
+          <w:rFonts w:ascii="Times New Roman" w:hAnsi="Times New Roman" w:cs="Times New Roman"/>
+          <w:sz w:val="28"/>
+          <w:szCs w:val="28"/>
+        </w:rPr>
+        <w:t>)</w:t>
+      </w:r>
+      <w:r>
+        <w:rPr>
+          <w:rFonts w:ascii="Times New Roman" w:hAnsi="Times New Roman" w:cs="Times New Roman"/>
+          <w:sz w:val="28"/>
+          <w:szCs w:val="28"/>
+        </w:rPr>
+        <w:t xml:space="preserve"> xxx-xxx-</w:t>
       </w:r>
       <w:proofErr w:type="spellStart"/>
       <w:r>
@@ -19825,7 +20500,25 @@
           <w:sz w:val="28"/>
           <w:szCs w:val="28"/>
         </w:rPr>
-        <w:t xml:space="preserve">, numeri e </w:t>
+        <w:t xml:space="preserve">, </w:t>
+      </w:r>
+      <w:proofErr w:type="spellStart"/>
+      <w:r>
+        <w:rPr>
+          <w:rFonts w:ascii="Times New Roman" w:hAnsi="Times New Roman" w:cs="Times New Roman"/>
+          <w:sz w:val="28"/>
+          <w:szCs w:val="28"/>
+        </w:rPr>
+        <w:t>numeri</w:t>
+      </w:r>
+      <w:proofErr w:type="spellEnd"/>
+      <w:r>
+        <w:rPr>
+          <w:rFonts w:ascii="Times New Roman" w:hAnsi="Times New Roman" w:cs="Times New Roman"/>
+          <w:sz w:val="28"/>
+          <w:szCs w:val="28"/>
+        </w:rPr>
+        <w:t xml:space="preserve"> e </w:t>
       </w:r>
       <w:proofErr w:type="spellStart"/>
       <w:r>
@@ -20247,7 +20940,7 @@
           <w:sz w:val="26"/>
           <w:szCs w:val="26"/>
         </w:rPr>
-        <w:t>spedizione</w:t>
+        <w:t>Spedizione</w:t>
       </w:r>
       <w:proofErr w:type="spellEnd"/>
       <w:r>
@@ -20267,9 +20960,8 @@
           <w:sz w:val="26"/>
           <w:szCs w:val="26"/>
         </w:rPr>
-        <w:t>spedizione</w:t>
-      </w:r>
-      <w:proofErr w:type="spellEnd"/>
+        <w:t>S</w:t>
+      </w:r>
       <w:r>
         <w:rPr>
           <w:rFonts w:asciiTheme="minorHAnsi" w:hAnsiTheme="minorHAnsi"/>
@@ -20277,6 +20969,16 @@
           <w:sz w:val="26"/>
           <w:szCs w:val="26"/>
         </w:rPr>
+        <w:t>pedizione</w:t>
+      </w:r>
+      <w:proofErr w:type="spellEnd"/>
+      <w:r>
+        <w:rPr>
+          <w:rFonts w:asciiTheme="minorHAnsi" w:hAnsiTheme="minorHAnsi"/>
+          <w:color w:val="000000" w:themeColor="text1"/>
+          <w:sz w:val="26"/>
+          <w:szCs w:val="26"/>
+        </w:rPr>
         <w:t xml:space="preserve"> </w:t>
       </w:r>
       <w:proofErr w:type="spellStart"/>
@@ -20307,7 +21009,16 @@
           <w:sz w:val="26"/>
           <w:szCs w:val="26"/>
         </w:rPr>
-        <w:t>spedizione</w:t>
+        <w:t>S</w:t>
+      </w:r>
+      <w:r>
+        <w:rPr>
+          <w:rFonts w:asciiTheme="minorHAnsi" w:hAnsiTheme="minorHAnsi"/>
+          <w:color w:val="000000" w:themeColor="text1"/>
+          <w:sz w:val="26"/>
+          <w:szCs w:val="26"/>
+        </w:rPr>
+        <w:t>pedizione</w:t>
       </w:r>
       <w:proofErr w:type="spellEnd"/>
       <w:r>
@@ -20402,18 +21113,9 @@
           <w:szCs w:val="26"/>
           <w:lang w:val="it-IT"/>
         </w:rPr>
-        <w:t xml:space="preserve">assume i valori </w:t>
-      </w:r>
-      <w:proofErr w:type="gramStart"/>
-      <w:r>
-        <w:rPr>
-          <w:rFonts w:asciiTheme="minorHAnsi" w:hAnsiTheme="minorHAnsi"/>
-          <w:sz w:val="26"/>
-          <w:szCs w:val="26"/>
-          <w:lang w:val="it-IT"/>
-        </w:rPr>
-        <w:t>{</w:t>
-      </w:r>
+        <w:t>assume i valori {</w:t>
+      </w:r>
+      <w:proofErr w:type="spellStart"/>
       <w:r>
         <w:rPr>
           <w:rFonts w:asciiTheme="minorHAnsi" w:hAnsiTheme="minorHAnsi"/>
@@ -20421,9 +21123,9 @@
           <w:sz w:val="26"/>
           <w:szCs w:val="26"/>
         </w:rPr>
-        <w:t xml:space="preserve"> </w:t>
-      </w:r>
-      <w:proofErr w:type="spellStart"/>
+        <w:t>Domicilio</w:t>
+      </w:r>
+      <w:proofErr w:type="spellEnd"/>
       <w:r>
         <w:rPr>
           <w:rFonts w:asciiTheme="minorHAnsi" w:hAnsiTheme="minorHAnsi"/>
@@ -20431,10 +21133,8 @@
           <w:sz w:val="26"/>
           <w:szCs w:val="26"/>
         </w:rPr>
-        <w:t>domicilio</w:t>
-      </w:r>
-      <w:proofErr w:type="spellEnd"/>
-      <w:proofErr w:type="gramEnd"/>
+        <w:t>, P</w:t>
+      </w:r>
       <w:r>
         <w:rPr>
           <w:rFonts w:asciiTheme="minorHAnsi" w:hAnsiTheme="minorHAnsi"/>
@@ -20442,7 +21142,7 @@
           <w:sz w:val="26"/>
           <w:szCs w:val="26"/>
         </w:rPr>
-        <w:t xml:space="preserve">, </w:t>
+        <w:t xml:space="preserve">unto di </w:t>
       </w:r>
       <w:proofErr w:type="spellStart"/>
       <w:r>
@@ -20452,7 +21152,7 @@
           <w:sz w:val="26"/>
           <w:szCs w:val="26"/>
         </w:rPr>
-        <w:t>punto</w:t>
+        <w:t>ritiro</w:t>
       </w:r>
       <w:proofErr w:type="spellEnd"/>
       <w:r>
@@ -20462,9 +21162,8 @@
           <w:sz w:val="26"/>
           <w:szCs w:val="26"/>
         </w:rPr>
-        <w:t xml:space="preserve"> di </w:t>
-      </w:r>
-      <w:proofErr w:type="spellStart"/>
+        <w:t>, P</w:t>
+      </w:r>
       <w:r>
         <w:rPr>
           <w:rFonts w:asciiTheme="minorHAnsi" w:hAnsiTheme="minorHAnsi"/>
@@ -20472,17 +21171,7 @@
           <w:sz w:val="26"/>
           <w:szCs w:val="26"/>
         </w:rPr>
-        <w:t>ritiro</w:t>
-      </w:r>
-      <w:proofErr w:type="spellEnd"/>
-      <w:r>
-        <w:rPr>
-          <w:rFonts w:asciiTheme="minorHAnsi" w:hAnsiTheme="minorHAnsi"/>
-          <w:color w:val="000000" w:themeColor="text1"/>
-          <w:sz w:val="26"/>
-          <w:szCs w:val="26"/>
-        </w:rPr>
-        <w:t>, priority</w:t>
+        <w:t>riority</w:t>
       </w:r>
       <w:r>
         <w:rPr>
@@ -20516,7 +21205,7 @@
           <w:szCs w:val="28"/>
         </w:rPr>
       </w:pPr>
-      <w:bookmarkStart w:id="14" w:name="_Toc157774944"/>
+      <w:bookmarkStart w:id="14" w:name="_Toc158280997"/>
       <w:r>
         <w:rPr>
           <w:rFonts w:asciiTheme="minorHAnsi" w:hAnsiTheme="minorHAnsi"/>
@@ -22089,6 +22778,7 @@
                 <w:sz w:val="26"/>
                 <w:szCs w:val="26"/>
               </w:rPr>
+              <w:lastRenderedPageBreak/>
               <w:t>8</w:t>
             </w:r>
           </w:p>
@@ -22360,7 +23050,6 @@
                 <w:sz w:val="26"/>
                 <w:szCs w:val="26"/>
               </w:rPr>
-              <w:lastRenderedPageBreak/>
               <w:t>10</w:t>
             </w:r>
           </w:p>
@@ -24153,7 +24842,7 @@
           <w:szCs w:val="28"/>
         </w:rPr>
       </w:pPr>
-      <w:bookmarkStart w:id="15" w:name="_Toc157774945"/>
+      <w:bookmarkStart w:id="15" w:name="_Toc158280998"/>
       <w:r>
         <w:rPr>
           <w:rFonts w:asciiTheme="minorHAnsi" w:hAnsiTheme="minorHAnsi"/>
@@ -24174,7 +24863,6 @@
         </w:rPr>
         <w:t>la base di dati</w:t>
       </w:r>
-      <w:bookmarkEnd w:id="15"/>
       <w:r>
         <w:rPr>
           <w:rFonts w:asciiTheme="minorHAnsi" w:hAnsiTheme="minorHAnsi"/>
@@ -24185,6 +24873,7 @@
         </w:rPr>
         <w:t>: schema EER ristrutturato e schema relazionale</w:t>
       </w:r>
+      <w:bookmarkEnd w:id="15"/>
     </w:p>
     <w:p>
       <w:pPr>
@@ -24227,6 +24916,7 @@
           <w:szCs w:val="26"/>
           <w:lang w:val="it-IT"/>
         </w:rPr>
+        <w:lastRenderedPageBreak/>
         <w:t xml:space="preserve">Attualmente, gli ordini richiesti dai clienti vengono inviati al </w:t>
       </w:r>
       <w:r>
@@ -24259,7 +24949,6 @@
           <w:szCs w:val="26"/>
           <w:lang w:val="it-IT"/>
         </w:rPr>
-        <w:lastRenderedPageBreak/>
         <w:t xml:space="preserve">Come si evince dal contesto appena descritto, </w:t>
       </w:r>
       <w:r>
@@ -24431,7 +25120,27 @@
           <w:szCs w:val="26"/>
           <w:lang w:val="it-IT"/>
         </w:rPr>
-        <w:t xml:space="preserve"> in Prodotto diventerà un’entità </w:t>
+        <w:t xml:space="preserve"> in Prodotto diventerà un’entità</w:t>
+      </w:r>
+      <w:r>
+        <w:rPr>
+          <w:rFonts w:asciiTheme="minorHAnsi" w:hAnsiTheme="minorHAnsi"/>
+          <w:color w:val="000000" w:themeColor="text1"/>
+          <w:sz w:val="26"/>
+          <w:szCs w:val="26"/>
+          <w:lang w:val="it-IT"/>
+        </w:rPr>
+        <w:t xml:space="preserve"> debole</w:t>
+      </w:r>
+      <w:r>
+        <w:rPr>
+          <w:rFonts w:asciiTheme="minorHAnsi" w:hAnsiTheme="minorHAnsi"/>
+          <w:color w:val="000000" w:themeColor="text1"/>
+          <w:sz w:val="26"/>
+          <w:szCs w:val="26"/>
+          <w:lang w:val="it-IT"/>
+        </w:rPr>
+        <w:t xml:space="preserve"> </w:t>
       </w:r>
       <w:r>
         <w:rPr>
@@ -24912,8 +25621,8 @@
         <w:lastRenderedPageBreak/>
         <w:drawing>
           <wp:inline distT="0" distB="0" distL="0" distR="0">
-            <wp:extent cx="6391907" cy="3680109"/>
-            <wp:effectExtent l="0" t="0" r="9525" b="0"/>
+            <wp:extent cx="6196128" cy="3680109"/>
+            <wp:effectExtent l="0" t="0" r="0" b="0"/>
             <wp:docPr id="5" name="Immagine 5"/>
             <wp:cNvGraphicFramePr>
               <a:graphicFrameLocks xmlns:a="http://schemas.openxmlformats.org/drawingml/2006/main" noChangeAspect="1"/>
@@ -24940,7 +25649,7 @@
                   <pic:spPr>
                     <a:xfrm>
                       <a:off x="0" y="0"/>
-                      <a:ext cx="6391907" cy="3680109"/>
+                      <a:ext cx="6196128" cy="3680109"/>
                     </a:xfrm>
                     <a:prstGeom prst="rect">
                       <a:avLst/>
@@ -25231,7 +25940,7 @@
     </w:p>
     <w:p>
       <w:pPr>
-        <w:jc w:val="both"/>
+        <w:jc w:val="center"/>
         <w:rPr>
           <w:rFonts w:asciiTheme="minorHAnsi" w:hAnsiTheme="minorHAnsi"/>
           <w:color w:val="000000" w:themeColor="text1"/>
@@ -25252,8 +25961,8 @@
         <w:lastRenderedPageBreak/>
         <w:drawing>
           <wp:inline distT="0" distB="0" distL="0" distR="0">
-            <wp:extent cx="5943600" cy="3342640"/>
-            <wp:effectExtent l="0" t="0" r="0" b="0"/>
+            <wp:extent cx="4391891" cy="4625975"/>
+            <wp:effectExtent l="0" t="0" r="8890" b="3175"/>
             <wp:docPr id="6" name="Immagine 6"/>
             <wp:cNvGraphicFramePr>
               <a:graphicFrameLocks xmlns:a="http://schemas.openxmlformats.org/drawingml/2006/main" noChangeAspect="1"/>
@@ -25280,7 +25989,7 @@
                   <pic:spPr>
                     <a:xfrm>
                       <a:off x="0" y="0"/>
-                      <a:ext cx="5943600" cy="3342640"/>
+                      <a:ext cx="4409573" cy="4644599"/>
                     </a:xfrm>
                     <a:prstGeom prst="rect">
                       <a:avLst/>
@@ -25292,16 +26001,6 @@
           </wp:inline>
         </w:drawing>
       </w:r>
-      <w:r>
-        <w:rPr>
-          <w:rFonts w:asciiTheme="minorHAnsi" w:hAnsiTheme="minorHAnsi"/>
-          <w:color w:val="000000" w:themeColor="text1"/>
-          <w:sz w:val="26"/>
-          <w:szCs w:val="26"/>
-          <w:lang w:val="it-IT"/>
-        </w:rPr>
-        <w:t xml:space="preserve"> </w:t>
-      </w:r>
     </w:p>
     <w:p>
       <w:pPr>
@@ -25442,8 +26141,6 @@
         </w:rPr>
         <w:t>Prodotto</w:t>
       </w:r>
-      <w:bookmarkStart w:id="16" w:name="_GoBack"/>
-      <w:bookmarkEnd w:id="16"/>
       <w:r>
         <w:rPr>
           <w:rFonts w:asciiTheme="minorHAnsi" w:hAnsiTheme="minorHAnsi"/>
@@ -25501,39 +26198,102 @@
     </w:p>
     <w:p>
       <w:pPr>
-        <w:jc w:val="both"/>
-        <w:rPr>
-          <w:rFonts w:asciiTheme="minorHAnsi" w:hAnsiTheme="minorHAnsi"/>
-          <w:color w:val="000000" w:themeColor="text1"/>
-          <w:sz w:val="26"/>
-          <w:szCs w:val="26"/>
-          <w:lang w:val="it-IT"/>
-        </w:rPr>
-      </w:pPr>
+        <w:pStyle w:val="Titolosommario"/>
+        <w:outlineLvl w:val="0"/>
+        <w:rPr>
+          <w:b/>
+          <w:color w:val="FF0000"/>
+        </w:rPr>
+      </w:pPr>
+      <w:bookmarkStart w:id="16" w:name="_Toc158280999"/>
+      <w:r>
+        <w:rPr>
+          <w:b/>
+          <w:color w:val="FF0000"/>
+        </w:rPr>
+        <w:t>3. R</w:t>
+      </w:r>
+      <w:r>
+        <w:rPr>
+          <w:b/>
+          <w:color w:val="FF0000"/>
+        </w:rPr>
+        <w:t>ealizzazione della base di dati</w:t>
+      </w:r>
+      <w:bookmarkEnd w:id="16"/>
     </w:p>
     <w:p>
       <w:pPr>
-        <w:pStyle w:val="Titolosommario"/>
-        <w:outlineLvl w:val="0"/>
-        <w:rPr>
-          <w:b/>
-          <w:color w:val="FF0000"/>
-        </w:rPr>
-      </w:pPr>
-      <w:r>
-        <w:rPr>
-          <w:b/>
-          <w:color w:val="FF0000"/>
-        </w:rPr>
-        <w:t>3. R</w:t>
-      </w:r>
-      <w:r>
-        <w:rPr>
-          <w:b/>
-          <w:color w:val="FF0000"/>
-        </w:rPr>
-        <w:t>ealizzazione della base di dati</w:t>
-      </w:r>
+        <w:rPr>
+          <w:rFonts w:asciiTheme="minorHAnsi" w:hAnsiTheme="minorHAnsi"/>
+          <w:sz w:val="26"/>
+          <w:szCs w:val="26"/>
+          <w:lang w:val="it-IT"/>
+        </w:rPr>
+      </w:pPr>
+      <w:r>
+        <w:rPr>
+          <w:rFonts w:asciiTheme="minorHAnsi" w:hAnsiTheme="minorHAnsi"/>
+          <w:sz w:val="26"/>
+          <w:szCs w:val="26"/>
+          <w:lang w:val="it-IT"/>
+        </w:rPr>
+        <w:t xml:space="preserve">Tenendo conto delle motivazioni riportate nel System Design </w:t>
+      </w:r>
+      <w:proofErr w:type="spellStart"/>
+      <w:r>
+        <w:rPr>
+          <w:rFonts w:asciiTheme="minorHAnsi" w:hAnsiTheme="minorHAnsi"/>
+          <w:sz w:val="26"/>
+          <w:szCs w:val="26"/>
+          <w:lang w:val="it-IT"/>
+        </w:rPr>
+        <w:t>Document</w:t>
+      </w:r>
+      <w:proofErr w:type="spellEnd"/>
+      <w:r>
+        <w:rPr>
+          <w:rFonts w:asciiTheme="minorHAnsi" w:hAnsiTheme="minorHAnsi"/>
+          <w:sz w:val="26"/>
+          <w:szCs w:val="26"/>
+          <w:lang w:val="it-IT"/>
+        </w:rPr>
+        <w:t>, si è deciso di utilizzare un database relazionale per tenere traccia delle entità presenti nello schema EER ristrutturato gestito da un DBMS relazionale (</w:t>
+      </w:r>
+      <w:proofErr w:type="spellStart"/>
+      <w:r>
+        <w:rPr>
+          <w:rFonts w:asciiTheme="minorHAnsi" w:hAnsiTheme="minorHAnsi"/>
+          <w:sz w:val="26"/>
+          <w:szCs w:val="26"/>
+          <w:lang w:val="it-IT"/>
+        </w:rPr>
+        <w:t>MySQL</w:t>
+      </w:r>
+      <w:proofErr w:type="spellEnd"/>
+      <w:r>
+        <w:rPr>
+          <w:rFonts w:asciiTheme="minorHAnsi" w:hAnsiTheme="minorHAnsi"/>
+          <w:sz w:val="26"/>
+          <w:szCs w:val="26"/>
+          <w:lang w:val="it-IT"/>
+        </w:rPr>
+        <w:t>).</w:t>
+      </w:r>
+    </w:p>
+    <w:p>
+      <w:pPr>
+        <w:rPr>
+          <w:lang w:val="it-IT"/>
+        </w:rPr>
+      </w:pPr>
+    </w:p>
+    <w:p>
+      <w:pPr>
+        <w:rPr>
+          <w:lang w:val="it-IT"/>
+        </w:rPr>
+      </w:pPr>
     </w:p>
     <w:p>
       <w:pPr>
@@ -25546,6 +26306,7 @@
           <w:szCs w:val="28"/>
         </w:rPr>
       </w:pPr>
+      <w:bookmarkStart w:id="17" w:name="_Toc158281000"/>
       <w:r>
         <w:rPr>
           <w:b/>
@@ -25574,52 +26335,712 @@
         </w:rPr>
         <w:t>MySQL</w:t>
       </w:r>
+      <w:bookmarkEnd w:id="17"/>
       <w:proofErr w:type="spellEnd"/>
     </w:p>
     <w:p>
       <w:pPr>
+        <w:jc w:val="both"/>
+        <w:rPr>
+          <w:rFonts w:asciiTheme="minorHAnsi" w:hAnsiTheme="minorHAnsi" w:cs="Times New Roman"/>
+          <w:sz w:val="26"/>
+          <w:szCs w:val="26"/>
+        </w:rPr>
+      </w:pPr>
+      <w:r>
+        <w:rPr>
+          <w:rFonts w:asciiTheme="minorHAnsi" w:hAnsiTheme="minorHAnsi" w:cs="Times New Roman"/>
+          <w:sz w:val="26"/>
+          <w:szCs w:val="26"/>
+        </w:rPr>
+        <w:t xml:space="preserve">Di </w:t>
+      </w:r>
+      <w:proofErr w:type="spellStart"/>
+      <w:r>
+        <w:rPr>
+          <w:rFonts w:asciiTheme="minorHAnsi" w:hAnsiTheme="minorHAnsi" w:cs="Times New Roman"/>
+          <w:sz w:val="26"/>
+          <w:szCs w:val="26"/>
+        </w:rPr>
+        <w:t>seguito</w:t>
+      </w:r>
+      <w:proofErr w:type="spellEnd"/>
+      <w:r>
+        <w:rPr>
+          <w:rFonts w:asciiTheme="minorHAnsi" w:hAnsiTheme="minorHAnsi" w:cs="Times New Roman"/>
+          <w:sz w:val="26"/>
+          <w:szCs w:val="26"/>
+        </w:rPr>
+        <w:t xml:space="preserve"> </w:t>
+      </w:r>
+      <w:proofErr w:type="spellStart"/>
+      <w:proofErr w:type="gramStart"/>
+      <w:r>
+        <w:rPr>
+          <w:rFonts w:asciiTheme="minorHAnsi" w:hAnsiTheme="minorHAnsi" w:cs="Times New Roman"/>
+          <w:sz w:val="26"/>
+          <w:szCs w:val="26"/>
+        </w:rPr>
+        <w:t>il</w:t>
+      </w:r>
+      <w:proofErr w:type="spellEnd"/>
+      <w:proofErr w:type="gramEnd"/>
+      <w:r>
+        <w:rPr>
+          <w:rFonts w:asciiTheme="minorHAnsi" w:hAnsiTheme="minorHAnsi" w:cs="Times New Roman"/>
+          <w:sz w:val="26"/>
+          <w:szCs w:val="26"/>
+        </w:rPr>
+        <w:t xml:space="preserve"> </w:t>
+      </w:r>
+      <w:proofErr w:type="spellStart"/>
+      <w:r>
+        <w:rPr>
+          <w:rFonts w:asciiTheme="minorHAnsi" w:hAnsiTheme="minorHAnsi" w:cs="Times New Roman"/>
+          <w:sz w:val="26"/>
+          <w:szCs w:val="26"/>
+        </w:rPr>
+        <w:t>listato</w:t>
+      </w:r>
+      <w:proofErr w:type="spellEnd"/>
+      <w:r>
+        <w:rPr>
+          <w:rFonts w:asciiTheme="minorHAnsi" w:hAnsiTheme="minorHAnsi" w:cs="Times New Roman"/>
+          <w:sz w:val="26"/>
+          <w:szCs w:val="26"/>
+        </w:rPr>
+        <w:t xml:space="preserve"> </w:t>
+      </w:r>
+      <w:proofErr w:type="spellStart"/>
+      <w:r>
+        <w:rPr>
+          <w:rFonts w:asciiTheme="minorHAnsi" w:hAnsiTheme="minorHAnsi" w:cs="Times New Roman"/>
+          <w:sz w:val="26"/>
+          <w:szCs w:val="26"/>
+        </w:rPr>
+        <w:t>delle</w:t>
+      </w:r>
+      <w:proofErr w:type="spellEnd"/>
+      <w:r>
+        <w:rPr>
+          <w:rFonts w:asciiTheme="minorHAnsi" w:hAnsiTheme="minorHAnsi" w:cs="Times New Roman"/>
+          <w:sz w:val="26"/>
+          <w:szCs w:val="26"/>
+        </w:rPr>
+        <w:t xml:space="preserve"> </w:t>
+      </w:r>
+      <w:proofErr w:type="spellStart"/>
+      <w:r>
+        <w:rPr>
+          <w:rFonts w:asciiTheme="minorHAnsi" w:hAnsiTheme="minorHAnsi" w:cs="Times New Roman"/>
+          <w:sz w:val="26"/>
+          <w:szCs w:val="26"/>
+        </w:rPr>
+        <w:t>istruzioni</w:t>
+      </w:r>
+      <w:proofErr w:type="spellEnd"/>
+      <w:r>
+        <w:rPr>
+          <w:rFonts w:asciiTheme="minorHAnsi" w:hAnsiTheme="minorHAnsi" w:cs="Times New Roman"/>
+          <w:sz w:val="26"/>
+          <w:szCs w:val="26"/>
+        </w:rPr>
+        <w:t xml:space="preserve"> MySQL per la </w:t>
+      </w:r>
+      <w:proofErr w:type="spellStart"/>
+      <w:r>
+        <w:rPr>
+          <w:rFonts w:asciiTheme="minorHAnsi" w:hAnsiTheme="minorHAnsi" w:cs="Times New Roman"/>
+          <w:sz w:val="26"/>
+          <w:szCs w:val="26"/>
+        </w:rPr>
+        <w:t>creazione</w:t>
+      </w:r>
+      <w:proofErr w:type="spellEnd"/>
+      <w:r>
+        <w:rPr>
+          <w:rFonts w:asciiTheme="minorHAnsi" w:hAnsiTheme="minorHAnsi" w:cs="Times New Roman"/>
+          <w:sz w:val="26"/>
+          <w:szCs w:val="26"/>
+        </w:rPr>
+        <w:t xml:space="preserve"> del database:</w:t>
+      </w:r>
+    </w:p>
+    <w:p>
+      <w:pPr>
+        <w:jc w:val="both"/>
+        <w:rPr>
+          <w:rFonts w:asciiTheme="minorHAnsi" w:hAnsiTheme="minorHAnsi"/>
+          <w:noProof/>
+          <w:sz w:val="26"/>
+          <w:szCs w:val="26"/>
+          <w:lang w:val="it-IT"/>
+        </w:rPr>
+      </w:pPr>
+      <w:r>
+        <w:rPr>
+          <w:rFonts w:asciiTheme="minorHAnsi" w:hAnsiTheme="minorHAnsi"/>
+          <w:noProof/>
+          <w:sz w:val="26"/>
+          <w:szCs w:val="26"/>
+          <w:lang w:val="it-IT"/>
+        </w:rPr>
+        <w:drawing>
+          <wp:inline distT="0" distB="0" distL="0" distR="0">
+            <wp:extent cx="3204132" cy="3250795"/>
+            <wp:effectExtent l="0" t="0" r="0" b="6985"/>
+            <wp:docPr id="7" name="Immagine 7"/>
+            <wp:cNvGraphicFramePr>
+              <a:graphicFrameLocks xmlns:a="http://schemas.openxmlformats.org/drawingml/2006/main" noChangeAspect="1"/>
+            </wp:cNvGraphicFramePr>
+            <a:graphic xmlns:a="http://schemas.openxmlformats.org/drawingml/2006/main">
+              <a:graphicData uri="http://schemas.openxmlformats.org/drawingml/2006/picture">
+                <pic:pic xmlns:pic="http://schemas.openxmlformats.org/drawingml/2006/picture">
+                  <pic:nvPicPr>
+                    <pic:cNvPr id="7" name="Screenshot 2024-02-08 123813.png"/>
+                    <pic:cNvPicPr/>
+                  </pic:nvPicPr>
+                  <pic:blipFill>
+                    <a:blip r:embed="rId17">
+                      <a:extLst>
+                        <a:ext uri="{28A0092B-C50C-407E-A947-70E740481C1C}">
+                          <a14:useLocalDpi xmlns:a14="http://schemas.microsoft.com/office/drawing/2010/main" val="0"/>
+                        </a:ext>
+                      </a:extLst>
+                    </a:blip>
+                    <a:stretch>
+                      <a:fillRect/>
+                    </a:stretch>
+                  </pic:blipFill>
+                  <pic:spPr bwMode="auto">
+                    <a:xfrm>
+                      <a:off x="0" y="0"/>
+                      <a:ext cx="3204132" cy="3250795"/>
+                    </a:xfrm>
+                    <a:prstGeom prst="rect">
+                      <a:avLst/>
+                    </a:prstGeom>
+                    <a:ln>
+                      <a:noFill/>
+                    </a:ln>
+                    <a:extLst>
+                      <a:ext uri="{53640926-AAD7-44D8-BBD7-CCE9431645EC}">
+                        <a14:shadowObscured xmlns:a14="http://schemas.microsoft.com/office/drawing/2010/main"/>
+                      </a:ext>
+                    </a:extLst>
+                  </pic:spPr>
+                </pic:pic>
+              </a:graphicData>
+            </a:graphic>
+          </wp:inline>
+        </w:drawing>
+      </w:r>
+      <w:r>
+        <w:rPr>
+          <w:rFonts w:asciiTheme="minorHAnsi" w:hAnsiTheme="minorHAnsi"/>
+          <w:noProof/>
+          <w:sz w:val="26"/>
+          <w:szCs w:val="26"/>
+          <w:lang w:val="it-IT"/>
+        </w:rPr>
+        <w:drawing>
+          <wp:inline distT="0" distB="0" distL="0" distR="0">
+            <wp:extent cx="3285193" cy="2763520"/>
+            <wp:effectExtent l="0" t="0" r="0" b="0"/>
+            <wp:docPr id="8" name="Immagine 8"/>
+            <wp:cNvGraphicFramePr>
+              <a:graphicFrameLocks xmlns:a="http://schemas.openxmlformats.org/drawingml/2006/main" noChangeAspect="1"/>
+            </wp:cNvGraphicFramePr>
+            <a:graphic xmlns:a="http://schemas.openxmlformats.org/drawingml/2006/main">
+              <a:graphicData uri="http://schemas.openxmlformats.org/drawingml/2006/picture">
+                <pic:pic xmlns:pic="http://schemas.openxmlformats.org/drawingml/2006/picture">
+                  <pic:nvPicPr>
+                    <pic:cNvPr id="8" name="Screenshot 2024-02-08 123831.png"/>
+                    <pic:cNvPicPr/>
+                  </pic:nvPicPr>
+                  <pic:blipFill rotWithShape="1">
+                    <a:blip r:embed="rId18">
+                      <a:extLst>
+                        <a:ext uri="{28A0092B-C50C-407E-A947-70E740481C1C}">
+                          <a14:useLocalDpi xmlns:a14="http://schemas.microsoft.com/office/drawing/2010/main" val="0"/>
+                        </a:ext>
+                      </a:extLst>
+                    </a:blip>
+                    <a:srcRect l="629" t="935" r="1"/>
+                    <a:stretch/>
+                  </pic:blipFill>
+                  <pic:spPr bwMode="auto">
+                    <a:xfrm>
+                      <a:off x="0" y="0"/>
+                      <a:ext cx="3300157" cy="2776108"/>
+                    </a:xfrm>
+                    <a:prstGeom prst="rect">
+                      <a:avLst/>
+                    </a:prstGeom>
+                    <a:ln>
+                      <a:noFill/>
+                    </a:ln>
+                    <a:extLst>
+                      <a:ext uri="{53640926-AAD7-44D8-BBD7-CCE9431645EC}">
+                        <a14:shadowObscured xmlns:a14="http://schemas.microsoft.com/office/drawing/2010/main"/>
+                      </a:ext>
+                    </a:extLst>
+                  </pic:spPr>
+                </pic:pic>
+              </a:graphicData>
+            </a:graphic>
+          </wp:inline>
+        </w:drawing>
+      </w:r>
+      <w:r>
+        <w:rPr>
+          <w:rFonts w:asciiTheme="minorHAnsi" w:hAnsiTheme="minorHAnsi"/>
+          <w:noProof/>
+          <w:sz w:val="26"/>
+          <w:szCs w:val="26"/>
+          <w:lang w:val="it-IT"/>
+        </w:rPr>
+        <w:lastRenderedPageBreak/>
+        <w:drawing>
+          <wp:inline distT="0" distB="0" distL="0" distR="0">
+            <wp:extent cx="3450858" cy="3124200"/>
+            <wp:effectExtent l="0" t="0" r="0" b="0"/>
+            <wp:docPr id="9" name="Immagine 9"/>
+            <wp:cNvGraphicFramePr>
+              <a:graphicFrameLocks xmlns:a="http://schemas.openxmlformats.org/drawingml/2006/main" noChangeAspect="1"/>
+            </wp:cNvGraphicFramePr>
+            <a:graphic xmlns:a="http://schemas.openxmlformats.org/drawingml/2006/main">
+              <a:graphicData uri="http://schemas.openxmlformats.org/drawingml/2006/picture">
+                <pic:pic xmlns:pic="http://schemas.openxmlformats.org/drawingml/2006/picture">
+                  <pic:nvPicPr>
+                    <pic:cNvPr id="9" name="Screenshot 2024-02-08 123850.png"/>
+                    <pic:cNvPicPr/>
+                  </pic:nvPicPr>
+                  <pic:blipFill rotWithShape="1">
+                    <a:blip r:embed="rId19">
+                      <a:extLst>
+                        <a:ext uri="{28A0092B-C50C-407E-A947-70E740481C1C}">
+                          <a14:useLocalDpi xmlns:a14="http://schemas.microsoft.com/office/drawing/2010/main" val="0"/>
+                        </a:ext>
+                      </a:extLst>
+                    </a:blip>
+                    <a:srcRect r="10132"/>
+                    <a:stretch/>
+                  </pic:blipFill>
+                  <pic:spPr bwMode="auto">
+                    <a:xfrm>
+                      <a:off x="0" y="0"/>
+                      <a:ext cx="3466971" cy="3138788"/>
+                    </a:xfrm>
+                    <a:prstGeom prst="rect">
+                      <a:avLst/>
+                    </a:prstGeom>
+                    <a:ln>
+                      <a:noFill/>
+                    </a:ln>
+                    <a:extLst>
+                      <a:ext uri="{53640926-AAD7-44D8-BBD7-CCE9431645EC}">
+                        <a14:shadowObscured xmlns:a14="http://schemas.microsoft.com/office/drawing/2010/main"/>
+                      </a:ext>
+                    </a:extLst>
+                  </pic:spPr>
+                </pic:pic>
+              </a:graphicData>
+            </a:graphic>
+          </wp:inline>
+        </w:drawing>
+      </w:r>
+      <w:r>
+        <w:rPr>
+          <w:rFonts w:asciiTheme="minorHAnsi" w:hAnsiTheme="minorHAnsi"/>
+          <w:noProof/>
+          <w:sz w:val="26"/>
+          <w:szCs w:val="26"/>
+          <w:lang w:val="it-IT"/>
+        </w:rPr>
+        <w:drawing>
+          <wp:inline distT="0" distB="0" distL="0" distR="0">
+            <wp:extent cx="2802139" cy="3096398"/>
+            <wp:effectExtent l="0" t="0" r="0" b="8890"/>
+            <wp:docPr id="10" name="Immagine 10"/>
+            <wp:cNvGraphicFramePr>
+              <a:graphicFrameLocks xmlns:a="http://schemas.openxmlformats.org/drawingml/2006/main" noChangeAspect="1"/>
+            </wp:cNvGraphicFramePr>
+            <a:graphic xmlns:a="http://schemas.openxmlformats.org/drawingml/2006/main">
+              <a:graphicData uri="http://schemas.openxmlformats.org/drawingml/2006/picture">
+                <pic:pic xmlns:pic="http://schemas.openxmlformats.org/drawingml/2006/picture">
+                  <pic:nvPicPr>
+                    <pic:cNvPr id="10" name="Screenshot 2024-02-08 123912.png"/>
+                    <pic:cNvPicPr/>
+                  </pic:nvPicPr>
+                  <pic:blipFill>
+                    <a:blip r:embed="rId20">
+                      <a:extLst>
+                        <a:ext uri="{28A0092B-C50C-407E-A947-70E740481C1C}">
+                          <a14:useLocalDpi xmlns:a14="http://schemas.microsoft.com/office/drawing/2010/main" val="0"/>
+                        </a:ext>
+                      </a:extLst>
+                    </a:blip>
+                    <a:stretch>
+                      <a:fillRect/>
+                    </a:stretch>
+                  </pic:blipFill>
+                  <pic:spPr bwMode="auto">
+                    <a:xfrm>
+                      <a:off x="0" y="0"/>
+                      <a:ext cx="2802139" cy="3096398"/>
+                    </a:xfrm>
+                    <a:prstGeom prst="rect">
+                      <a:avLst/>
+                    </a:prstGeom>
+                    <a:ln>
+                      <a:noFill/>
+                    </a:ln>
+                    <a:extLst>
+                      <a:ext uri="{53640926-AAD7-44D8-BBD7-CCE9431645EC}">
+                        <a14:shadowObscured xmlns:a14="http://schemas.microsoft.com/office/drawing/2010/main"/>
+                      </a:ext>
+                    </a:extLst>
+                  </pic:spPr>
+                </pic:pic>
+              </a:graphicData>
+            </a:graphic>
+          </wp:inline>
+        </w:drawing>
+      </w:r>
+      <w:bookmarkStart w:id="18" w:name="_GoBack"/>
+      <w:bookmarkEnd w:id="18"/>
+    </w:p>
+    <w:p>
+      <w:pPr>
+        <w:jc w:val="both"/>
+        <w:rPr>
+          <w:rFonts w:asciiTheme="minorHAnsi" w:hAnsiTheme="minorHAnsi"/>
+          <w:sz w:val="26"/>
+          <w:szCs w:val="26"/>
+          <w:lang w:val="it-IT"/>
+        </w:rPr>
+      </w:pPr>
+      <w:r>
+        <w:rPr>
+          <w:rFonts w:asciiTheme="minorHAnsi" w:hAnsiTheme="minorHAnsi"/>
+          <w:noProof/>
+          <w:sz w:val="26"/>
+          <w:szCs w:val="26"/>
+          <w:lang w:val="it-IT"/>
+        </w:rPr>
+        <w:lastRenderedPageBreak/>
+        <w:drawing>
+          <wp:inline distT="0" distB="0" distL="0" distR="0">
+            <wp:extent cx="3328572" cy="3169920"/>
+            <wp:effectExtent l="0" t="0" r="5715" b="0"/>
+            <wp:docPr id="11" name="Immagine 11"/>
+            <wp:cNvGraphicFramePr>
+              <a:graphicFrameLocks xmlns:a="http://schemas.openxmlformats.org/drawingml/2006/main" noChangeAspect="1"/>
+            </wp:cNvGraphicFramePr>
+            <a:graphic xmlns:a="http://schemas.openxmlformats.org/drawingml/2006/main">
+              <a:graphicData uri="http://schemas.openxmlformats.org/drawingml/2006/picture">
+                <pic:pic xmlns:pic="http://schemas.openxmlformats.org/drawingml/2006/picture">
+                  <pic:nvPicPr>
+                    <pic:cNvPr id="11" name="Screenshot 2024-02-08 123934.png"/>
+                    <pic:cNvPicPr/>
+                  </pic:nvPicPr>
+                  <pic:blipFill rotWithShape="1">
+                    <a:blip r:embed="rId21">
+                      <a:extLst>
+                        <a:ext uri="{28A0092B-C50C-407E-A947-70E740481C1C}">
+                          <a14:useLocalDpi xmlns:a14="http://schemas.microsoft.com/office/drawing/2010/main" val="0"/>
+                        </a:ext>
+                      </a:extLst>
+                    </a:blip>
+                    <a:srcRect r="6551"/>
+                    <a:stretch/>
+                  </pic:blipFill>
+                  <pic:spPr bwMode="auto">
+                    <a:xfrm>
+                      <a:off x="0" y="0"/>
+                      <a:ext cx="3348820" cy="3189203"/>
+                    </a:xfrm>
+                    <a:prstGeom prst="rect">
+                      <a:avLst/>
+                    </a:prstGeom>
+                    <a:ln>
+                      <a:noFill/>
+                    </a:ln>
+                    <a:extLst>
+                      <a:ext uri="{53640926-AAD7-44D8-BBD7-CCE9431645EC}">
+                        <a14:shadowObscured xmlns:a14="http://schemas.microsoft.com/office/drawing/2010/main"/>
+                      </a:ext>
+                    </a:extLst>
+                  </pic:spPr>
+                </pic:pic>
+              </a:graphicData>
+            </a:graphic>
+          </wp:inline>
+        </w:drawing>
+      </w:r>
+      <w:r>
+        <w:rPr>
+          <w:rFonts w:asciiTheme="minorHAnsi" w:hAnsiTheme="minorHAnsi"/>
+          <w:noProof/>
+          <w:sz w:val="26"/>
+          <w:szCs w:val="26"/>
+          <w:lang w:val="it-IT"/>
+        </w:rPr>
+        <w:drawing>
+          <wp:inline distT="0" distB="0" distL="0" distR="0">
+            <wp:extent cx="4235751" cy="3017520"/>
+            <wp:effectExtent l="0" t="0" r="0" b="0"/>
+            <wp:docPr id="12" name="Immagine 12"/>
+            <wp:cNvGraphicFramePr>
+              <a:graphicFrameLocks xmlns:a="http://schemas.openxmlformats.org/drawingml/2006/main" noChangeAspect="1"/>
+            </wp:cNvGraphicFramePr>
+            <a:graphic xmlns:a="http://schemas.openxmlformats.org/drawingml/2006/main">
+              <a:graphicData uri="http://schemas.openxmlformats.org/drawingml/2006/picture">
+                <pic:pic xmlns:pic="http://schemas.openxmlformats.org/drawingml/2006/picture">
+                  <pic:nvPicPr>
+                    <pic:cNvPr id="12" name="Screenshot 2024-02-08 123954.png"/>
+                    <pic:cNvPicPr/>
+                  </pic:nvPicPr>
+                  <pic:blipFill>
+                    <a:blip r:embed="rId22">
+                      <a:extLst>
+                        <a:ext uri="{28A0092B-C50C-407E-A947-70E740481C1C}">
+                          <a14:useLocalDpi xmlns:a14="http://schemas.microsoft.com/office/drawing/2010/main" val="0"/>
+                        </a:ext>
+                      </a:extLst>
+                    </a:blip>
+                    <a:stretch>
+                      <a:fillRect/>
+                    </a:stretch>
+                  </pic:blipFill>
+                  <pic:spPr>
+                    <a:xfrm>
+                      <a:off x="0" y="0"/>
+                      <a:ext cx="4256161" cy="3032060"/>
+                    </a:xfrm>
+                    <a:prstGeom prst="rect">
+                      <a:avLst/>
+                    </a:prstGeom>
+                  </pic:spPr>
+                </pic:pic>
+              </a:graphicData>
+            </a:graphic>
+          </wp:inline>
+        </w:drawing>
+      </w:r>
+      <w:r>
+        <w:rPr>
+          <w:rFonts w:asciiTheme="minorHAnsi" w:hAnsiTheme="minorHAnsi"/>
+          <w:noProof/>
+          <w:sz w:val="26"/>
+          <w:szCs w:val="26"/>
+          <w:lang w:val="it-IT"/>
+        </w:rPr>
+        <w:lastRenderedPageBreak/>
+        <w:drawing>
+          <wp:inline distT="0" distB="0" distL="0" distR="0">
+            <wp:extent cx="3282144" cy="3710940"/>
+            <wp:effectExtent l="0" t="0" r="0" b="3810"/>
+            <wp:docPr id="13" name="Immagine 13"/>
+            <wp:cNvGraphicFramePr>
+              <a:graphicFrameLocks xmlns:a="http://schemas.openxmlformats.org/drawingml/2006/main" noChangeAspect="1"/>
+            </wp:cNvGraphicFramePr>
+            <a:graphic xmlns:a="http://schemas.openxmlformats.org/drawingml/2006/main">
+              <a:graphicData uri="http://schemas.openxmlformats.org/drawingml/2006/picture">
+                <pic:pic xmlns:pic="http://schemas.openxmlformats.org/drawingml/2006/picture">
+                  <pic:nvPicPr>
+                    <pic:cNvPr id="13" name="Screenshot 2024-02-08 124010.png"/>
+                    <pic:cNvPicPr/>
+                  </pic:nvPicPr>
+                  <pic:blipFill rotWithShape="1">
+                    <a:blip r:embed="rId23">
+                      <a:extLst>
+                        <a:ext uri="{28A0092B-C50C-407E-A947-70E740481C1C}">
+                          <a14:useLocalDpi xmlns:a14="http://schemas.microsoft.com/office/drawing/2010/main" val="0"/>
+                        </a:ext>
+                      </a:extLst>
+                    </a:blip>
+                    <a:srcRect r="9353"/>
+                    <a:stretch/>
+                  </pic:blipFill>
+                  <pic:spPr bwMode="auto">
+                    <a:xfrm>
+                      <a:off x="0" y="0"/>
+                      <a:ext cx="3287100" cy="3716543"/>
+                    </a:xfrm>
+                    <a:prstGeom prst="rect">
+                      <a:avLst/>
+                    </a:prstGeom>
+                    <a:ln>
+                      <a:noFill/>
+                    </a:ln>
+                    <a:extLst>
+                      <a:ext uri="{53640926-AAD7-44D8-BBD7-CCE9431645EC}">
+                        <a14:shadowObscured xmlns:a14="http://schemas.microsoft.com/office/drawing/2010/main"/>
+                      </a:ext>
+                    </a:extLst>
+                  </pic:spPr>
+                </pic:pic>
+              </a:graphicData>
+            </a:graphic>
+          </wp:inline>
+        </w:drawing>
+      </w:r>
+      <w:r>
+        <w:rPr>
+          <w:rFonts w:asciiTheme="minorHAnsi" w:hAnsiTheme="minorHAnsi"/>
+          <w:noProof/>
+          <w:sz w:val="26"/>
+          <w:szCs w:val="26"/>
+          <w:lang w:val="it-IT"/>
+        </w:rPr>
+        <w:drawing>
+          <wp:inline distT="0" distB="0" distL="0" distR="0">
+            <wp:extent cx="3619500" cy="3525422"/>
+            <wp:effectExtent l="0" t="0" r="0" b="0"/>
+            <wp:docPr id="14" name="Immagine 14"/>
+            <wp:cNvGraphicFramePr>
+              <a:graphicFrameLocks xmlns:a="http://schemas.openxmlformats.org/drawingml/2006/main" noChangeAspect="1"/>
+            </wp:cNvGraphicFramePr>
+            <a:graphic xmlns:a="http://schemas.openxmlformats.org/drawingml/2006/main">
+              <a:graphicData uri="http://schemas.openxmlformats.org/drawingml/2006/picture">
+                <pic:pic xmlns:pic="http://schemas.openxmlformats.org/drawingml/2006/picture">
+                  <pic:nvPicPr>
+                    <pic:cNvPr id="14" name="Screenshot 2024-02-08 124028.png"/>
+                    <pic:cNvPicPr/>
+                  </pic:nvPicPr>
+                  <pic:blipFill>
+                    <a:blip r:embed="rId24">
+                      <a:extLst>
+                        <a:ext uri="{28A0092B-C50C-407E-A947-70E740481C1C}">
+                          <a14:useLocalDpi xmlns:a14="http://schemas.microsoft.com/office/drawing/2010/main" val="0"/>
+                        </a:ext>
+                      </a:extLst>
+                    </a:blip>
+                    <a:stretch>
+                      <a:fillRect/>
+                    </a:stretch>
+                  </pic:blipFill>
+                  <pic:spPr>
+                    <a:xfrm>
+                      <a:off x="0" y="0"/>
+                      <a:ext cx="3629413" cy="3535077"/>
+                    </a:xfrm>
+                    <a:prstGeom prst="rect">
+                      <a:avLst/>
+                    </a:prstGeom>
+                  </pic:spPr>
+                </pic:pic>
+              </a:graphicData>
+            </a:graphic>
+          </wp:inline>
+        </w:drawing>
+      </w:r>
+      <w:r>
+        <w:rPr>
+          <w:rFonts w:asciiTheme="minorHAnsi" w:hAnsiTheme="minorHAnsi"/>
+          <w:noProof/>
+          <w:sz w:val="26"/>
+          <w:szCs w:val="26"/>
+          <w:lang w:val="it-IT"/>
+        </w:rPr>
+        <w:lastRenderedPageBreak/>
+        <w:drawing>
+          <wp:inline distT="0" distB="0" distL="0" distR="0">
+            <wp:extent cx="3985260" cy="1609208"/>
+            <wp:effectExtent l="0" t="0" r="0" b="0"/>
+            <wp:docPr id="15" name="Immagine 15"/>
+            <wp:cNvGraphicFramePr>
+              <a:graphicFrameLocks xmlns:a="http://schemas.openxmlformats.org/drawingml/2006/main" noChangeAspect="1"/>
+            </wp:cNvGraphicFramePr>
+            <a:graphic xmlns:a="http://schemas.openxmlformats.org/drawingml/2006/main">
+              <a:graphicData uri="http://schemas.openxmlformats.org/drawingml/2006/picture">
+                <pic:pic xmlns:pic="http://schemas.openxmlformats.org/drawingml/2006/picture">
+                  <pic:nvPicPr>
+                    <pic:cNvPr id="15" name="Screenshot 2024-02-08 124038.png"/>
+                    <pic:cNvPicPr/>
+                  </pic:nvPicPr>
+                  <pic:blipFill>
+                    <a:blip r:embed="rId25">
+                      <a:extLst>
+                        <a:ext uri="{28A0092B-C50C-407E-A947-70E740481C1C}">
+                          <a14:useLocalDpi xmlns:a14="http://schemas.microsoft.com/office/drawing/2010/main" val="0"/>
+                        </a:ext>
+                      </a:extLst>
+                    </a:blip>
+                    <a:stretch>
+                      <a:fillRect/>
+                    </a:stretch>
+                  </pic:blipFill>
+                  <pic:spPr>
+                    <a:xfrm>
+                      <a:off x="0" y="0"/>
+                      <a:ext cx="3997024" cy="1613958"/>
+                    </a:xfrm>
+                    <a:prstGeom prst="rect">
+                      <a:avLst/>
+                    </a:prstGeom>
+                  </pic:spPr>
+                </pic:pic>
+              </a:graphicData>
+            </a:graphic>
+          </wp:inline>
+        </w:drawing>
+      </w:r>
+    </w:p>
+    <w:p>
+      <w:pPr>
         <w:pStyle w:val="Titolosommario"/>
         <w:outlineLvl w:val="1"/>
+        <w:rPr>
+          <w:color w:val="FF0000"/>
+          <w:sz w:val="28"/>
+          <w:szCs w:val="28"/>
+        </w:rPr>
+      </w:pPr>
+      <w:bookmarkStart w:id="19" w:name="_Toc158281001"/>
+      <w:r>
         <w:rPr>
           <w:b/>
           <w:color w:val="FF0000"/>
           <w:sz w:val="28"/>
           <w:szCs w:val="28"/>
         </w:rPr>
-      </w:pPr>
-      <w:r>
-        <w:rPr>
+        <w:t>3.2 Realizzazione Query SQL</w:t>
+      </w:r>
+      <w:bookmarkEnd w:id="19"/>
+    </w:p>
+    <w:p>
+      <w:pPr>
+        <w:rPr>
+          <w:lang w:val="it-IT"/>
+        </w:rPr>
+      </w:pPr>
+    </w:p>
+    <w:p>
+      <w:pPr>
+        <w:pStyle w:val="Titolosommario"/>
+        <w:outlineLvl w:val="0"/>
+        <w:rPr>
+          <w:rFonts w:asciiTheme="minorHAnsi" w:hAnsiTheme="minorHAnsi"/>
           <w:b/>
           <w:color w:val="FF0000"/>
-          <w:sz w:val="28"/>
-          <w:szCs w:val="28"/>
-        </w:rPr>
-        <w:t>3.2 Realizzazione Query SQL</w:t>
-      </w:r>
+        </w:rPr>
+      </w:pPr>
+      <w:bookmarkStart w:id="20" w:name="_Toc158281002"/>
+      <w:r>
+        <w:rPr>
+          <w:rFonts w:asciiTheme="minorHAnsi" w:hAnsiTheme="minorHAnsi"/>
+          <w:b/>
+          <w:color w:val="FF0000"/>
+        </w:rPr>
+        <w:t>Riferimenti</w:t>
+      </w:r>
+      <w:bookmarkEnd w:id="20"/>
     </w:p>
     <w:p>
       <w:pPr>
-        <w:pStyle w:val="Titolosommario"/>
-        <w:outlineLvl w:val="0"/>
-        <w:rPr>
-          <w:rFonts w:asciiTheme="minorHAnsi" w:hAnsiTheme="minorHAnsi"/>
-          <w:b/>
-          <w:color w:val="FF0000"/>
-        </w:rPr>
-      </w:pPr>
-      <w:bookmarkStart w:id="17" w:name="_Toc157774946"/>
-      <w:r>
-        <w:rPr>
-          <w:rFonts w:asciiTheme="minorHAnsi" w:hAnsiTheme="minorHAnsi"/>
-          <w:b/>
-          <w:color w:val="FF0000"/>
-        </w:rPr>
-        <w:t>Riferimenti</w:t>
-      </w:r>
-      <w:bookmarkEnd w:id="17"/>
-    </w:p>
-    <w:p>
-      <w:pPr>
         <w:jc w:val="both"/>
         <w:rPr>
           <w:rFonts w:asciiTheme="minorHAnsi" w:hAnsiTheme="minorHAnsi"/>
@@ -25683,7 +27104,7 @@
         </w:rPr>
         <w:t xml:space="preserve">: </w:t>
       </w:r>
-      <w:hyperlink r:id="rId17" w:history="1">
+      <w:hyperlink r:id="rId26" w:history="1">
         <w:r>
           <w:rPr>
             <w:rStyle w:val="Collegamentoipertestuale"/>
@@ -25769,7 +27190,6 @@
           <w:szCs w:val="26"/>
           <w:lang w:val="it-IT"/>
         </w:rPr>
-        <w:lastRenderedPageBreak/>
         <w:t>RAD</w:t>
       </w:r>
     </w:p>
@@ -25810,7 +27230,7 @@
 </file>
 
 <file path=word/endnotes.xml><?xml version="1.0" encoding="utf-8"?>
-<w:endnotes xmlns:wpc="http://schemas.microsoft.com/office/word/2010/wordprocessingCanvas" xmlns:cx="http://schemas.microsoft.com/office/drawing/2014/chartex" xmlns:cx1="http://schemas.microsoft.com/office/drawing/2015/9/8/chartex" xmlns:mc="http://schemas.openxmlformats.org/markup-compatibility/2006" xmlns:o="urn:schemas-microsoft-com:office:office" xmlns:r="http://schemas.openxmlformats.org/officeDocument/2006/relationships" xmlns:m="http://schemas.openxmlformats.org/officeDocument/2006/math" xmlns:v="urn:schemas-microsoft-com:vml" xmlns:wp14="http://schemas.microsoft.com/office/word/2010/wordprocessingDrawing" xmlns:wp="http://schemas.openxmlformats.org/drawingml/2006/wordprocessingDrawing" xmlns:w10="urn:schemas-microsoft-com:office:word" xmlns:w="http://schemas.openxmlformats.org/wordprocessingml/2006/main" xmlns:w14="http://schemas.microsoft.com/office/word/2010/wordml" xmlns:w15="http://schemas.microsoft.com/office/word/2012/wordml" xmlns:w16se="http://schemas.microsoft.com/office/word/2015/wordml/symex" xmlns:wpg="http://schemas.microsoft.com/office/word/2010/wordprocessingGroup" xmlns:wpi="http://schemas.microsoft.com/office/word/2010/wordprocessingInk" xmlns:wne="http://schemas.microsoft.com/office/word/2006/wordml" xmlns:wps="http://schemas.microsoft.com/office/word/2010/wordprocessingShape" mc:Ignorable="w14 w15 w16se wp14">
+<w:endnotes xmlns:wpc="http://schemas.microsoft.com/office/word/2010/wordprocessingCanvas" xmlns:mc="http://schemas.openxmlformats.org/markup-compatibility/2006" xmlns:o="urn:schemas-microsoft-com:office:office" xmlns:r="http://schemas.openxmlformats.org/officeDocument/2006/relationships" xmlns:m="http://schemas.openxmlformats.org/officeDocument/2006/math" xmlns:v="urn:schemas-microsoft-com:vml" xmlns:wp14="http://schemas.microsoft.com/office/word/2010/wordprocessingDrawing" xmlns:wp="http://schemas.openxmlformats.org/drawingml/2006/wordprocessingDrawing" xmlns:w10="urn:schemas-microsoft-com:office:word" xmlns:w="http://schemas.openxmlformats.org/wordprocessingml/2006/main" xmlns:w14="http://schemas.microsoft.com/office/word/2010/wordml" xmlns:w15="http://schemas.microsoft.com/office/word/2012/wordml" xmlns:wpg="http://schemas.microsoft.com/office/word/2010/wordprocessingGroup" xmlns:wpi="http://schemas.microsoft.com/office/word/2010/wordprocessingInk" xmlns:wne="http://schemas.microsoft.com/office/word/2006/wordml" xmlns:wps="http://schemas.microsoft.com/office/word/2010/wordprocessingShape" mc:Ignorable="w14 w15 wp14">
   <w:endnote w:type="separator" w:id="-1">
     <w:p>
       <w:pPr>
@@ -25835,7 +27255,7 @@
 </file>
 
 <file path=word/footer1.xml><?xml version="1.0" encoding="utf-8"?>
-<w:ftr xmlns:wpc="http://schemas.microsoft.com/office/word/2010/wordprocessingCanvas" xmlns:cx="http://schemas.microsoft.com/office/drawing/2014/chartex" xmlns:cx1="http://schemas.microsoft.com/office/drawing/2015/9/8/chartex" xmlns:mc="http://schemas.openxmlformats.org/markup-compatibility/2006" xmlns:o="urn:schemas-microsoft-com:office:office" xmlns:r="http://schemas.openxmlformats.org/officeDocument/2006/relationships" xmlns:m="http://schemas.openxmlformats.org/officeDocument/2006/math" xmlns:v="urn:schemas-microsoft-com:vml" xmlns:wp14="http://schemas.microsoft.com/office/word/2010/wordprocessingDrawing" xmlns:wp="http://schemas.openxmlformats.org/drawingml/2006/wordprocessingDrawing" xmlns:w10="urn:schemas-microsoft-com:office:word" xmlns:w="http://schemas.openxmlformats.org/wordprocessingml/2006/main" xmlns:w14="http://schemas.microsoft.com/office/word/2010/wordml" xmlns:w15="http://schemas.microsoft.com/office/word/2012/wordml" xmlns:w16se="http://schemas.microsoft.com/office/word/2015/wordml/symex" xmlns:wpg="http://schemas.microsoft.com/office/word/2010/wordprocessingGroup" xmlns:wpi="http://schemas.microsoft.com/office/word/2010/wordprocessingInk" xmlns:wne="http://schemas.microsoft.com/office/word/2006/wordml" xmlns:wps="http://schemas.microsoft.com/office/word/2010/wordprocessingShape" mc:Ignorable="w14 w15 w16se wp14">
+<w:ftr xmlns:wpc="http://schemas.microsoft.com/office/word/2010/wordprocessingCanvas" xmlns:mc="http://schemas.openxmlformats.org/markup-compatibility/2006" xmlns:o="urn:schemas-microsoft-com:office:office" xmlns:r="http://schemas.openxmlformats.org/officeDocument/2006/relationships" xmlns:m="http://schemas.openxmlformats.org/officeDocument/2006/math" xmlns:v="urn:schemas-microsoft-com:vml" xmlns:wp14="http://schemas.microsoft.com/office/word/2010/wordprocessingDrawing" xmlns:wp="http://schemas.openxmlformats.org/drawingml/2006/wordprocessingDrawing" xmlns:w10="urn:schemas-microsoft-com:office:word" xmlns:w="http://schemas.openxmlformats.org/wordprocessingml/2006/main" xmlns:w14="http://schemas.microsoft.com/office/word/2010/wordml" xmlns:w15="http://schemas.microsoft.com/office/word/2012/wordml" xmlns:wpg="http://schemas.microsoft.com/office/word/2010/wordprocessingGroup" xmlns:wpi="http://schemas.microsoft.com/office/word/2010/wordprocessingInk" xmlns:wne="http://schemas.microsoft.com/office/word/2006/wordml" xmlns:wps="http://schemas.microsoft.com/office/word/2010/wordprocessingShape" mc:Ignorable="w14 w15 wp14">
   <w:p>
     <w:pPr>
       <w:jc w:val="right"/>
@@ -25853,7 +27273,7 @@
       <w:rPr>
         <w:noProof/>
       </w:rPr>
-      <w:t>20</w:t>
+      <w:t>21</w:t>
     </w:r>
     <w:r>
       <w:fldChar w:fldCharType="end"/>
@@ -25863,7 +27283,7 @@
 </file>
 
 <file path=word/footer2.xml><?xml version="1.0" encoding="utf-8"?>
-<w:ftr xmlns:wpc="http://schemas.microsoft.com/office/word/2010/wordprocessingCanvas" xmlns:cx="http://schemas.microsoft.com/office/drawing/2014/chartex" xmlns:cx1="http://schemas.microsoft.com/office/drawing/2015/9/8/chartex" xmlns:mc="http://schemas.openxmlformats.org/markup-compatibility/2006" xmlns:o="urn:schemas-microsoft-com:office:office" xmlns:r="http://schemas.openxmlformats.org/officeDocument/2006/relationships" xmlns:m="http://schemas.openxmlformats.org/officeDocument/2006/math" xmlns:v="urn:schemas-microsoft-com:vml" xmlns:wp14="http://schemas.microsoft.com/office/word/2010/wordprocessingDrawing" xmlns:wp="http://schemas.openxmlformats.org/drawingml/2006/wordprocessingDrawing" xmlns:w10="urn:schemas-microsoft-com:office:word" xmlns:w="http://schemas.openxmlformats.org/wordprocessingml/2006/main" xmlns:w14="http://schemas.microsoft.com/office/word/2010/wordml" xmlns:w15="http://schemas.microsoft.com/office/word/2012/wordml" xmlns:w16se="http://schemas.microsoft.com/office/word/2015/wordml/symex" xmlns:wpg="http://schemas.microsoft.com/office/word/2010/wordprocessingGroup" xmlns:wpi="http://schemas.microsoft.com/office/word/2010/wordprocessingInk" xmlns:wne="http://schemas.microsoft.com/office/word/2006/wordml" xmlns:wps="http://schemas.microsoft.com/office/word/2010/wordprocessingShape" mc:Ignorable="w14 w15 w16se wp14">
+<w:ftr xmlns:wpc="http://schemas.microsoft.com/office/word/2010/wordprocessingCanvas" xmlns:mc="http://schemas.openxmlformats.org/markup-compatibility/2006" xmlns:o="urn:schemas-microsoft-com:office:office" xmlns:r="http://schemas.openxmlformats.org/officeDocument/2006/relationships" xmlns:m="http://schemas.openxmlformats.org/officeDocument/2006/math" xmlns:v="urn:schemas-microsoft-com:vml" xmlns:wp14="http://schemas.microsoft.com/office/word/2010/wordprocessingDrawing" xmlns:wp="http://schemas.openxmlformats.org/drawingml/2006/wordprocessingDrawing" xmlns:w10="urn:schemas-microsoft-com:office:word" xmlns:w="http://schemas.openxmlformats.org/wordprocessingml/2006/main" xmlns:w14="http://schemas.microsoft.com/office/word/2010/wordml" xmlns:w15="http://schemas.microsoft.com/office/word/2012/wordml" xmlns:wpg="http://schemas.microsoft.com/office/word/2010/wordprocessingGroup" xmlns:wpi="http://schemas.microsoft.com/office/word/2010/wordprocessingInk" xmlns:wne="http://schemas.microsoft.com/office/word/2006/wordml" xmlns:wps="http://schemas.microsoft.com/office/word/2010/wordprocessingShape" mc:Ignorable="w14 w15 wp14">
   <w:p>
     <w:pPr>
       <w:jc w:val="right"/>
@@ -25891,7 +27311,7 @@
 </file>
 
 <file path=word/footnotes.xml><?xml version="1.0" encoding="utf-8"?>
-<w:footnotes xmlns:wpc="http://schemas.microsoft.com/office/word/2010/wordprocessingCanvas" xmlns:cx="http://schemas.microsoft.com/office/drawing/2014/chartex" xmlns:cx1="http://schemas.microsoft.com/office/drawing/2015/9/8/chartex" xmlns:mc="http://schemas.openxmlformats.org/markup-compatibility/2006" xmlns:o="urn:schemas-microsoft-com:office:office" xmlns:r="http://schemas.openxmlformats.org/officeDocument/2006/relationships" xmlns:m="http://schemas.openxmlformats.org/officeDocument/2006/math" xmlns:v="urn:schemas-microsoft-com:vml" xmlns:wp14="http://schemas.microsoft.com/office/word/2010/wordprocessingDrawing" xmlns:wp="http://schemas.openxmlformats.org/drawingml/2006/wordprocessingDrawing" xmlns:w10="urn:schemas-microsoft-com:office:word" xmlns:w="http://schemas.openxmlformats.org/wordprocessingml/2006/main" xmlns:w14="http://schemas.microsoft.com/office/word/2010/wordml" xmlns:w15="http://schemas.microsoft.com/office/word/2012/wordml" xmlns:w16se="http://schemas.microsoft.com/office/word/2015/wordml/symex" xmlns:wpg="http://schemas.microsoft.com/office/word/2010/wordprocessingGroup" xmlns:wpi="http://schemas.microsoft.com/office/word/2010/wordprocessingInk" xmlns:wne="http://schemas.microsoft.com/office/word/2006/wordml" xmlns:wps="http://schemas.microsoft.com/office/word/2010/wordprocessingShape" mc:Ignorable="w14 w15 w16se wp14">
+<w:footnotes xmlns:wpc="http://schemas.microsoft.com/office/word/2010/wordprocessingCanvas" xmlns:mc="http://schemas.openxmlformats.org/markup-compatibility/2006" xmlns:o="urn:schemas-microsoft-com:office:office" xmlns:r="http://schemas.openxmlformats.org/officeDocument/2006/relationships" xmlns:m="http://schemas.openxmlformats.org/officeDocument/2006/math" xmlns:v="urn:schemas-microsoft-com:vml" xmlns:wp14="http://schemas.microsoft.com/office/word/2010/wordprocessingDrawing" xmlns:wp="http://schemas.openxmlformats.org/drawingml/2006/wordprocessingDrawing" xmlns:w10="urn:schemas-microsoft-com:office:word" xmlns:w="http://schemas.openxmlformats.org/wordprocessingml/2006/main" xmlns:w14="http://schemas.microsoft.com/office/word/2010/wordml" xmlns:w15="http://schemas.microsoft.com/office/word/2012/wordml" xmlns:wpg="http://schemas.microsoft.com/office/word/2010/wordprocessingGroup" xmlns:wpi="http://schemas.microsoft.com/office/word/2010/wordprocessingInk" xmlns:wne="http://schemas.microsoft.com/office/word/2006/wordml" xmlns:wps="http://schemas.microsoft.com/office/word/2010/wordprocessingShape" mc:Ignorable="w14 w15 wp14">
   <w:footnote w:type="separator" w:id="-1">
     <w:p>
       <w:pPr>
@@ -25916,7 +27336,7 @@
 </file>
 
 <file path=word/header1.xml><?xml version="1.0" encoding="utf-8"?>
-<w:hdr xmlns:wpc="http://schemas.microsoft.com/office/word/2010/wordprocessingCanvas" xmlns:cx="http://schemas.microsoft.com/office/drawing/2014/chartex" xmlns:cx1="http://schemas.microsoft.com/office/drawing/2015/9/8/chartex" xmlns:mc="http://schemas.openxmlformats.org/markup-compatibility/2006" xmlns:o="urn:schemas-microsoft-com:office:office" xmlns:r="http://schemas.openxmlformats.org/officeDocument/2006/relationships" xmlns:m="http://schemas.openxmlformats.org/officeDocument/2006/math" xmlns:v="urn:schemas-microsoft-com:vml" xmlns:wp14="http://schemas.microsoft.com/office/word/2010/wordprocessingDrawing" xmlns:wp="http://schemas.openxmlformats.org/drawingml/2006/wordprocessingDrawing" xmlns:w10="urn:schemas-microsoft-com:office:word" xmlns:w="http://schemas.openxmlformats.org/wordprocessingml/2006/main" xmlns:w14="http://schemas.microsoft.com/office/word/2010/wordml" xmlns:w15="http://schemas.microsoft.com/office/word/2012/wordml" xmlns:w16se="http://schemas.microsoft.com/office/word/2015/wordml/symex" xmlns:wpg="http://schemas.microsoft.com/office/word/2010/wordprocessingGroup" xmlns:wpi="http://schemas.microsoft.com/office/word/2010/wordprocessingInk" xmlns:wne="http://schemas.microsoft.com/office/word/2006/wordml" xmlns:wps="http://schemas.microsoft.com/office/word/2010/wordprocessingShape" mc:Ignorable="w14 w15 w16se wp14">
+<w:hdr xmlns:wpc="http://schemas.microsoft.com/office/word/2010/wordprocessingCanvas" xmlns:mc="http://schemas.openxmlformats.org/markup-compatibility/2006" xmlns:o="urn:schemas-microsoft-com:office:office" xmlns:r="http://schemas.openxmlformats.org/officeDocument/2006/relationships" xmlns:m="http://schemas.openxmlformats.org/officeDocument/2006/math" xmlns:v="urn:schemas-microsoft-com:vml" xmlns:wp14="http://schemas.microsoft.com/office/word/2010/wordprocessingDrawing" xmlns:wp="http://schemas.openxmlformats.org/drawingml/2006/wordprocessingDrawing" xmlns:w10="urn:schemas-microsoft-com:office:word" xmlns:w="http://schemas.openxmlformats.org/wordprocessingml/2006/main" xmlns:w14="http://schemas.microsoft.com/office/word/2010/wordml" xmlns:w15="http://schemas.microsoft.com/office/word/2012/wordml" xmlns:wpg="http://schemas.microsoft.com/office/word/2010/wordprocessingGroup" xmlns:wpi="http://schemas.microsoft.com/office/word/2010/wordprocessingInk" xmlns:wne="http://schemas.microsoft.com/office/word/2006/wordml" xmlns:wps="http://schemas.microsoft.com/office/word/2010/wordprocessingShape" mc:Ignorable="w14 w15 wp14">
   <w:p>
     <w:pPr>
       <w:rPr>
@@ -26043,7 +27463,7 @@
 </file>
 
 <file path=word/header2.xml><?xml version="1.0" encoding="utf-8"?>
-<w:hdr xmlns:wpc="http://schemas.microsoft.com/office/word/2010/wordprocessingCanvas" xmlns:cx="http://schemas.microsoft.com/office/drawing/2014/chartex" xmlns:cx1="http://schemas.microsoft.com/office/drawing/2015/9/8/chartex" xmlns:mc="http://schemas.openxmlformats.org/markup-compatibility/2006" xmlns:o="urn:schemas-microsoft-com:office:office" xmlns:r="http://schemas.openxmlformats.org/officeDocument/2006/relationships" xmlns:m="http://schemas.openxmlformats.org/officeDocument/2006/math" xmlns:v="urn:schemas-microsoft-com:vml" xmlns:wp14="http://schemas.microsoft.com/office/word/2010/wordprocessingDrawing" xmlns:wp="http://schemas.openxmlformats.org/drawingml/2006/wordprocessingDrawing" xmlns:w10="urn:schemas-microsoft-com:office:word" xmlns:w="http://schemas.openxmlformats.org/wordprocessingml/2006/main" xmlns:w14="http://schemas.microsoft.com/office/word/2010/wordml" xmlns:w15="http://schemas.microsoft.com/office/word/2012/wordml" xmlns:w16se="http://schemas.microsoft.com/office/word/2015/wordml/symex" xmlns:wpg="http://schemas.microsoft.com/office/word/2010/wordprocessingGroup" xmlns:wpi="http://schemas.microsoft.com/office/word/2010/wordprocessingInk" xmlns:wne="http://schemas.microsoft.com/office/word/2006/wordml" xmlns:wps="http://schemas.microsoft.com/office/word/2010/wordprocessingShape" mc:Ignorable="w14 w15 w16se wp14">
+<w:hdr xmlns:wpc="http://schemas.microsoft.com/office/word/2010/wordprocessingCanvas" xmlns:mc="http://schemas.openxmlformats.org/markup-compatibility/2006" xmlns:o="urn:schemas-microsoft-com:office:office" xmlns:r="http://schemas.openxmlformats.org/officeDocument/2006/relationships" xmlns:m="http://schemas.openxmlformats.org/officeDocument/2006/math" xmlns:v="urn:schemas-microsoft-com:vml" xmlns:wp14="http://schemas.microsoft.com/office/word/2010/wordprocessingDrawing" xmlns:wp="http://schemas.openxmlformats.org/drawingml/2006/wordprocessingDrawing" xmlns:w10="urn:schemas-microsoft-com:office:word" xmlns:w="http://schemas.openxmlformats.org/wordprocessingml/2006/main" xmlns:w14="http://schemas.microsoft.com/office/word/2010/wordml" xmlns:w15="http://schemas.microsoft.com/office/word/2012/wordml" xmlns:wpg="http://schemas.microsoft.com/office/word/2010/wordprocessingGroup" xmlns:wpi="http://schemas.microsoft.com/office/word/2010/wordprocessingInk" xmlns:wne="http://schemas.microsoft.com/office/word/2006/wordml" xmlns:wps="http://schemas.microsoft.com/office/word/2010/wordprocessingShape" mc:Ignorable="w14 w15 wp14">
   <w:p>
     <w:pPr>
       <w:rPr>
@@ -26107,12 +27527,21 @@
         <w:color w:val="666666"/>
       </w:rPr>
     </w:pPr>
+    <w:proofErr w:type="spellStart"/>
     <w:r>
       <w:rPr>
         <w:rFonts w:ascii="Inter" w:eastAsia="Inter" w:hAnsi="Inter" w:cs="Inter"/>
         <w:color w:val="666666"/>
       </w:rPr>
-      <w:t xml:space="preserve">Corso di </w:t>
+      <w:t>Corso</w:t>
+    </w:r>
+    <w:proofErr w:type="spellEnd"/>
+    <w:r>
+      <w:rPr>
+        <w:rFonts w:ascii="Inter" w:eastAsia="Inter" w:hAnsi="Inter" w:cs="Inter"/>
+        <w:color w:val="666666"/>
+      </w:rPr>
+      <w:t xml:space="preserve"> di </w:t>
     </w:r>
     <w:proofErr w:type="spellStart"/>
     <w:r>
@@ -26147,12 +27576,21 @@
         <w:color w:val="666666"/>
       </w:rPr>
     </w:pPr>
+    <w:proofErr w:type="spellStart"/>
     <w:r>
       <w:rPr>
         <w:rFonts w:ascii="Inter" w:eastAsia="Inter" w:hAnsi="Inter" w:cs="Inter"/>
         <w:color w:val="666666"/>
       </w:rPr>
-      <w:t xml:space="preserve">Corso di </w:t>
+      <w:t>Corso</w:t>
+    </w:r>
+    <w:proofErr w:type="spellEnd"/>
+    <w:r>
+      <w:rPr>
+        <w:rFonts w:ascii="Inter" w:eastAsia="Inter" w:hAnsi="Inter" w:cs="Inter"/>
+        <w:color w:val="666666"/>
+      </w:rPr>
+      <w:t xml:space="preserve"> di </w:t>
     </w:r>
     <w:proofErr w:type="spellStart"/>
     <w:r>
@@ -26191,7 +27629,7 @@
 </file>
 
 <file path=word/numbering.xml><?xml version="1.0" encoding="utf-8"?>
-<w:numbering xmlns:wpc="http://schemas.microsoft.com/office/word/2010/wordprocessingCanvas" xmlns:cx="http://schemas.microsoft.com/office/drawing/2014/chartex" xmlns:cx1="http://schemas.microsoft.com/office/drawing/2015/9/8/chartex" xmlns:mc="http://schemas.openxmlformats.org/markup-compatibility/2006" xmlns:o="urn:schemas-microsoft-com:office:office" xmlns:r="http://schemas.openxmlformats.org/officeDocument/2006/relationships" xmlns:m="http://schemas.openxmlformats.org/officeDocument/2006/math" xmlns:v="urn:schemas-microsoft-com:vml" xmlns:wp14="http://schemas.microsoft.com/office/word/2010/wordprocessingDrawing" xmlns:wp="http://schemas.openxmlformats.org/drawingml/2006/wordprocessingDrawing" xmlns:w10="urn:schemas-microsoft-com:office:word" xmlns:w="http://schemas.openxmlformats.org/wordprocessingml/2006/main" xmlns:w14="http://schemas.microsoft.com/office/word/2010/wordml" xmlns:w15="http://schemas.microsoft.com/office/word/2012/wordml" xmlns:w16se="http://schemas.microsoft.com/office/word/2015/wordml/symex" xmlns:wpg="http://schemas.microsoft.com/office/word/2010/wordprocessingGroup" xmlns:wpi="http://schemas.microsoft.com/office/word/2010/wordprocessingInk" xmlns:wne="http://schemas.microsoft.com/office/word/2006/wordml" xmlns:wps="http://schemas.microsoft.com/office/word/2010/wordprocessingShape" mc:Ignorable="w14 w15 w16se wp14">
+<w:numbering xmlns:wpc="http://schemas.microsoft.com/office/word/2010/wordprocessingCanvas" xmlns:mc="http://schemas.openxmlformats.org/markup-compatibility/2006" xmlns:o="urn:schemas-microsoft-com:office:office" xmlns:r="http://schemas.openxmlformats.org/officeDocument/2006/relationships" xmlns:m="http://schemas.openxmlformats.org/officeDocument/2006/math" xmlns:v="urn:schemas-microsoft-com:vml" xmlns:wp14="http://schemas.microsoft.com/office/word/2010/wordprocessingDrawing" xmlns:wp="http://schemas.openxmlformats.org/drawingml/2006/wordprocessingDrawing" xmlns:w10="urn:schemas-microsoft-com:office:word" xmlns:w="http://schemas.openxmlformats.org/wordprocessingml/2006/main" xmlns:w14="http://schemas.microsoft.com/office/word/2010/wordml" xmlns:w15="http://schemas.microsoft.com/office/word/2012/wordml" xmlns:wpg="http://schemas.microsoft.com/office/word/2010/wordprocessingGroup" xmlns:wpi="http://schemas.microsoft.com/office/word/2010/wordprocessingInk" xmlns:wne="http://schemas.microsoft.com/office/word/2006/wordml" xmlns:wps="http://schemas.microsoft.com/office/word/2010/wordprocessingShape" mc:Ignorable="w14 w15 wp14">
   <w:abstractNum w:abstractNumId="0" w15:restartNumberingAfterBreak="0">
     <w:nsid w:val="04C479F7"/>
     <w:multiLevelType w:val="hybridMultilevel"/>
@@ -29008,7 +30446,7 @@
 </file>
 
 <file path=word/styles.xml><?xml version="1.0" encoding="utf-8"?>
-<w:styles xmlns:mc="http://schemas.openxmlformats.org/markup-compatibility/2006" xmlns:r="http://schemas.openxmlformats.org/officeDocument/2006/relationships" xmlns:w="http://schemas.openxmlformats.org/wordprocessingml/2006/main" xmlns:w14="http://schemas.microsoft.com/office/word/2010/wordml" xmlns:w15="http://schemas.microsoft.com/office/word/2012/wordml" xmlns:w16se="http://schemas.microsoft.com/office/word/2015/wordml/symex" mc:Ignorable="w14 w15 w16se">
+<w:styles xmlns:mc="http://schemas.openxmlformats.org/markup-compatibility/2006" xmlns:r="http://schemas.openxmlformats.org/officeDocument/2006/relationships" xmlns:w="http://schemas.openxmlformats.org/wordprocessingml/2006/main" xmlns:w14="http://schemas.microsoft.com/office/word/2010/wordml" xmlns:w15="http://schemas.microsoft.com/office/word/2012/wordml" mc:Ignorable="w14 w15">
   <w:docDefaults>
     <w:rPrDefault>
       <w:rPr>
@@ -29498,6 +30936,7 @@
   <w:style w:type="character" w:default="1" w:styleId="Carpredefinitoparagrafo">
     <w:name w:val="Default Paragraph Font"/>
     <w:uiPriority w:val="1"/>
+    <w:semiHidden/>
     <w:unhideWhenUsed/>
   </w:style>
   <w:style w:type="table" w:default="1" w:styleId="Tabellanormale">
@@ -30484,7 +31923,7 @@
 </file>
 
 <file path=customXml/itemProps1.xml><?xml version="1.0" encoding="utf-8"?>
-<ds:datastoreItem xmlns:ds="http://schemas.openxmlformats.org/officeDocument/2006/customXml" ds:itemID="{A945ACE8-378C-4EB6-85B6-D69F8B115B46}">
+<ds:datastoreItem xmlns:ds="http://schemas.openxmlformats.org/officeDocument/2006/customXml" ds:itemID="{5AED7E0D-9128-4560-88EC-27ABB2FDB500}">
   <ds:schemaRefs>
     <ds:schemaRef ds:uri="http://schemas.openxmlformats.org/officeDocument/2006/bibliography"/>
   </ds:schemaRefs>

</xml_diff>

<commit_message>
Glossario dati - stesura 2
</commit_message>
<xml_diff>
--- a/Semilavorati/sdd/Database_TechHeaven.docx
+++ b/Semilavorati/sdd/Database_TechHeaven.docx
@@ -26487,8 +26487,8 @@
         </w:rPr>
         <w:drawing>
           <wp:inline distT="0" distB="0" distL="0" distR="0">
-            <wp:extent cx="3204132" cy="3250795"/>
-            <wp:effectExtent l="0" t="0" r="0" b="6985"/>
+            <wp:extent cx="3155084" cy="3057957"/>
+            <wp:effectExtent l="0" t="0" r="7620" b="9525"/>
             <wp:docPr id="7" name="Immagine 7"/>
             <wp:cNvGraphicFramePr>
               <a:graphicFrameLocks xmlns:a="http://schemas.openxmlformats.org/drawingml/2006/main" noChangeAspect="1"/>
@@ -26500,7 +26500,7 @@
                     <pic:cNvPr id="7" name="Screenshot 2024-02-08 123813.png"/>
                     <pic:cNvPicPr/>
                   </pic:nvPicPr>
-                  <pic:blipFill>
+                  <pic:blipFill rotWithShape="1">
                     <a:blip r:embed="rId17">
                       <a:extLst>
                         <a:ext uri="{28A0092B-C50C-407E-A947-70E740481C1C}">
@@ -26508,14 +26508,13 @@
                         </a:ext>
                       </a:extLst>
                     </a:blip>
-                    <a:stretch>
-                      <a:fillRect/>
-                    </a:stretch>
+                    <a:srcRect l="1513"/>
+                    <a:stretch/>
                   </pic:blipFill>
                   <pic:spPr bwMode="auto">
                     <a:xfrm>
                       <a:off x="0" y="0"/>
-                      <a:ext cx="3204132" cy="3250795"/>
+                      <a:ext cx="3155633" cy="3058489"/>
                     </a:xfrm>
                     <a:prstGeom prst="rect">
                       <a:avLst/>
@@ -26535,6 +26534,8 @@
           </wp:inline>
         </w:drawing>
       </w:r>
+      <w:bookmarkStart w:id="18" w:name="_GoBack"/>
+      <w:bookmarkEnd w:id="18"/>
       <w:r>
         <w:rPr>
           <w:rFonts w:asciiTheme="minorHAnsi" w:hAnsiTheme="minorHAnsi"/>
@@ -26708,8 +26709,6 @@
           </wp:inline>
         </w:drawing>
       </w:r>
-      <w:bookmarkStart w:id="18" w:name="_GoBack"/>
-      <w:bookmarkEnd w:id="18"/>
     </w:p>
     <w:p>
       <w:pPr>
@@ -27273,7 +27272,7 @@
       <w:rPr>
         <w:noProof/>
       </w:rPr>
-      <w:t>21</w:t>
+      <w:t>20</w:t>
     </w:r>
     <w:r>
       <w:fldChar w:fldCharType="end"/>
@@ -31923,7 +31922,7 @@
 </file>
 
 <file path=customXml/itemProps1.xml><?xml version="1.0" encoding="utf-8"?>
-<ds:datastoreItem xmlns:ds="http://schemas.openxmlformats.org/officeDocument/2006/customXml" ds:itemID="{5AED7E0D-9128-4560-88EC-27ABB2FDB500}">
+<ds:datastoreItem xmlns:ds="http://schemas.openxmlformats.org/officeDocument/2006/customXml" ds:itemID="{B803F5CF-252F-4426-B31A-E4537D3084D5}">
   <ds:schemaRefs>
     <ds:schemaRef ds:uri="http://schemas.openxmlformats.org/officeDocument/2006/bibliography"/>
   </ds:schemaRefs>

</xml_diff>